<commit_message>
adds bibliography and DS hierarchy of needs
</commit_message>
<xml_diff>
--- a/hackathon-cook-soileau-mccormack.docx
+++ b/hackathon-cook-soileau-mccormack.docx
@@ -55,13 +55,13 @@
     <w:tbl>
       <w:tblPr>
         <w:tblStyle w:val="Table"/>
-        <w:tblW w:type="auto" w:w="0"/>
+        <w:tblW w:type="pct" w:w="5000"/>
         <w:tblLook w:firstRow="0" w:lastRow="0" w:firstColumn="0" w:lastColumn="0" w:noHBand="0" w:noVBand="0" w:val="0000"/>
       </w:tblPr>
       <w:tblGrid>
-        <w:gridCol w:w="2640"/>
-        <w:gridCol w:w="2640"/>
-        <w:gridCol w:w="2640"/>
+        <w:gridCol w:w="2484"/>
+        <w:gridCol w:w="2872"/>
+        <w:gridCol w:w="2562"/>
       </w:tblGrid>
       <w:tr>
         <w:tc>
@@ -158,33 +158,9 @@
             <w:r>
               <w:t xml:space="preserve">Air Force Test Center</w:t>
             </w:r>
-          </w:p>
-        </w:tc>
-        <w:tc>
-          <w:tcPr/>
-          <w:p>
-            <w:pPr>
-              <w:pStyle w:val="Compact"/>
-            </w:pPr>
-          </w:p>
-        </w:tc>
-      </w:tr>
-      <w:tr>
-        <w:tc>
-          <w:tcPr/>
-          <w:p>
-            <w:pPr>
-              <w:pStyle w:val="Compact"/>
-            </w:pPr>
-          </w:p>
-        </w:tc>
-        <w:tc>
-          <w:tcPr/>
-          <w:p>
-            <w:pPr>
-              <w:pStyle w:val="Compact"/>
-              <w:jc w:val="center"/>
-            </w:pPr>
+            <w:r>
+              <w:t xml:space="preserve"> </w:t>
+            </w:r>
             <w:r>
               <w:t xml:space="preserve">Department of the Air Force</w:t>
             </w:r>
@@ -214,7 +190,7 @@
         <w:pStyle w:val="FirstParagraph"/>
       </w:pPr>
       <w:r>
-        <w:t xml:space="preserve">The United States Department of the Air Force’s (DAF’s) Air Force Test Center (AFTC) completed it third iteration of the AFTC Data Hackathon in August of 2022. Hackathons are low risk, high return investments that can jumpstart your test organization’s digital transformation.</w:t>
+        <w:t xml:space="preserve">The United States Department of the Air Force’s (DAF’s) Air Force Test Center (AFTC) completed its third iteration of the AFTC Data Hackathon in August of 2022.</w:t>
       </w:r>
       <w:r>
         <w:t xml:space="preserve"> </w:t>
@@ -232,7 +208,7 @@
         <w:t xml:space="preserve"> </w:t>
       </w:r>
       <w:r>
-        <w:t xml:space="preserve">for software engineering have existed for more than two decades in the disciplines of cryptography, web development, and apps. With the advent of data science, big data, machine learning, and artificial intelligence,</w:t>
+        <w:t xml:space="preserve">are low risk, high return investments that can jumpstart your test organization’s digital transformation. Hackathons for software engineering have existed for more than two decades in the disciplines of cryptography, web development, and apps. With the advent of data science, big data, machine learning, and artificial intelligence,</w:t>
       </w:r>
       <w:r>
         <w:t xml:space="preserve"> </w:t>
@@ -250,7 +226,7 @@
         <w:t xml:space="preserve"> </w:t>
       </w:r>
       <w:r>
-        <w:t xml:space="preserve">bring the hackathon model to these data-centric disciplines. A Data Hackthon allows your organization to: explore data infrastucture options, expose</w:t>
+        <w:t xml:space="preserve">bring the hackathon model to these data-centric disciplines. A Data Hackathon allows your organization to: explore data infrastructure options, expose</w:t>
       </w:r>
       <w:r>
         <w:t xml:space="preserve"> </w:t>
@@ -268,7 +244,7 @@
         <w:t xml:space="preserve"> </w:t>
       </w:r>
       <w:r>
-        <w:t xml:space="preserve">to your organization’s test and management data, evolve third-party and in-house scripts and apps to solve real-world problems, and expand awareness of the state of the art digital technologies within your organization. The future of test will rely on ever increasing data volume, variety, and velocity. The pace of improvement in tools and techniques will continue to accelerate. Data Hackathons can focus your test teams and provide</w:t>
+        <w:t xml:space="preserve">to your organization’s test and management data, evolve third-party and in-house scripts and apps to solve real-world problems, and expand awareness of the state of the art digital technologies within your organization. The future of test will require ever increasing data volume, variety, and velocity. The pace of improvement in tools and techniques will continue to accelerate. Data Hackathons can focus your test teams and provide momentum for your organization’s digital transformation.</w:t>
       </w:r>
     </w:p>
     <w:bookmarkEnd w:id="20"/>

</xml_diff>

<commit_message>
Evolve complete. Kolassa venn source and png added
</commit_message>
<xml_diff>
--- a/hackathon-cook-soileau-mccormack.docx
+++ b/hackathon-cook-soileau-mccormack.docx
@@ -649,7 +649,25 @@
         <w:t xml:space="preserve"> </w:t>
       </w:r>
       <w:r>
-        <w:t xml:space="preserve">are low risk, high return investments that can jumpstart your test organization’s digital transformation. Hackathons for software engineering have existed for more than two decades in the disciplines of cryptography, web development, and apps. With the advent of data science, big data, machine learning, and artificial intelligence,</w:t>
+        <w:t xml:space="preserve">are low risk, high return investments that can jumpstart your test organization’s digital transformation. Hackathons for software engineering have existed for more than two decades in the disciplines of cryptography, web development, and apps</w:t>
+      </w:r>
+      <w:r>
+        <w:t xml:space="preserve"> </w:t>
+      </w:r>
+      <w:r>
+        <w:t xml:space="preserve">(</w:t>
+      </w:r>
+      <w:r>
+        <w:t xml:space="preserve">“Hackathon:Etymology”</w:t>
+      </w:r>
+      <w:r>
+        <w:t xml:space="preserve"> </w:t>
+      </w:r>
+      <w:r>
+        <w:t xml:space="preserve">2022)</w:t>
+      </w:r>
+      <w:r>
+        <w:t xml:space="preserve">. With the advent of data science, big data, machine learning, and artificial intelligence,</w:t>
       </w:r>
       <w:r>
         <w:t xml:space="preserve"> </w:t>
@@ -675,25 +693,7 @@
         <w:pStyle w:val="BodyText"/>
       </w:pPr>
       <w:r>
-        <w:t xml:space="preserve">This paper will explain the benefits of implementing a Data Hackathon in your flight test organization. For each benefit, the approach of the AFTC Data Hackathon will be summarized. In addition, a framework for planning, provisioning, executing, and following up on a Data Hackathon is provided, which can then be modified as required to meet the opportunities and constraints of your organization.</w:t>
-      </w:r>
-    </w:p>
-    <w:bookmarkEnd w:id="23"/>
-    <w:bookmarkStart w:id="38" w:name="benefits"/>
-    <w:p>
-      <w:pPr>
-        <w:pStyle w:val="Heading1"/>
-      </w:pPr>
-      <w:r>
-        <w:t xml:space="preserve">5. Benefits</w:t>
-      </w:r>
-    </w:p>
-    <w:p>
-      <w:pPr>
-        <w:pStyle w:val="FirstParagraph"/>
-      </w:pPr>
-      <w:r>
-        <w:t xml:space="preserve">A Data Hackathon allows your organization to:</w:t>
+        <w:t xml:space="preserve">The objectives of the AFTC Data Hackathon, in particular are:</w:t>
       </w:r>
     </w:p>
     <w:p>
@@ -705,7 +705,7 @@
         <w:pStyle w:val="Compact"/>
       </w:pPr>
       <w:r>
-        <w:t xml:space="preserve">explore data infrastructure options,</w:t>
+        <w:t xml:space="preserve">Solve real AFTC problems</w:t>
       </w:r>
     </w:p>
     <w:p>
@@ -717,25 +717,7 @@
         <w:pStyle w:val="Compact"/>
       </w:pPr>
       <w:r>
-        <w:t xml:space="preserve">expose</w:t>
-      </w:r>
-      <w:r>
-        <w:t xml:space="preserve"> </w:t>
-      </w:r>
-      <w:r>
-        <w:t xml:space="preserve">“</w:t>
-      </w:r>
-      <w:r>
-        <w:t xml:space="preserve">data hackers</w:t>
-      </w:r>
-      <w:r>
-        <w:t xml:space="preserve">”</w:t>
-      </w:r>
-      <w:r>
-        <w:t xml:space="preserve"> </w:t>
-      </w:r>
-      <w:r>
-        <w:t xml:space="preserve">to your organization’s test and management data,</w:t>
+        <w:t xml:space="preserve">Discover and develop AFTC organic talent</w:t>
       </w:r>
     </w:p>
     <w:p>
@@ -747,14 +729,102 @@
         <w:pStyle w:val="Compact"/>
       </w:pPr>
       <w:r>
-        <w:t xml:space="preserve">evolve third-party and in-house scripts and apps to solve real-world problems, and</w:t>
+        <w:t xml:space="preserve">Drive progress in availability and AFTC use of contemporary data technologies</w:t>
+      </w:r>
+    </w:p>
+    <w:p>
+      <w:pPr>
+        <w:pStyle w:val="FirstParagraph"/>
+      </w:pPr>
+      <w:r>
+        <w:t xml:space="preserve">Your organization may have different specific objectives, and the objectives may vary from event to event.</w:t>
+      </w:r>
+    </w:p>
+    <w:p>
+      <w:pPr>
+        <w:pStyle w:val="BodyText"/>
+      </w:pPr>
+      <w:r>
+        <w:t xml:space="preserve">This paper will explain the benefits of implementing a Data Hackathon in your flight test organization. These benefits largely transcend the specific event objectives. For each benefit, the approach of the AFTC Data Hackathon will be summarized. In addition, a framework for planning, provisioning, executing, and following up on a Data Hackathon is provided, which can then be modified as required to meet the opportunities and constraints of your organization.</w:t>
+      </w:r>
+    </w:p>
+    <w:bookmarkEnd w:id="23"/>
+    <w:bookmarkStart w:id="39" w:name="benefits"/>
+    <w:p>
+      <w:pPr>
+        <w:pStyle w:val="Heading1"/>
+      </w:pPr>
+      <w:r>
+        <w:t xml:space="preserve">5. Benefits</w:t>
+      </w:r>
+    </w:p>
+    <w:p>
+      <w:pPr>
+        <w:pStyle w:val="FirstParagraph"/>
+      </w:pPr>
+      <w:r>
+        <w:t xml:space="preserve">A Data Hackathon allows your organization to:</w:t>
       </w:r>
     </w:p>
     <w:p>
       <w:pPr>
         <w:numPr>
           <w:ilvl w:val="0"/>
-          <w:numId w:val="1001"/>
+          <w:numId w:val="1002"/>
+        </w:numPr>
+        <w:pStyle w:val="Compact"/>
+      </w:pPr>
+      <w:r>
+        <w:t xml:space="preserve">explore data infrastructure options,</w:t>
+      </w:r>
+    </w:p>
+    <w:p>
+      <w:pPr>
+        <w:numPr>
+          <w:ilvl w:val="0"/>
+          <w:numId w:val="1002"/>
+        </w:numPr>
+        <w:pStyle w:val="Compact"/>
+      </w:pPr>
+      <w:r>
+        <w:t xml:space="preserve">expose</w:t>
+      </w:r>
+      <w:r>
+        <w:t xml:space="preserve"> </w:t>
+      </w:r>
+      <w:r>
+        <w:t xml:space="preserve">“</w:t>
+      </w:r>
+      <w:r>
+        <w:t xml:space="preserve">data hackers</w:t>
+      </w:r>
+      <w:r>
+        <w:t xml:space="preserve">”</w:t>
+      </w:r>
+      <w:r>
+        <w:t xml:space="preserve"> </w:t>
+      </w:r>
+      <w:r>
+        <w:t xml:space="preserve">to your organization’s test and management data,</w:t>
+      </w:r>
+    </w:p>
+    <w:p>
+      <w:pPr>
+        <w:numPr>
+          <w:ilvl w:val="0"/>
+          <w:numId w:val="1002"/>
+        </w:numPr>
+        <w:pStyle w:val="Compact"/>
+      </w:pPr>
+      <w:r>
+        <w:t xml:space="preserve">evolve third-party and in-house scripts and apps to solve real-world problems, and</w:t>
+      </w:r>
+    </w:p>
+    <w:p>
+      <w:pPr>
+        <w:numPr>
+          <w:ilvl w:val="0"/>
+          <w:numId w:val="1002"/>
         </w:numPr>
         <w:pStyle w:val="Compact"/>
       </w:pPr>
@@ -926,7 +996,7 @@
       <w:pPr>
         <w:numPr>
           <w:ilvl w:val="0"/>
-          <w:numId w:val="1002"/>
+          <w:numId w:val="1003"/>
         </w:numPr>
         <w:pStyle w:val="Compact"/>
       </w:pPr>
@@ -947,70 +1017,6 @@
       </w:r>
       <w:r>
         <w:t xml:space="preserve">)</w:t>
-      </w:r>
-    </w:p>
-    <w:p>
-      <w:pPr>
-        <w:numPr>
-          <w:ilvl w:val="0"/>
-          <w:numId w:val="1002"/>
-        </w:numPr>
-        <w:pStyle w:val="Compact"/>
-      </w:pPr>
-      <w:r>
-        <w:t xml:space="preserve">Compute</w:t>
-      </w:r>
-    </w:p>
-    <w:p>
-      <w:pPr>
-        <w:numPr>
-          <w:ilvl w:val="0"/>
-          <w:numId w:val="1002"/>
-        </w:numPr>
-        <w:pStyle w:val="Compact"/>
-      </w:pPr>
-      <w:r>
-        <w:t xml:space="preserve">Transport (sometimes called</w:t>
-      </w:r>
-      <w:r>
-        <w:t xml:space="preserve"> </w:t>
-      </w:r>
-      <w:r>
-        <w:t xml:space="preserve">“</w:t>
-      </w:r>
-      <w:r>
-        <w:t xml:space="preserve">data in motion</w:t>
-      </w:r>
-      <w:r>
-        <w:t xml:space="preserve">”</w:t>
-      </w:r>
-      <w:r>
-        <w:t xml:space="preserve">)</w:t>
-      </w:r>
-    </w:p>
-    <w:p>
-      <w:pPr>
-        <w:pStyle w:val="FirstParagraph"/>
-      </w:pPr>
-      <w:r>
-        <w:t xml:space="preserve">A Data Hackathon directly stresses all three components, by design. Your organization may have been considering adding or modifying aspects of each infrastructure component. The hackathon is an opportunity to put these updates in action and uncover pain points that would remain invisible without direct application of focused effort. The hacker teams may use the components in ways that were not anticipated by the originators, as well.</w:t>
-      </w:r>
-    </w:p>
-    <w:bookmarkStart w:id="28" w:name="aftc-data-hackathon-infrastructure"/>
-    <w:p>
-      <w:pPr>
-        <w:pStyle w:val="Heading3"/>
-      </w:pPr>
-      <w:r>
-        <w:t xml:space="preserve">AFTC Data Hackathon Infrastructure</w:t>
-      </w:r>
-    </w:p>
-    <w:p>
-      <w:pPr>
-        <w:pStyle w:val="FirstParagraph"/>
-      </w:pPr>
-      <w:r>
-        <w:t xml:space="preserve">The AFTC Data Hackathon made use of infrastructure already existing and available to DAF members, but which may not be used to their full potential. To date, the primary platforms used, in chronological order:</w:t>
       </w:r>
     </w:p>
     <w:p>
@@ -1022,85 +1028,7 @@
         <w:pStyle w:val="Compact"/>
       </w:pPr>
       <w:r>
-        <w:t xml:space="preserve">DAF CDAO</w:t>
-      </w:r>
-      <w:r>
-        <w:t xml:space="preserve"> </w:t>
-      </w:r>
-      <w:r>
-        <w:t xml:space="preserve">“</w:t>
-      </w:r>
-      <w:r>
-        <w:t xml:space="preserve">VAULT</w:t>
-      </w:r>
-      <w:r>
-        <w:t xml:space="preserve">”</w:t>
-      </w:r>
-      <w:r>
-        <w:t xml:space="preserve"> </w:t>
-      </w:r>
-      <w:r>
-        <w:t xml:space="preserve">providing access to:</w:t>
-      </w:r>
-    </w:p>
-    <w:p>
-      <w:pPr>
-        <w:numPr>
-          <w:ilvl w:val="1"/>
-          <w:numId w:val="1004"/>
-        </w:numPr>
-        <w:pStyle w:val="Compact"/>
-      </w:pPr>
-      <w:r>
-        <w:t xml:space="preserve">Amazon Web Services (AWS) Elastic Compute Cloud (EC2) compute and Simple Storage Service (S3) store in the cloud</w:t>
-      </w:r>
-    </w:p>
-    <w:p>
-      <w:pPr>
-        <w:numPr>
-          <w:ilvl w:val="1"/>
-          <w:numId w:val="1004"/>
-        </w:numPr>
-        <w:pStyle w:val="Compact"/>
-      </w:pPr>
-      <w:r>
-        <w:t xml:space="preserve">Databricks notebooks running Python and R orchestrated with Apache Spark</w:t>
-      </w:r>
-    </w:p>
-    <w:p>
-      <w:pPr>
-        <w:numPr>
-          <w:ilvl w:val="1"/>
-          <w:numId w:val="1004"/>
-        </w:numPr>
-        <w:pStyle w:val="Compact"/>
-      </w:pPr>
-      <w:r>
-        <w:t xml:space="preserve">Hue SQL assistant</w:t>
-      </w:r>
-    </w:p>
-    <w:p>
-      <w:pPr>
-        <w:numPr>
-          <w:ilvl w:val="1"/>
-          <w:numId w:val="1004"/>
-        </w:numPr>
-        <w:pStyle w:val="Compact"/>
-      </w:pPr>
-      <w:r>
-        <w:t xml:space="preserve">Apache Zeppelin notebooks running Python orchestrated with Apache Spark</w:t>
-      </w:r>
-    </w:p>
-    <w:p>
-      <w:pPr>
-        <w:numPr>
-          <w:ilvl w:val="1"/>
-          <w:numId w:val="1004"/>
-        </w:numPr>
-        <w:pStyle w:val="Compact"/>
-      </w:pPr>
-      <w:r>
-        <w:t xml:space="preserve">Plotly Dash dashboard front ends with Python visualizations</w:t>
+        <w:t xml:space="preserve">Compute</w:t>
       </w:r>
     </w:p>
     <w:p>
@@ -1112,7 +1040,77 @@
         <w:pStyle w:val="Compact"/>
       </w:pPr>
       <w:r>
-        <w:t xml:space="preserve">Microsoft 365 including:</w:t>
+        <w:t xml:space="preserve">Transport (sometimes called</w:t>
+      </w:r>
+      <w:r>
+        <w:t xml:space="preserve"> </w:t>
+      </w:r>
+      <w:r>
+        <w:t xml:space="preserve">“</w:t>
+      </w:r>
+      <w:r>
+        <w:t xml:space="preserve">data in motion</w:t>
+      </w:r>
+      <w:r>
+        <w:t xml:space="preserve">”</w:t>
+      </w:r>
+      <w:r>
+        <w:t xml:space="preserve">)</w:t>
+      </w:r>
+    </w:p>
+    <w:p>
+      <w:pPr>
+        <w:pStyle w:val="FirstParagraph"/>
+      </w:pPr>
+      <w:r>
+        <w:t xml:space="preserve">A Data Hackathon directly stresses all three components, by design. Your organization may have been considering adding or modifying aspects of each infrastructure component. The hackathon is an opportunity to put these updates in action and uncover pain points that would remain invisible without direct application of focused effort. The hacker teams may use the components in ways that were not anticipated by the originators, as well.</w:t>
+      </w:r>
+    </w:p>
+    <w:bookmarkStart w:id="28" w:name="sec-AFTCinfra"/>
+    <w:p>
+      <w:pPr>
+        <w:pStyle w:val="Heading3"/>
+      </w:pPr>
+      <w:r>
+        <w:t xml:space="preserve">AFTC Data Hackathon Infrastructure</w:t>
+      </w:r>
+    </w:p>
+    <w:p>
+      <w:pPr>
+        <w:pStyle w:val="FirstParagraph"/>
+      </w:pPr>
+      <w:r>
+        <w:t xml:space="preserve">The AFTC Data Hackathon made use of infrastructure already existing and available to DAF members, but which may not be used to their full potential. To date, the primary platforms used, in chronological order:</w:t>
+      </w:r>
+    </w:p>
+    <w:p>
+      <w:pPr>
+        <w:numPr>
+          <w:ilvl w:val="0"/>
+          <w:numId w:val="1004"/>
+        </w:numPr>
+        <w:pStyle w:val="Compact"/>
+      </w:pPr>
+      <w:r>
+        <w:t xml:space="preserve">DAF CDAO</w:t>
+      </w:r>
+      <w:r>
+        <w:t xml:space="preserve"> </w:t>
+      </w:r>
+      <w:r>
+        <w:t xml:space="preserve">“</w:t>
+      </w:r>
+      <w:r>
+        <w:t xml:space="preserve">VAULT</w:t>
+      </w:r>
+      <w:r>
+        <w:t xml:space="preserve">”</w:t>
+      </w:r>
+      <w:r>
+        <w:t xml:space="preserve"> </w:t>
+      </w:r>
+      <w:r>
+        <w:t xml:space="preserve">providing access to:</w:t>
       </w:r>
     </w:p>
     <w:p>
@@ -1124,7 +1122,7 @@
         <w:pStyle w:val="Compact"/>
       </w:pPr>
       <w:r>
-        <w:t xml:space="preserve">Microsoft Azure compute and store in the cloud</w:t>
+        <w:t xml:space="preserve">Amazon Web Services (AWS) Elastic Compute Cloud (EC2) compute and Simple Storage Service (S3) store in the cloud</w:t>
       </w:r>
     </w:p>
     <w:p>
@@ -1136,7 +1134,7 @@
         <w:pStyle w:val="Compact"/>
       </w:pPr>
       <w:r>
-        <w:t xml:space="preserve">Excel</w:t>
+        <w:t xml:space="preserve">Databricks notebooks running Python and R orchestrated with Apache Spark</w:t>
       </w:r>
     </w:p>
     <w:p>
@@ -1148,7 +1146,7 @@
         <w:pStyle w:val="Compact"/>
       </w:pPr>
       <w:r>
-        <w:t xml:space="preserve">Teams</w:t>
+        <w:t xml:space="preserve">Hue SQL assistant</w:t>
       </w:r>
     </w:p>
     <w:p>
@@ -1160,7 +1158,7 @@
         <w:pStyle w:val="Compact"/>
       </w:pPr>
       <w:r>
-        <w:t xml:space="preserve">SharePoint</w:t>
+        <w:t xml:space="preserve">Apache Zeppelin notebooks running Python orchestrated with Apache Spark</w:t>
       </w:r>
     </w:p>
     <w:p>
@@ -1172,61 +1170,19 @@
         <w:pStyle w:val="Compact"/>
       </w:pPr>
       <w:r>
-        <w:t xml:space="preserve">Power Automate</w:t>
+        <w:t xml:space="preserve">Plotly Dash dashboard front ends with Python visualizations</w:t>
       </w:r>
     </w:p>
     <w:p>
       <w:pPr>
         <w:numPr>
-          <w:ilvl w:val="1"/>
-          <w:numId w:val="1005"/>
+          <w:ilvl w:val="0"/>
+          <w:numId w:val="1004"/>
         </w:numPr>
         <w:pStyle w:val="Compact"/>
       </w:pPr>
       <w:r>
-        <w:t xml:space="preserve">Power Apps</w:t>
-      </w:r>
-    </w:p>
-    <w:p>
-      <w:pPr>
-        <w:numPr>
-          <w:ilvl w:val="1"/>
-          <w:numId w:val="1005"/>
-        </w:numPr>
-        <w:pStyle w:val="Compact"/>
-      </w:pPr>
-      <w:r>
-        <w:t xml:space="preserve">Power BI</w:t>
-      </w:r>
-    </w:p>
-    <w:p>
-      <w:pPr>
-        <w:numPr>
-          <w:ilvl w:val="0"/>
-          <w:numId w:val="1003"/>
-        </w:numPr>
-        <w:pStyle w:val="Compact"/>
-      </w:pPr>
-      <w:r>
-        <w:t xml:space="preserve">DAF CDAO</w:t>
-      </w:r>
-      <w:r>
-        <w:t xml:space="preserve"> </w:t>
-      </w:r>
-      <w:r>
-        <w:t xml:space="preserve">“</w:t>
-      </w:r>
-      <w:r>
-        <w:t xml:space="preserve">Envision</w:t>
-      </w:r>
-      <w:r>
-        <w:t xml:space="preserve">”</w:t>
-      </w:r>
-      <w:r>
-        <w:t xml:space="preserve"> </w:t>
-      </w:r>
-      <w:r>
-        <w:t xml:space="preserve">providing access to:</w:t>
+        <w:t xml:space="preserve">Microsoft 365 including:</w:t>
       </w:r>
     </w:p>
     <w:p>
@@ -1238,7 +1194,7 @@
         <w:pStyle w:val="Compact"/>
       </w:pPr>
       <w:r>
-        <w:t xml:space="preserve">AWS EC2 and S3</w:t>
+        <w:t xml:space="preserve">Microsoft Azure compute and store in the cloud</w:t>
       </w:r>
     </w:p>
     <w:p>
@@ -1250,7 +1206,7 @@
         <w:pStyle w:val="Compact"/>
       </w:pPr>
       <w:r>
-        <w:t xml:space="preserve">Palantir Foundry</w:t>
+        <w:t xml:space="preserve">Excel</w:t>
       </w:r>
     </w:p>
     <w:p>
@@ -1262,7 +1218,7 @@
         <w:pStyle w:val="Compact"/>
       </w:pPr>
       <w:r>
-        <w:t xml:space="preserve">Python and R scripting</w:t>
+        <w:t xml:space="preserve">Teams</w:t>
       </w:r>
     </w:p>
     <w:p>
@@ -1274,6 +1230,120 @@
         <w:pStyle w:val="Compact"/>
       </w:pPr>
       <w:r>
+        <w:t xml:space="preserve">SharePoint</w:t>
+      </w:r>
+    </w:p>
+    <w:p>
+      <w:pPr>
+        <w:numPr>
+          <w:ilvl w:val="1"/>
+          <w:numId w:val="1006"/>
+        </w:numPr>
+        <w:pStyle w:val="Compact"/>
+      </w:pPr>
+      <w:r>
+        <w:t xml:space="preserve">Power Automate</w:t>
+      </w:r>
+    </w:p>
+    <w:p>
+      <w:pPr>
+        <w:numPr>
+          <w:ilvl w:val="1"/>
+          <w:numId w:val="1006"/>
+        </w:numPr>
+        <w:pStyle w:val="Compact"/>
+      </w:pPr>
+      <w:r>
+        <w:t xml:space="preserve">Power Apps</w:t>
+      </w:r>
+    </w:p>
+    <w:p>
+      <w:pPr>
+        <w:numPr>
+          <w:ilvl w:val="1"/>
+          <w:numId w:val="1006"/>
+        </w:numPr>
+        <w:pStyle w:val="Compact"/>
+      </w:pPr>
+      <w:r>
+        <w:t xml:space="preserve">Power BI</w:t>
+      </w:r>
+    </w:p>
+    <w:p>
+      <w:pPr>
+        <w:numPr>
+          <w:ilvl w:val="0"/>
+          <w:numId w:val="1004"/>
+        </w:numPr>
+        <w:pStyle w:val="Compact"/>
+      </w:pPr>
+      <w:r>
+        <w:t xml:space="preserve">DAF CDAO</w:t>
+      </w:r>
+      <w:r>
+        <w:t xml:space="preserve"> </w:t>
+      </w:r>
+      <w:r>
+        <w:t xml:space="preserve">“</w:t>
+      </w:r>
+      <w:r>
+        <w:t xml:space="preserve">Envision</w:t>
+      </w:r>
+      <w:r>
+        <w:t xml:space="preserve">”</w:t>
+      </w:r>
+      <w:r>
+        <w:t xml:space="preserve"> </w:t>
+      </w:r>
+      <w:r>
+        <w:t xml:space="preserve">providing access to:</w:t>
+      </w:r>
+    </w:p>
+    <w:p>
+      <w:pPr>
+        <w:numPr>
+          <w:ilvl w:val="1"/>
+          <w:numId w:val="1007"/>
+        </w:numPr>
+        <w:pStyle w:val="Compact"/>
+      </w:pPr>
+      <w:r>
+        <w:t xml:space="preserve">AWS EC2 and S3</w:t>
+      </w:r>
+    </w:p>
+    <w:p>
+      <w:pPr>
+        <w:numPr>
+          <w:ilvl w:val="1"/>
+          <w:numId w:val="1007"/>
+        </w:numPr>
+        <w:pStyle w:val="Compact"/>
+      </w:pPr>
+      <w:r>
+        <w:t xml:space="preserve">Palantir Foundry</w:t>
+      </w:r>
+    </w:p>
+    <w:p>
+      <w:pPr>
+        <w:numPr>
+          <w:ilvl w:val="1"/>
+          <w:numId w:val="1007"/>
+        </w:numPr>
+        <w:pStyle w:val="Compact"/>
+      </w:pPr>
+      <w:r>
+        <w:t xml:space="preserve">Python and R scripting</w:t>
+      </w:r>
+    </w:p>
+    <w:p>
+      <w:pPr>
+        <w:numPr>
+          <w:ilvl w:val="1"/>
+          <w:numId w:val="1007"/>
+        </w:numPr>
+        <w:pStyle w:val="Compact"/>
+      </w:pPr>
+      <w:r>
         <w:t xml:space="preserve">Data Application Programming Interfaces (APIs)</w:t>
       </w:r>
     </w:p>
@@ -1372,7 +1442,7 @@
       <w:pPr>
         <w:numPr>
           <w:ilvl w:val="0"/>
-          <w:numId w:val="1007"/>
+          <w:numId w:val="1008"/>
         </w:numPr>
         <w:pStyle w:val="Compact"/>
       </w:pPr>
@@ -1391,7 +1461,7 @@
       <w:pPr>
         <w:numPr>
           <w:ilvl w:val="0"/>
-          <w:numId w:val="1007"/>
+          <w:numId w:val="1008"/>
         </w:numPr>
         <w:pStyle w:val="Compact"/>
       </w:pPr>
@@ -1410,7 +1480,7 @@
       <w:pPr>
         <w:numPr>
           <w:ilvl w:val="0"/>
-          <w:numId w:val="1007"/>
+          <w:numId w:val="1008"/>
         </w:numPr>
         <w:pStyle w:val="Compact"/>
       </w:pPr>
@@ -1543,53 +1613,12 @@
       <w:pPr>
         <w:numPr>
           <w:ilvl w:val="0"/>
-          <w:numId w:val="1008"/>
+          <w:numId w:val="1009"/>
         </w:numPr>
         <w:pStyle w:val="Compact"/>
       </w:pPr>
       <w:r>
         <w:t xml:space="preserve">identify and highlight duplication</w:t>
-      </w:r>
-    </w:p>
-    <w:p>
-      <w:pPr>
-        <w:numPr>
-          <w:ilvl w:val="0"/>
-          <w:numId w:val="1008"/>
-        </w:numPr>
-        <w:pStyle w:val="Compact"/>
-      </w:pPr>
-      <w:r>
-        <w:t xml:space="preserve">bring in diversity of experience, skill, and even culture</w:t>
-      </w:r>
-    </w:p>
-    <w:p>
-      <w:pPr>
-        <w:numPr>
-          <w:ilvl w:val="0"/>
-          <w:numId w:val="1008"/>
-        </w:numPr>
-        <w:pStyle w:val="Compact"/>
-      </w:pPr>
-      <w:r>
-        <w:t xml:space="preserve">reduce friction by creating interpersonal connections and building trust across the organization</w:t>
-      </w:r>
-    </w:p>
-    <w:bookmarkStart w:id="34" w:name="aftc-data-hackathon-exposure-to-data"/>
-    <w:p>
-      <w:pPr>
-        <w:pStyle w:val="Heading3"/>
-      </w:pPr>
-      <w:r>
-        <w:t xml:space="preserve">AFTC Data Hackathon exposure to data</w:t>
-      </w:r>
-    </w:p>
-    <w:p>
-      <w:pPr>
-        <w:pStyle w:val="FirstParagraph"/>
-      </w:pPr>
-      <w:r>
-        <w:t xml:space="preserve">Team formation for hackathons, or even the choice between individual hackers or a team approach, can vary according to the objectives of the event. One of the explicit objectives of the AFTC Data Hackathon is to discover latent organic talent. The AFTC Data Hackathon organizers operate on the assumption that there exists latent talent within AFTC and sister organizations, defined as people who:</w:t>
       </w:r>
     </w:p>
     <w:p>
@@ -1601,7 +1630,7 @@
         <w:pStyle w:val="Compact"/>
       </w:pPr>
       <w:r>
-        <w:t xml:space="preserve">are already highly skilled, but have not been tasked with data-centric activities in the course of their primary duties</w:t>
+        <w:t xml:space="preserve">bring in diversity of experience, skill, and even culture</w:t>
       </w:r>
     </w:p>
     <w:p>
@@ -1613,55 +1642,16 @@
         <w:pStyle w:val="Compact"/>
       </w:pPr>
       <w:r>
-        <w:t xml:space="preserve">are looking for ways to increase their data-centric skills, and even to make a career</w:t>
-      </w:r>
-      <w:r>
-        <w:t xml:space="preserve"> </w:t>
-      </w:r>
-      <w:r>
-        <w:t xml:space="preserve">“</w:t>
-      </w:r>
-      <w:r>
-        <w:t xml:space="preserve">pivot</w:t>
-      </w:r>
-      <w:r>
-        <w:t xml:space="preserve">”</w:t>
-      </w:r>
-      <w:r>
-        <w:t xml:space="preserve"> </w:t>
-      </w:r>
-      <w:r>
-        <w:t xml:space="preserve">away from their current role and into a more data-centric career field</w:t>
-      </w:r>
-    </w:p>
-    <w:p>
-      <w:pPr>
-        <w:numPr>
-          <w:ilvl w:val="0"/>
-          <w:numId w:val="1009"/>
-        </w:numPr>
-        <w:pStyle w:val="Compact"/>
-      </w:pPr>
-      <w:r>
-        <w:t xml:space="preserve">are</w:t>
-      </w:r>
-      <w:r>
-        <w:t xml:space="preserve"> </w:t>
-      </w:r>
-      <w:r>
-        <w:t xml:space="preserve">“</w:t>
-      </w:r>
-      <w:r>
-        <w:t xml:space="preserve">data-curious</w:t>
-      </w:r>
-      <w:r>
-        <w:t xml:space="preserve">”</w:t>
-      </w:r>
-      <w:r>
-        <w:t xml:space="preserve"> </w:t>
-      </w:r>
-      <w:r>
-        <w:t xml:space="preserve">and interested in exploring data-centric activities, but have not been prepared or able to fully commit to pursuing building the skill set, which can be expensive in time, money, and attention, whether directly or via opportunity cost.</w:t>
+        <w:t xml:space="preserve">reduce friction by creating interpersonal connections and building trust across the organization</w:t>
+      </w:r>
+    </w:p>
+    <w:bookmarkStart w:id="34" w:name="aftc-data-hackathon-exposure-to-data"/>
+    <w:p>
+      <w:pPr>
+        <w:pStyle w:val="Heading3"/>
+      </w:pPr>
+      <w:r>
+        <w:t xml:space="preserve">AFTC Data Hackathon exposure to data</w:t>
       </w:r>
     </w:p>
     <w:p>
@@ -1669,7 +1659,7 @@
         <w:pStyle w:val="FirstParagraph"/>
       </w:pPr>
       <w:r>
-        <w:t xml:space="preserve">The AFTC Data Hackathon is also focused on discovering and developing organic talent, defined as:</w:t>
+        <w:t xml:space="preserve">Team formation for hackathons, or even the choice between individual hackers or a team approach, can vary according to the objectives of the event. One of the explicit objectives of the AFTC Data Hackathon is to discover latent organic talent. The AFTC Data Hackathon organizers operate on the assumption that there exists latent talent within AFTC and sister organizations, defined as people who:</w:t>
       </w:r>
     </w:p>
     <w:p>
@@ -1681,7 +1671,7 @@
         <w:pStyle w:val="Compact"/>
       </w:pPr>
       <w:r>
-        <w:t xml:space="preserve">Military - active-duty, Reserve, or Guard military members</w:t>
+        <w:t xml:space="preserve">are already highly skilled, but have not been tasked with data-centric activities in the course of their primary duties</w:t>
       </w:r>
     </w:p>
     <w:p>
@@ -1693,7 +1683,25 @@
         <w:pStyle w:val="Compact"/>
       </w:pPr>
       <w:r>
-        <w:t xml:space="preserve">Civilian - United States Department of Defense (US DoD) civil service employees</w:t>
+        <w:t xml:space="preserve">are looking for ways to increase their data-centric skills, and even to make a career</w:t>
+      </w:r>
+      <w:r>
+        <w:t xml:space="preserve"> </w:t>
+      </w:r>
+      <w:r>
+        <w:t xml:space="preserve">“</w:t>
+      </w:r>
+      <w:r>
+        <w:t xml:space="preserve">pivot</w:t>
+      </w:r>
+      <w:r>
+        <w:t xml:space="preserve">”</w:t>
+      </w:r>
+      <w:r>
+        <w:t xml:space="preserve"> </w:t>
+      </w:r>
+      <w:r>
+        <w:t xml:space="preserve">away from their current role and into a more data-centric career field</w:t>
       </w:r>
     </w:p>
     <w:p>
@@ -1705,6 +1713,68 @@
         <w:pStyle w:val="Compact"/>
       </w:pPr>
       <w:r>
+        <w:t xml:space="preserve">are</w:t>
+      </w:r>
+      <w:r>
+        <w:t xml:space="preserve"> </w:t>
+      </w:r>
+      <w:r>
+        <w:t xml:space="preserve">“</w:t>
+      </w:r>
+      <w:r>
+        <w:t xml:space="preserve">data-curious</w:t>
+      </w:r>
+      <w:r>
+        <w:t xml:space="preserve">”</w:t>
+      </w:r>
+      <w:r>
+        <w:t xml:space="preserve"> </w:t>
+      </w:r>
+      <w:r>
+        <w:t xml:space="preserve">and interested in exploring data-centric activities, but have not been prepared or able to fully commit to pursuing building the skill set, which can be expensive in time, money, and attention, whether directly or via opportunity cost.</w:t>
+      </w:r>
+    </w:p>
+    <w:p>
+      <w:pPr>
+        <w:pStyle w:val="FirstParagraph"/>
+      </w:pPr>
+      <w:r>
+        <w:t xml:space="preserve">The AFTC Data Hackathon is also focused on discovering and developing organic talent, defined as:</w:t>
+      </w:r>
+    </w:p>
+    <w:p>
+      <w:pPr>
+        <w:numPr>
+          <w:ilvl w:val="0"/>
+          <w:numId w:val="1011"/>
+        </w:numPr>
+        <w:pStyle w:val="Compact"/>
+      </w:pPr>
+      <w:r>
+        <w:t xml:space="preserve">Military - active-duty, Reserve, or Guard military members</w:t>
+      </w:r>
+    </w:p>
+    <w:p>
+      <w:pPr>
+        <w:numPr>
+          <w:ilvl w:val="0"/>
+          <w:numId w:val="1011"/>
+        </w:numPr>
+        <w:pStyle w:val="Compact"/>
+      </w:pPr>
+      <w:r>
+        <w:t xml:space="preserve">Civilian - United States Department of Defense (US DoD) civil service employees</w:t>
+      </w:r>
+    </w:p>
+    <w:p>
+      <w:pPr>
+        <w:numPr>
+          <w:ilvl w:val="0"/>
+          <w:numId w:val="1011"/>
+        </w:numPr>
+        <w:pStyle w:val="Compact"/>
+      </w:pPr>
+      <w:r>
         <w:t xml:space="preserve">Contractor - DoD support contractors, and to a lesser extent</w:t>
       </w:r>
       <w:r>
@@ -1736,7 +1806,7 @@
     </w:p>
     <w:bookmarkEnd w:id="34"/>
     <w:bookmarkEnd w:id="35"/>
-    <w:bookmarkStart w:id="36" w:name="evolve"/>
+    <w:bookmarkStart w:id="37" w:name="evolve"/>
     <w:p>
       <w:pPr>
         <w:pStyle w:val="Heading2"/>
@@ -1785,68 +1855,12 @@
       <w:pPr>
         <w:numPr>
           <w:ilvl w:val="0"/>
-          <w:numId w:val="1011"/>
+          <w:numId w:val="1012"/>
         </w:numPr>
         <w:pStyle w:val="Compact"/>
       </w:pPr>
       <w:r>
         <w:t xml:space="preserve">building on an existing foundation of code and tooling</w:t>
-      </w:r>
-    </w:p>
-    <w:p>
-      <w:pPr>
-        <w:numPr>
-          <w:ilvl w:val="0"/>
-          <w:numId w:val="1011"/>
-        </w:numPr>
-        <w:pStyle w:val="Compact"/>
-      </w:pPr>
-      <w:r>
-        <w:t xml:space="preserve">encouraging reuse or remixing of existing capabilities</w:t>
-      </w:r>
-      <w:r>
-        <w:t xml:space="preserve"> </w:t>
-      </w:r>
-      <w:r>
-        <w:t xml:space="preserve">(Creative Commons n.d.)</w:t>
-      </w:r>
-    </w:p>
-    <w:p>
-      <w:pPr>
-        <w:numPr>
-          <w:ilvl w:val="0"/>
-          <w:numId w:val="1011"/>
-        </w:numPr>
-        <w:pStyle w:val="Compact"/>
-      </w:pPr>
-      <w:r>
-        <w:t xml:space="preserve">increasing the likelihood of an</w:t>
-      </w:r>
-      <w:r>
-        <w:t xml:space="preserve"> </w:t>
-      </w:r>
-      <w:r>
-        <w:t xml:space="preserve">“</w:t>
-      </w:r>
-      <w:r>
-        <w:t xml:space="preserve">out-of-the-box</w:t>
-      </w:r>
-      <w:r>
-        <w:t xml:space="preserve">”</w:t>
-      </w:r>
-      <w:r>
-        <w:t xml:space="preserve"> </w:t>
-      </w:r>
-      <w:r>
-        <w:t xml:space="preserve">solution that requires minimum installation or configuration when put into production</w:t>
-      </w:r>
-    </w:p>
-    <w:p>
-      <w:pPr>
-        <w:pStyle w:val="FirstParagraph"/>
-      </w:pPr>
-      <w:r>
-        <w:t xml:space="preserve">Real-world problems likewise have several advantages:</w:t>
       </w:r>
     </w:p>
     <w:p>
@@ -1858,7 +1872,13 @@
         <w:pStyle w:val="Compact"/>
       </w:pPr>
       <w:r>
-        <w:t xml:space="preserve">A built-in value proposition, since the Problem Owner has an existing pain point, little additional justification is required</w:t>
+        <w:t xml:space="preserve">encouraging reuse or remixing of existing capabilities</w:t>
+      </w:r>
+      <w:r>
+        <w:t xml:space="preserve"> </w:t>
+      </w:r>
+      <w:r>
+        <w:t xml:space="preserve">(Creative Commons n.d.)</w:t>
       </w:r>
     </w:p>
     <w:p>
@@ -1870,7 +1890,7 @@
         <w:pStyle w:val="Compact"/>
       </w:pPr>
       <w:r>
-        <w:t xml:space="preserve">Existing dataset, typically the problem is centered on the use of an existing dataset, reducing the need for</w:t>
+        <w:t xml:space="preserve">increasing the likelihood of an</w:t>
       </w:r>
       <w:r>
         <w:t xml:space="preserve"> </w:t>
@@ -1879,6 +1899,56 @@
         <w:t xml:space="preserve">“</w:t>
       </w:r>
       <w:r>
+        <w:t xml:space="preserve">out-of-the-box</w:t>
+      </w:r>
+      <w:r>
+        <w:t xml:space="preserve">”</w:t>
+      </w:r>
+      <w:r>
+        <w:t xml:space="preserve"> </w:t>
+      </w:r>
+      <w:r>
+        <w:t xml:space="preserve">solution that requires minimum installation or configuration when put into production</w:t>
+      </w:r>
+    </w:p>
+    <w:p>
+      <w:pPr>
+        <w:pStyle w:val="FirstParagraph"/>
+      </w:pPr>
+      <w:r>
+        <w:t xml:space="preserve">Real-world problems likewise have several advantages:</w:t>
+      </w:r>
+    </w:p>
+    <w:p>
+      <w:pPr>
+        <w:numPr>
+          <w:ilvl w:val="0"/>
+          <w:numId w:val="1013"/>
+        </w:numPr>
+        <w:pStyle w:val="Compact"/>
+      </w:pPr>
+      <w:r>
+        <w:t xml:space="preserve">A built-in value proposition - the Problem Owner has an existing pain point, little additional justification is required</w:t>
+      </w:r>
+    </w:p>
+    <w:p>
+      <w:pPr>
+        <w:numPr>
+          <w:ilvl w:val="0"/>
+          <w:numId w:val="1013"/>
+        </w:numPr>
+        <w:pStyle w:val="Compact"/>
+      </w:pPr>
+      <w:r>
+        <w:t xml:space="preserve">An existing dataset - typically the problem is centered on the use of an existing dataset, reducing the need for</w:t>
+      </w:r>
+      <w:r>
+        <w:t xml:space="preserve"> </w:t>
+      </w:r>
+      <w:r>
+        <w:t xml:space="preserve">“</w:t>
+      </w:r>
+      <w:r>
         <w:t xml:space="preserve">synthetic data</w:t>
       </w:r>
       <w:r>
@@ -1896,9 +1966,111 @@
       <w:r>
         <w:t xml:space="preserve">(Laboratory for Information and Decision Systems 2020)</w:t>
       </w:r>
+      <w:r>
+        <w:t xml:space="preserve"> </w:t>
+      </w:r>
+      <w:r>
+        <w:t xml:space="preserve">or deriving</w:t>
+      </w:r>
+      <w:r>
+        <w:t xml:space="preserve"> </w:t>
+      </w:r>
+      <w:r>
+        <w:t xml:space="preserve">“</w:t>
+      </w:r>
+      <w:r>
+        <w:t xml:space="preserve">notional</w:t>
+      </w:r>
+      <w:r>
+        <w:t xml:space="preserve">”</w:t>
+      </w:r>
+      <w:r>
+        <w:t xml:space="preserve"> </w:t>
+      </w:r>
+      <w:r>
+        <w:t xml:space="preserve">or</w:t>
+      </w:r>
+      <w:r>
+        <w:t xml:space="preserve"> </w:t>
+      </w:r>
+      <w:r>
+        <w:t xml:space="preserve">“</w:t>
+      </w:r>
+      <w:r>
+        <w:t xml:space="preserve">toy</w:t>
+      </w:r>
+      <w:r>
+        <w:t xml:space="preserve">”</w:t>
+      </w:r>
+      <w:r>
+        <w:t xml:space="preserve"> </w:t>
+      </w:r>
+      <w:r>
+        <w:t xml:space="preserve">problems that may not generalize well</w:t>
+      </w:r>
+    </w:p>
+    <w:p>
+      <w:pPr>
+        <w:numPr>
+          <w:ilvl w:val="0"/>
+          <w:numId w:val="1013"/>
+        </w:numPr>
+        <w:pStyle w:val="Compact"/>
+      </w:pPr>
+      <w:r>
+        <w:t xml:space="preserve">Available domain knowledge - the Problem Owner has subject matter expertise to guide and clarify which approaches are best suited to the domain</w:t>
+      </w:r>
+    </w:p>
+    <w:bookmarkStart w:id="36" w:name="X686fb9ae57c71eeb9cb1ae0065bca08613f3cc5"/>
+    <w:p>
+      <w:pPr>
+        <w:pStyle w:val="Heading3"/>
+      </w:pPr>
+      <w:r>
+        <w:t xml:space="preserve">AFTC Data Hackathon evolution of scripts and apps to solve real-world problems</w:t>
+      </w:r>
+    </w:p>
+    <w:p>
+      <w:pPr>
+        <w:pStyle w:val="FirstParagraph"/>
+      </w:pPr>
+      <w:r>
+        <w:t xml:space="preserve">Expected products resulting from a hackathon are major dimension of variation. Some hackathons sole purpose is to create clean-sheet design and implementation of a desktop, phone, or cloud application. Some hackathons use a single problem as a means to compare different teams’ performance. Some hackathons use toy problems to avoid complications that inevitably arise from using real-world problems, such as privacy, ill-prepared datasets, operations security, and many others. The AFTC Data Hackathon products vary by problem, but stand-alone application development is rarely required. Two of the three explicit objectives of the AFTC Data Hackathon are represented here.</w:t>
+      </w:r>
+    </w:p>
+    <w:p>
+      <w:pPr>
+        <w:pStyle w:val="BodyText"/>
+      </w:pPr>
+      <w:r>
+        <w:t xml:space="preserve">To drive progress of contemporary data technologies, the organizers make the hacker teams aware of the available infrastructure mentioned above in</w:t>
+      </w:r>
+      <w:r>
+        <w:t xml:space="preserve"> </w:t>
+      </w:r>
+      <w:hyperlink w:anchor="sec-AFTCinfra">
+        <w:r>
+          <w:rPr>
+            <w:rStyle w:val="Hyperlink"/>
+          </w:rPr>
+          <w:t xml:space="preserve">Section 5.1.1</w:t>
+        </w:r>
+      </w:hyperlink>
+      <w:r>
+        <w:t xml:space="preserve">. Teams are highly encouraged to make use available frameworks, packages, and environments, working on GFE equipment and networks.</w:t>
+      </w:r>
+    </w:p>
+    <w:p>
+      <w:pPr>
+        <w:pStyle w:val="BodyText"/>
+      </w:pPr>
+      <w:r>
+        <w:t xml:space="preserve">To solve real AFTC problems, the organizers advertise and solicit problem statements from across the Center. To date, multiple problems have been selected for each event. These vary widely in both their disciplines and their tool sets, providing a diverse offering for a diverse set of hackers. A Problem Owner is identified as the primary contact for any teams addressing their problem, providing domain knowledge. The Problem Owner provides the dataset, along with information about data sources and desired data products.</w:t>
+      </w:r>
     </w:p>
     <w:bookmarkEnd w:id="36"/>
-    <w:bookmarkStart w:id="37" w:name="expand"/>
+    <w:bookmarkEnd w:id="37"/>
+    <w:bookmarkStart w:id="38" w:name="expand"/>
     <w:p>
       <w:pPr>
         <w:pStyle w:val="Heading2"/>
@@ -1907,9 +2079,9 @@
         <w:t xml:space="preserve">5.4 Expand</w:t>
       </w:r>
     </w:p>
-    <w:bookmarkEnd w:id="37"/>
     <w:bookmarkEnd w:id="38"/>
-    <w:bookmarkStart w:id="39" w:name="lessons-learned"/>
+    <w:bookmarkEnd w:id="39"/>
+    <w:bookmarkStart w:id="40" w:name="lessons-learned"/>
     <w:p>
       <w:pPr>
         <w:pStyle w:val="Heading1"/>
@@ -1926,8 +2098,8 @@
         <w:t xml:space="preserve">Knowledge learned along the way and of value to the next brave soul to work in this area.</w:t>
       </w:r>
     </w:p>
-    <w:bookmarkEnd w:id="39"/>
-    <w:bookmarkStart w:id="40" w:name="conclusions"/>
+    <w:bookmarkEnd w:id="40"/>
+    <w:bookmarkStart w:id="41" w:name="conclusions"/>
     <w:p>
       <w:pPr>
         <w:pStyle w:val="Heading1"/>
@@ -1944,8 +2116,8 @@
         <w:t xml:space="preserve">Points to be drawn from the material and data provided.</w:t>
       </w:r>
     </w:p>
-    <w:bookmarkEnd w:id="40"/>
-    <w:bookmarkStart w:id="41" w:name="acknowledgement"/>
+    <w:bookmarkEnd w:id="41"/>
+    <w:bookmarkStart w:id="42" w:name="acknowledgement"/>
     <w:p>
       <w:pPr>
         <w:pStyle w:val="Heading1"/>
@@ -1962,8 +2134,8 @@
         <w:t xml:space="preserve">To extend thanks in support of the paper.</w:t>
       </w:r>
     </w:p>
-    <w:bookmarkEnd w:id="41"/>
-    <w:bookmarkStart w:id="84" w:name="references"/>
+    <w:bookmarkEnd w:id="42"/>
+    <w:bookmarkStart w:id="91" w:name="references"/>
     <w:p>
       <w:pPr>
         <w:pStyle w:val="Heading1"/>
@@ -1982,7 +2154,7 @@
       <w:r>
         <w:t xml:space="preserve"> </w:t>
       </w:r>
-      <w:hyperlink r:id="rId42">
+      <w:hyperlink r:id="rId43">
         <w:r>
           <w:rPr>
             <w:rStyle w:val="Hyperlink"/>
@@ -1991,8 +2163,8 @@
         </w:r>
       </w:hyperlink>
     </w:p>
-    <w:bookmarkStart w:id="83" w:name="refs"/>
-    <w:bookmarkStart w:id="44" w:name="X75f0d444a67ecc51279b660f75d6e34af17ace8"/>
+    <w:bookmarkStart w:id="90" w:name="refs"/>
+    <w:bookmarkStart w:id="45" w:name="X75f0d444a67ecc51279b660f75d6e34af17ace8"/>
     <w:p>
       <w:pPr>
         <w:pStyle w:val="Bibliography"/>
@@ -2021,7 +2193,7 @@
       <w:r>
         <w:t xml:space="preserve"> </w:t>
       </w:r>
-      <w:hyperlink r:id="rId43">
+      <w:hyperlink r:id="rId44">
         <w:r>
           <w:rPr>
             <w:rStyle w:val="Hyperlink"/>
@@ -2033,13 +2205,59 @@
         <w:t xml:space="preserve">.</w:t>
       </w:r>
     </w:p>
-    <w:bookmarkEnd w:id="44"/>
-    <w:bookmarkStart w:id="46" w:name="X7007b0c928edc9544fec759d2bcd39fb5a76b75"/>
+    <w:bookmarkEnd w:id="45"/>
+    <w:bookmarkStart w:id="47" w:name="Xa26df6e7eeba8439959ecdc01bd8fcb72c4cb32"/>
     <w:p>
       <w:pPr>
         <w:pStyle w:val="Bibliography"/>
       </w:pPr>
       <w:r>
+        <w:t xml:space="preserve">Caulcutt, Roland. 2021.</w:t>
+      </w:r>
+      <w:r>
+        <w:t xml:space="preserve"> </w:t>
+      </w:r>
+      <w:r>
+        <w:t xml:space="preserve">“How Can We Help Decision‐makers?”</w:t>
+      </w:r>
+      <w:r>
+        <w:t xml:space="preserve"> </w:t>
+      </w:r>
+      <w:r>
+        <w:rPr>
+          <w:iCs/>
+          <w:i/>
+        </w:rPr>
+        <w:t xml:space="preserve">Significance</w:t>
+      </w:r>
+      <w:r>
+        <w:t xml:space="preserve"> </w:t>
+      </w:r>
+      <w:r>
+        <w:t xml:space="preserve">18 (3): 34–35.</w:t>
+      </w:r>
+      <w:r>
+        <w:t xml:space="preserve"> </w:t>
+      </w:r>
+      <w:hyperlink r:id="rId46">
+        <w:r>
+          <w:rPr>
+            <w:rStyle w:val="Hyperlink"/>
+          </w:rPr>
+          <w:t xml:space="preserve">https://doi.org/10.1111/1740-9713.01531</w:t>
+        </w:r>
+      </w:hyperlink>
+      <w:r>
+        <w:t xml:space="preserve">.</w:t>
+      </w:r>
+    </w:p>
+    <w:bookmarkEnd w:id="47"/>
+    <w:bookmarkStart w:id="49" w:name="X7007b0c928edc9544fec759d2bcd39fb5a76b75"/>
+    <w:p>
+      <w:pPr>
+        <w:pStyle w:val="Bibliography"/>
+      </w:pPr>
+      <w:r>
         <w:t xml:space="preserve">“Cloud Computing Services - Amazon Web Services (AWS).”</w:t>
       </w:r>
       <w:r>
@@ -2051,7 +2269,7 @@
       <w:r>
         <w:t xml:space="preserve"> </w:t>
       </w:r>
-      <w:hyperlink r:id="rId45">
+      <w:hyperlink r:id="rId48">
         <w:r>
           <w:rPr>
             <w:rStyle w:val="Hyperlink"/>
@@ -2063,8 +2281,8 @@
         <w:t xml:space="preserve">.</w:t>
       </w:r>
     </w:p>
-    <w:bookmarkEnd w:id="46"/>
-    <w:bookmarkStart w:id="48" w:name="Xb0ff1767b613eec21b6bbd69c79df867487d533"/>
+    <w:bookmarkEnd w:id="49"/>
+    <w:bookmarkStart w:id="51" w:name="Xb0ff1767b613eec21b6bbd69c79df867487d533"/>
     <w:p>
       <w:pPr>
         <w:pStyle w:val="Bibliography"/>
@@ -2081,7 +2299,7 @@
       <w:r>
         <w:t xml:space="preserve"> </w:t>
       </w:r>
-      <w:hyperlink r:id="rId47">
+      <w:hyperlink r:id="rId50">
         <w:r>
           <w:rPr>
             <w:rStyle w:val="Hyperlink"/>
@@ -2093,8 +2311,8 @@
         <w:t xml:space="preserve">.</w:t>
       </w:r>
     </w:p>
-    <w:bookmarkEnd w:id="48"/>
-    <w:bookmarkStart w:id="50" w:name="X0eb9ae42ecb0f448a154582795446b72c042991"/>
+    <w:bookmarkEnd w:id="51"/>
+    <w:bookmarkStart w:id="53" w:name="X0eb9ae42ecb0f448a154582795446b72c042991"/>
     <w:p>
       <w:pPr>
         <w:pStyle w:val="Bibliography"/>
@@ -2111,7 +2329,7 @@
       <w:r>
         <w:t xml:space="preserve"> </w:t>
       </w:r>
-      <w:hyperlink r:id="rId49">
+      <w:hyperlink r:id="rId52">
         <w:r>
           <w:rPr>
             <w:rStyle w:val="Hyperlink"/>
@@ -2123,8 +2341,8 @@
         <w:t xml:space="preserve">.</w:t>
       </w:r>
     </w:p>
-    <w:bookmarkEnd w:id="50"/>
-    <w:bookmarkStart w:id="52" w:name="X6ae1d6cccf462e6751fd15e71a072a1de2b17e1"/>
+    <w:bookmarkEnd w:id="53"/>
+    <w:bookmarkStart w:id="55" w:name="X6ae1d6cccf462e6751fd15e71a072a1de2b17e1"/>
     <w:p>
       <w:pPr>
         <w:pStyle w:val="Bibliography"/>
@@ -2147,7 +2365,7 @@
       <w:r>
         <w:t xml:space="preserve"> </w:t>
       </w:r>
-      <w:hyperlink r:id="rId51">
+      <w:hyperlink r:id="rId54">
         <w:r>
           <w:rPr>
             <w:rStyle w:val="Hyperlink"/>
@@ -2159,8 +2377,8 @@
         <w:t xml:space="preserve">.</w:t>
       </w:r>
     </w:p>
-    <w:bookmarkEnd w:id="52"/>
-    <w:bookmarkStart w:id="54" w:name="X74025cbf8eadc255a656a6e5b2d64ec946045c1"/>
+    <w:bookmarkEnd w:id="55"/>
+    <w:bookmarkStart w:id="57" w:name="X74025cbf8eadc255a656a6e5b2d64ec946045c1"/>
     <w:p>
       <w:pPr>
         <w:pStyle w:val="Bibliography"/>
@@ -2183,7 +2401,7 @@
       <w:r>
         <w:t xml:space="preserve"> </w:t>
       </w:r>
-      <w:hyperlink r:id="rId53">
+      <w:hyperlink r:id="rId56">
         <w:r>
           <w:rPr>
             <w:rStyle w:val="Hyperlink"/>
@@ -2195,8 +2413,8 @@
         <w:t xml:space="preserve">.</w:t>
       </w:r>
     </w:p>
-    <w:bookmarkEnd w:id="54"/>
-    <w:bookmarkStart w:id="56" w:name="X814979b9c8161292ca5404ecf80bb11ef1bc2d0"/>
+    <w:bookmarkEnd w:id="57"/>
+    <w:bookmarkStart w:id="59" w:name="X814979b9c8161292ca5404ecf80bb11ef1bc2d0"/>
     <w:p>
       <w:pPr>
         <w:pStyle w:val="Bibliography"/>
@@ -2216,7 +2434,7 @@
       <w:r>
         <w:t xml:space="preserve"> </w:t>
       </w:r>
-      <w:hyperlink r:id="rId55">
+      <w:hyperlink r:id="rId58">
         <w:r>
           <w:rPr>
             <w:rStyle w:val="Hyperlink"/>
@@ -2228,8 +2446,8 @@
         <w:t xml:space="preserve">.</w:t>
       </w:r>
     </w:p>
-    <w:bookmarkEnd w:id="56"/>
-    <w:bookmarkStart w:id="58" w:name="Xcc22c7fccc496c4e8994332bfb0bb71502dfc7c"/>
+    <w:bookmarkEnd w:id="59"/>
+    <w:bookmarkStart w:id="61" w:name="Xcc22c7fccc496c4e8994332bfb0bb71502dfc7c"/>
     <w:p>
       <w:pPr>
         <w:pStyle w:val="Bibliography"/>
@@ -2246,7 +2464,7 @@
       <w:r>
         <w:t xml:space="preserve"> </w:t>
       </w:r>
-      <w:hyperlink r:id="rId57">
+      <w:hyperlink r:id="rId60">
         <w:r>
           <w:rPr>
             <w:rStyle w:val="Hyperlink"/>
@@ -2258,8 +2476,8 @@
         <w:t xml:space="preserve">.</w:t>
       </w:r>
     </w:p>
-    <w:bookmarkEnd w:id="58"/>
-    <w:bookmarkStart w:id="60" w:name="Xef47b89cdb3f19c18ce5eb3affd9d2d03b771c6"/>
+    <w:bookmarkEnd w:id="61"/>
+    <w:bookmarkStart w:id="63" w:name="Xef47b89cdb3f19c18ce5eb3affd9d2d03b771c6"/>
     <w:p>
       <w:pPr>
         <w:pStyle w:val="Bibliography"/>
@@ -2276,7 +2494,7 @@
       <w:r>
         <w:t xml:space="preserve"> </w:t>
       </w:r>
-      <w:hyperlink r:id="rId59">
+      <w:hyperlink r:id="rId62">
         <w:r>
           <w:rPr>
             <w:rStyle w:val="Hyperlink"/>
@@ -2288,8 +2506,8 @@
         <w:t xml:space="preserve">.</w:t>
       </w:r>
     </w:p>
-    <w:bookmarkEnd w:id="60"/>
-    <w:bookmarkStart w:id="62" w:name="X569d258ca20e7d6c2aa81a81844d2def0e42623"/>
+    <w:bookmarkEnd w:id="63"/>
+    <w:bookmarkStart w:id="65" w:name="X569d258ca20e7d6c2aa81a81844d2def0e42623"/>
     <w:p>
       <w:pPr>
         <w:pStyle w:val="Bibliography"/>
@@ -2306,7 +2524,7 @@
       <w:r>
         <w:t xml:space="preserve"> </w:t>
       </w:r>
-      <w:hyperlink r:id="rId61">
+      <w:hyperlink r:id="rId64">
         <w:r>
           <w:rPr>
             <w:rStyle w:val="Hyperlink"/>
@@ -2318,8 +2536,8 @@
         <w:t xml:space="preserve">.</w:t>
       </w:r>
     </w:p>
-    <w:bookmarkEnd w:id="62"/>
-    <w:bookmarkStart w:id="64" w:name="X38cd49d2d81a70c55a255b2f6e7a3e69bfafc7d"/>
+    <w:bookmarkEnd w:id="65"/>
+    <w:bookmarkStart w:id="67" w:name="X38cd49d2d81a70c55a255b2f6e7a3e69bfafc7d"/>
     <w:p>
       <w:pPr>
         <w:pStyle w:val="Bibliography"/>
@@ -2336,7 +2554,7 @@
       <w:r>
         <w:t xml:space="preserve"> </w:t>
       </w:r>
-      <w:hyperlink r:id="rId63">
+      <w:hyperlink r:id="rId66">
         <w:r>
           <w:rPr>
             <w:rStyle w:val="Hyperlink"/>
@@ -2348,13 +2566,56 @@
         <w:t xml:space="preserve">.</w:t>
       </w:r>
     </w:p>
-    <w:bookmarkEnd w:id="64"/>
-    <w:bookmarkStart w:id="66" w:name="X590a9ff555979ae5b9edcc62aa4dafdd07c608d"/>
+    <w:bookmarkEnd w:id="67"/>
+    <w:bookmarkStart w:id="69" w:name="X74f8f299d87ee4b85679186b5c195cdc6482519"/>
     <w:p>
       <w:pPr>
         <w:pStyle w:val="Bibliography"/>
       </w:pPr>
       <w:r>
+        <w:t xml:space="preserve">“Hackathon:Etymology.”</w:t>
+      </w:r>
+      <w:r>
+        <w:t xml:space="preserve"> </w:t>
+      </w:r>
+      <w:r>
+        <w:t xml:space="preserve">2022. In</w:t>
+      </w:r>
+      <w:r>
+        <w:t xml:space="preserve"> </w:t>
+      </w:r>
+      <w:r>
+        <w:rPr>
+          <w:iCs/>
+          <w:i/>
+        </w:rPr>
+        <w:t xml:space="preserve">Wikipedia</w:t>
+      </w:r>
+      <w:r>
+        <w:t xml:space="preserve">.</w:t>
+      </w:r>
+      <w:r>
+        <w:t xml:space="preserve"> </w:t>
+      </w:r>
+      <w:hyperlink r:id="rId68">
+        <w:r>
+          <w:rPr>
+            <w:rStyle w:val="Hyperlink"/>
+          </w:rPr>
+          <w:t xml:space="preserve">https://en.wikipedia.org/wiki/Hackathon#Etymology</w:t>
+        </w:r>
+      </w:hyperlink>
+      <w:r>
+        <w:t xml:space="preserve">.</w:t>
+      </w:r>
+    </w:p>
+    <w:bookmarkEnd w:id="69"/>
+    <w:bookmarkStart w:id="71" w:name="X590a9ff555979ae5b9edcc62aa4dafdd07c608d"/>
+    <w:p>
+      <w:pPr>
+        <w:pStyle w:val="Bibliography"/>
+      </w:pPr>
+      <w:r>
         <w:t xml:space="preserve">http://factory.dev. n.d.</w:t>
       </w:r>
       <w:r>
@@ -2372,7 +2633,7 @@
       <w:r>
         <w:t xml:space="preserve"> </w:t>
       </w:r>
-      <w:hyperlink r:id="rId65">
+      <w:hyperlink r:id="rId70">
         <w:r>
           <w:rPr>
             <w:rStyle w:val="Hyperlink"/>
@@ -2384,8 +2645,8 @@
         <w:t xml:space="preserve">.</w:t>
       </w:r>
     </w:p>
-    <w:bookmarkEnd w:id="66"/>
-    <w:bookmarkStart w:id="68" w:name="Xeebc3d6e7163343a177e7f37ef5520be22574dc"/>
+    <w:bookmarkEnd w:id="71"/>
+    <w:bookmarkStart w:id="73" w:name="Xeebc3d6e7163343a177e7f37ef5520be22574dc"/>
     <w:p>
       <w:pPr>
         <w:pStyle w:val="Bibliography"/>
@@ -2402,7 +2663,7 @@
       <w:r>
         <w:t xml:space="preserve"> </w:t>
       </w:r>
-      <w:hyperlink r:id="rId67">
+      <w:hyperlink r:id="rId72">
         <w:r>
           <w:rPr>
             <w:rStyle w:val="Hyperlink"/>
@@ -2414,8 +2675,8 @@
         <w:t xml:space="preserve">.</w:t>
       </w:r>
     </w:p>
-    <w:bookmarkEnd w:id="68"/>
-    <w:bookmarkStart w:id="70" w:name="X2ca82d839c619e8ee8c9abda7d7c1d664c00fae"/>
+    <w:bookmarkEnd w:id="73"/>
+    <w:bookmarkStart w:id="75" w:name="X2ca82d839c619e8ee8c9abda7d7c1d664c00fae"/>
     <w:p>
       <w:pPr>
         <w:pStyle w:val="Bibliography"/>
@@ -2433,7 +2694,7 @@
       <w:r>
         <w:t xml:space="preserve"> </w:t>
       </w:r>
-      <w:hyperlink r:id="rId69">
+      <w:hyperlink r:id="rId74">
         <w:r>
           <w:rPr>
             <w:rStyle w:val="Hyperlink"/>
@@ -2445,13 +2706,65 @@
         <w:t xml:space="preserve">.</w:t>
       </w:r>
     </w:p>
-    <w:bookmarkEnd w:id="70"/>
-    <w:bookmarkStart w:id="72" w:name="Xd0d66141495ad1107d45e770f5091ef6b11c350"/>
+    <w:bookmarkEnd w:id="75"/>
+    <w:bookmarkStart w:id="77" w:name="Xb6283851506d9c0118b66564ecfa3d82767f7ad"/>
     <w:p>
       <w:pPr>
         <w:pStyle w:val="Bibliography"/>
       </w:pPr>
       <w:r>
+        <w:t xml:space="preserve">Kolassa, Stephan. 2014.</w:t>
+      </w:r>
+      <w:r>
+        <w:t xml:space="preserve"> </w:t>
+      </w:r>
+      <w:r>
+        <w:t xml:space="preserve">“Answer to</w:t>
+      </w:r>
+      <w:r>
+        <w:t xml:space="preserve"> </w:t>
+      </w:r>
+      <w:r>
+        <w:t xml:space="preserve">‘Data Science Without Knowledge of a Specific Topic, Is It Worth Pursuing as a Career?’</w:t>
+      </w:r>
+      <w:r>
+        <w:t xml:space="preserve">”</w:t>
+      </w:r>
+      <w:r>
+        <w:t xml:space="preserve"> </w:t>
+      </w:r>
+      <w:r>
+        <w:rPr>
+          <w:iCs/>
+          <w:i/>
+        </w:rPr>
+        <w:t xml:space="preserve">Data Science Stack Exchange</w:t>
+      </w:r>
+      <w:r>
+        <w:t xml:space="preserve">.</w:t>
+      </w:r>
+      <w:r>
+        <w:t xml:space="preserve"> </w:t>
+      </w:r>
+      <w:hyperlink r:id="rId76">
+        <w:r>
+          <w:rPr>
+            <w:rStyle w:val="Hyperlink"/>
+          </w:rPr>
+          <w:t xml:space="preserve">https://datascience.stackexchange.com/a/2406</w:t>
+        </w:r>
+      </w:hyperlink>
+      <w:r>
+        <w:t xml:space="preserve">.</w:t>
+      </w:r>
+    </w:p>
+    <w:bookmarkEnd w:id="77"/>
+    <w:bookmarkStart w:id="79" w:name="Xd0d66141495ad1107d45e770f5091ef6b11c350"/>
+    <w:p>
+      <w:pPr>
+        <w:pStyle w:val="Bibliography"/>
+      </w:pPr>
+      <w:r>
         <w:t xml:space="preserve">Laboratory for Information and Decision Systems. 2020.</w:t>
       </w:r>
       <w:r>
@@ -2469,7 +2782,7 @@
       <w:r>
         <w:t xml:space="preserve"> </w:t>
       </w:r>
-      <w:hyperlink r:id="rId71">
+      <w:hyperlink r:id="rId78">
         <w:r>
           <w:rPr>
             <w:rStyle w:val="Hyperlink"/>
@@ -2481,8 +2794,8 @@
         <w:t xml:space="preserve">.</w:t>
       </w:r>
     </w:p>
-    <w:bookmarkEnd w:id="72"/>
-    <w:bookmarkStart w:id="74" w:name="X55edd9edf9779e38f020fa74c6135b13e17bb1b"/>
+    <w:bookmarkEnd w:id="79"/>
+    <w:bookmarkStart w:id="81" w:name="X55edd9edf9779e38f020fa74c6135b13e17bb1b"/>
     <w:p>
       <w:pPr>
         <w:pStyle w:val="Bibliography"/>
@@ -2515,7 +2828,7 @@
       <w:r>
         <w:t xml:space="preserve"> </w:t>
       </w:r>
-      <w:hyperlink r:id="rId73">
+      <w:hyperlink r:id="rId80">
         <w:r>
           <w:rPr>
             <w:rStyle w:val="Hyperlink"/>
@@ -2527,8 +2840,8 @@
         <w:t xml:space="preserve">.</w:t>
       </w:r>
     </w:p>
-    <w:bookmarkEnd w:id="74"/>
-    <w:bookmarkStart w:id="76" w:name="Xc0f9b8cbf25f9496bd793d2f3929f4a48e49e4b"/>
+    <w:bookmarkEnd w:id="81"/>
+    <w:bookmarkStart w:id="83" w:name="Xc0f9b8cbf25f9496bd793d2f3929f4a48e49e4b"/>
     <w:p>
       <w:pPr>
         <w:pStyle w:val="Bibliography"/>
@@ -2545,7 +2858,7 @@
       <w:r>
         <w:t xml:space="preserve"> </w:t>
       </w:r>
-      <w:hyperlink r:id="rId75">
+      <w:hyperlink r:id="rId82">
         <w:r>
           <w:rPr>
             <w:rStyle w:val="Hyperlink"/>
@@ -2557,8 +2870,8 @@
         <w:t xml:space="preserve">.</w:t>
       </w:r>
     </w:p>
-    <w:bookmarkEnd w:id="76"/>
-    <w:bookmarkStart w:id="78" w:name="X7d5ad35342af960af2e03487c7f37cfb7a4ff55"/>
+    <w:bookmarkEnd w:id="83"/>
+    <w:bookmarkStart w:id="85" w:name="X7d5ad35342af960af2e03487c7f37cfb7a4ff55"/>
     <w:p>
       <w:pPr>
         <w:pStyle w:val="Bibliography"/>
@@ -2581,7 +2894,7 @@
       <w:r>
         <w:t xml:space="preserve"> </w:t>
       </w:r>
-      <w:hyperlink r:id="rId77">
+      <w:hyperlink r:id="rId84">
         <w:r>
           <w:rPr>
             <w:rStyle w:val="Hyperlink"/>
@@ -2593,8 +2906,8 @@
         <w:t xml:space="preserve">.</w:t>
       </w:r>
     </w:p>
-    <w:bookmarkEnd w:id="78"/>
-    <w:bookmarkStart w:id="80" w:name="Xe2647893f5be5ef20e7718f45dd6e3b0bda8f73"/>
+    <w:bookmarkEnd w:id="85"/>
+    <w:bookmarkStart w:id="87" w:name="Xe2647893f5be5ef20e7718f45dd6e3b0bda8f73"/>
     <w:p>
       <w:pPr>
         <w:pStyle w:val="Bibliography"/>
@@ -2617,7 +2930,7 @@
       <w:r>
         <w:t xml:space="preserve"> </w:t>
       </w:r>
-      <w:hyperlink r:id="rId79">
+      <w:hyperlink r:id="rId86">
         <w:r>
           <w:rPr>
             <w:rStyle w:val="Hyperlink"/>
@@ -2629,8 +2942,8 @@
         <w:t xml:space="preserve">.</w:t>
       </w:r>
     </w:p>
-    <w:bookmarkEnd w:id="80"/>
-    <w:bookmarkStart w:id="82" w:name="X66d3bb662933d56eab45bc9b1be5582ddffef89"/>
+    <w:bookmarkEnd w:id="87"/>
+    <w:bookmarkStart w:id="89" w:name="X66d3bb662933d56eab45bc9b1be5582ddffef89"/>
     <w:p>
       <w:pPr>
         <w:pStyle w:val="Bibliography"/>
@@ -2647,7 +2960,7 @@
       <w:r>
         <w:t xml:space="preserve"> </w:t>
       </w:r>
-      <w:hyperlink r:id="rId81">
+      <w:hyperlink r:id="rId88">
         <w:r>
           <w:rPr>
             <w:rStyle w:val="Hyperlink"/>
@@ -2659,10 +2972,10 @@
         <w:t xml:space="preserve">.</w:t>
       </w:r>
     </w:p>
-    <w:bookmarkEnd w:id="82"/>
-    <w:bookmarkEnd w:id="83"/>
-    <w:bookmarkEnd w:id="84"/>
-    <w:bookmarkStart w:id="85" w:name="biographyphotograph"/>
+    <w:bookmarkEnd w:id="89"/>
+    <w:bookmarkEnd w:id="90"/>
+    <w:bookmarkEnd w:id="91"/>
+    <w:bookmarkStart w:id="92" w:name="biographyphotograph"/>
     <w:p>
       <w:pPr>
         <w:pStyle w:val="Heading1"/>
@@ -2679,7 +2992,7 @@
         <w:t xml:space="preserve">A brief paragraph(s) of the author(s). A photograph is highly recommended, but of course optional.</w:t>
       </w:r>
     </w:p>
-    <w:bookmarkEnd w:id="85"/>
+    <w:bookmarkEnd w:id="92"/>
     <w:sectPr>
       <w:footerReference r:id="rId9" w:type="first"/>
       <w:pgSz w:h="15840" w:w="12240"/>
@@ -3430,6 +3743,9 @@
     <w:abstractNumId w:val="991"/>
   </w:num>
   <w:num w:numId="1012">
+    <w:abstractNumId w:val="991"/>
+  </w:num>
+  <w:num w:numId="1013">
     <w:abstractNumId w:val="991"/>
   </w:num>
 </w:numbering>

</xml_diff>

<commit_message>
Adds Data Science Venn Diagrams section
</commit_message>
<xml_diff>
--- a/hackathon-cook-soileau-mccormack.docx
+++ b/hackathon-cook-soileau-mccormack.docx
@@ -510,6 +510,32 @@
               <w:jc w:val="left"/>
             </w:pPr>
             <w:r>
+              <w:t xml:space="preserve">PA</w:t>
+            </w:r>
+          </w:p>
+        </w:tc>
+        <w:tc>
+          <w:tcPr/>
+          <w:p>
+            <w:pPr>
+              <w:pStyle w:val="Compact"/>
+              <w:jc w:val="left"/>
+            </w:pPr>
+            <w:r>
+              <w:t xml:space="preserve">Public Affairs</w:t>
+            </w:r>
+          </w:p>
+        </w:tc>
+      </w:tr>
+      <w:tr>
+        <w:tc>
+          <w:tcPr/>
+          <w:p>
+            <w:pPr>
+              <w:pStyle w:val="Compact"/>
+              <w:jc w:val="left"/>
+            </w:pPr>
+            <w:r>
               <w:t xml:space="preserve">S3</w:t>
             </w:r>
           </w:p>
@@ -562,6 +588,32 @@
               <w:jc w:val="left"/>
             </w:pPr>
             <w:r>
+              <w:t xml:space="preserve">USAF</w:t>
+            </w:r>
+          </w:p>
+        </w:tc>
+        <w:tc>
+          <w:tcPr/>
+          <w:p>
+            <w:pPr>
+              <w:pStyle w:val="Compact"/>
+              <w:jc w:val="left"/>
+            </w:pPr>
+            <w:r>
+              <w:t xml:space="preserve">United States Air Force</w:t>
+            </w:r>
+          </w:p>
+        </w:tc>
+      </w:tr>
+      <w:tr>
+        <w:tc>
+          <w:tcPr/>
+          <w:p>
+            <w:pPr>
+              <w:pStyle w:val="Compact"/>
+              <w:jc w:val="left"/>
+            </w:pPr>
+            <w:r>
               <w:t xml:space="preserve">VPN</w:t>
             </w:r>
           </w:p>
@@ -749,7 +801,7 @@
       </w:r>
     </w:p>
     <w:bookmarkEnd w:id="23"/>
-    <w:bookmarkStart w:id="39" w:name="benefits"/>
+    <w:bookmarkStart w:id="40" w:name="benefits"/>
     <w:p>
       <w:pPr>
         <w:pStyle w:val="Heading1"/>
@@ -775,7 +827,17 @@
         <w:pStyle w:val="Compact"/>
       </w:pPr>
       <w:r>
-        <w:t xml:space="preserve">explore data infrastructure options,</w:t>
+        <w:rPr>
+          <w:bCs/>
+          <w:b/>
+        </w:rPr>
+        <w:t xml:space="preserve">explore</w:t>
+      </w:r>
+      <w:r>
+        <w:t xml:space="preserve"> </w:t>
+      </w:r>
+      <w:r>
+        <w:t xml:space="preserve">data infrastructure options,</w:t>
       </w:r>
     </w:p>
     <w:p>
@@ -787,6 +849,10 @@
         <w:pStyle w:val="Compact"/>
       </w:pPr>
       <w:r>
+        <w:rPr>
+          <w:bCs/>
+          <w:b/>
+        </w:rPr>
         <w:t xml:space="preserve">expose</w:t>
       </w:r>
       <w:r>
@@ -817,7 +883,17 @@
         <w:pStyle w:val="Compact"/>
       </w:pPr>
       <w:r>
-        <w:t xml:space="preserve">evolve third-party and in-house scripts and apps to solve real-world problems, and</w:t>
+        <w:rPr>
+          <w:bCs/>
+          <w:b/>
+        </w:rPr>
+        <w:t xml:space="preserve">evolve</w:t>
+      </w:r>
+      <w:r>
+        <w:t xml:space="preserve"> </w:t>
+      </w:r>
+      <w:r>
+        <w:t xml:space="preserve">third-party and in-house scripts and apps to solve real-world problems, and</w:t>
       </w:r>
     </w:p>
     <w:p>
@@ -829,7 +905,17 @@
         <w:pStyle w:val="Compact"/>
       </w:pPr>
       <w:r>
-        <w:t xml:space="preserve">expand awareness of the state of the art digital technologies within your organization.</w:t>
+        <w:rPr>
+          <w:bCs/>
+          <w:b/>
+        </w:rPr>
+        <w:t xml:space="preserve">expand</w:t>
+      </w:r>
+      <w:r>
+        <w:t xml:space="preserve"> </w:t>
+      </w:r>
+      <w:r>
+        <w:t xml:space="preserve">awareness of the state of the art digital technologies within your organization.</w:t>
       </w:r>
     </w:p>
     <w:bookmarkStart w:id="29" w:name="explore"/>
@@ -1928,7 +2014,7 @@
         <w:pStyle w:val="Compact"/>
       </w:pPr>
       <w:r>
-        <w:t xml:space="preserve">A built-in value proposition - the Problem Owner has an existing pain point, little additional justification is required</w:t>
+        <w:t xml:space="preserve">A built-in value proposition - the problem owner has an existing pain point, little additional justification is required</w:t>
       </w:r>
     </w:p>
     <w:p>
@@ -2018,7 +2104,7 @@
         <w:pStyle w:val="Compact"/>
       </w:pPr>
       <w:r>
-        <w:t xml:space="preserve">Available domain knowledge - the Problem Owner has subject matter expertise to guide and clarify which approaches are best suited to the domain</w:t>
+        <w:t xml:space="preserve">Available domain knowledge - the problem owner has subject matter expertise to guide and clarify which approaches are best suited to the domain</w:t>
       </w:r>
     </w:p>
     <w:bookmarkStart w:id="36" w:name="X686fb9ae57c71eeb9cb1ae0065bca08613f3cc5"/>
@@ -2065,29 +2151,191 @@
         <w:pStyle w:val="BodyText"/>
       </w:pPr>
       <w:r>
-        <w:t xml:space="preserve">To solve real AFTC problems, the organizers advertise and solicit problem statements from across the Center. To date, multiple problems have been selected for each event. These vary widely in both their disciplines and their tool sets, providing a diverse offering for a diverse set of hackers. A Problem Owner is identified as the primary contact for any teams addressing their problem, providing domain knowledge. The Problem Owner provides the dataset, along with information about data sources and desired data products.</w:t>
+        <w:t xml:space="preserve">To solve real AFTC problems, the organizers advertise and solicit problem statements from across the Center. To date, multiple problems have been selected for each event. These vary widely in both their disciplines and their tool sets, providing a diverse offering for a diverse set of hackers. A problem owner is identified as the primary contact for any teams addressing their problem, providing domain knowledge. The problem owner provides the dataset, along with information about data sources and desired data products.</w:t>
       </w:r>
     </w:p>
     <w:bookmarkEnd w:id="36"/>
     <w:bookmarkEnd w:id="37"/>
-    <w:bookmarkStart w:id="38" w:name="expand"/>
+    <w:bookmarkStart w:id="39" w:name="expand"/>
     <w:p>
       <w:pPr>
         <w:pStyle w:val="Heading2"/>
       </w:pPr>
       <w:r>
         <w:t xml:space="preserve">5.4 Expand</w:t>
+      </w:r>
+    </w:p>
+    <w:p>
+      <w:pPr>
+        <w:pStyle w:val="FirstParagraph"/>
+      </w:pPr>
+      <w:r>
+        <w:rPr>
+          <w:bCs/>
+          <w:b/>
+        </w:rPr>
+        <w:t xml:space="preserve">Expand awareness of the state of the art digital technologies within your organization.</w:t>
+      </w:r>
+      <w:r>
+        <w:t xml:space="preserve"> </w:t>
+      </w:r>
+      <w:r>
+        <w:t xml:space="preserve">No change is possible without action, but action without knowledge, understanding, and wisdom is futile. A popular US Air Force (USAF) pejorative is</w:t>
+      </w:r>
+      <w:r>
+        <w:t xml:space="preserve"> </w:t>
+      </w:r>
+      <w:r>
+        <w:t xml:space="preserve">“</w:t>
+      </w:r>
+      <w:r>
+        <w:rPr>
+          <w:iCs/>
+          <w:i/>
+        </w:rPr>
+        <w:t xml:space="preserve">all thrust, no vector</w:t>
+      </w:r>
+      <w:r>
+        <w:t xml:space="preserve">,</w:t>
+      </w:r>
+      <w:r>
+        <w:t xml:space="preserve">”</w:t>
+      </w:r>
+      <w:r>
+        <w:t xml:space="preserve"> </w:t>
+      </w:r>
+      <w:r>
+        <w:t xml:space="preserve">typically directed at junior personnel who are highly energetic, but not necessarily focused on a particular objective. Awareness is the beginning of knowledge, understanding, and wisdom. To jumpstart your organization’s digital transformation, its personnel must know what options are at their disposal to solve their own problems.</w:t>
+      </w:r>
+    </w:p>
+    <w:p>
+      <w:pPr>
+        <w:pStyle w:val="BodyText"/>
+      </w:pPr>
+      <w:r>
+        <w:t xml:space="preserve">A Data Hackathon can provide a venue for showcasing data options. Thus far, this paper has focused on the organizers, problem owners, and hacker teams. If these are the only personnel aware of the state of the art digital technologies within your organization, change will be limited. To increase the breadth of awareness, several other populations can be directly involved in the event or can be otherwise engaged.</w:t>
+      </w:r>
+    </w:p>
+    <w:p>
+      <w:pPr>
+        <w:pStyle w:val="BodyText"/>
+      </w:pPr>
+      <w:r>
+        <w:t xml:space="preserve">Most directly, hacker team members need their supervisors’ approval for participation. Hackathons are by definition significant and concentrated investments of time and attention, requiring prioritization above other tasks. In the approval process, the supervisors should be provided with an explanation of the objectives and methods for the event, including the technologies used.</w:t>
+      </w:r>
+    </w:p>
+    <w:p>
+      <w:pPr>
+        <w:pStyle w:val="BodyText"/>
+      </w:pPr>
+      <w:r>
+        <w:t xml:space="preserve">Direct involvement can also come in the form of a senior leader judge’s panel. Judges are introduced to the problem sets, which brings the problems’ existence to their attention. It should never be taken for granted that senior leaders are aware of such problems. Judges are also briefed on the teams’ solutions, including the technologies used and remaining technology or policy gaps.</w:t>
+      </w:r>
+    </w:p>
+    <w:p>
+      <w:pPr>
+        <w:pStyle w:val="BodyText"/>
+      </w:pPr>
+      <w:r>
+        <w:t xml:space="preserve">Other engagement can include broad advertisement of and invitations to:</w:t>
+      </w:r>
+    </w:p>
+    <w:p>
+      <w:pPr>
+        <w:numPr>
+          <w:ilvl w:val="0"/>
+          <w:numId w:val="1014"/>
+        </w:numPr>
+        <w:pStyle w:val="Compact"/>
+      </w:pPr>
+      <w:r>
+        <w:t xml:space="preserve">event existence and registration</w:t>
+      </w:r>
+    </w:p>
+    <w:p>
+      <w:pPr>
+        <w:numPr>
+          <w:ilvl w:val="0"/>
+          <w:numId w:val="1014"/>
+        </w:numPr>
+        <w:pStyle w:val="Compact"/>
+      </w:pPr>
+      <w:r>
+        <w:t xml:space="preserve">solution presentations</w:t>
+      </w:r>
+    </w:p>
+    <w:p>
+      <w:pPr>
+        <w:numPr>
+          <w:ilvl w:val="0"/>
+          <w:numId w:val="1014"/>
+        </w:numPr>
+        <w:pStyle w:val="Compact"/>
+      </w:pPr>
+      <w:r>
+        <w:t xml:space="preserve">judging results and prizes</w:t>
+      </w:r>
+    </w:p>
+    <w:p>
+      <w:pPr>
+        <w:pStyle w:val="FirstParagraph"/>
+      </w:pPr>
+      <w:r>
+        <w:t xml:space="preserve">Such notices should include direct references to technologies available, thus expanding awareness to peers and other leadership.</w:t>
+      </w:r>
+    </w:p>
+    <w:bookmarkStart w:id="38" w:name="aftc-expansion-of-awareness"/>
+    <w:p>
+      <w:pPr>
+        <w:pStyle w:val="Heading3"/>
+      </w:pPr>
+      <w:r>
+        <w:t xml:space="preserve">AFTC expansion of awareness</w:t>
+      </w:r>
+    </w:p>
+    <w:p>
+      <w:pPr>
+        <w:pStyle w:val="FirstParagraph"/>
+      </w:pPr>
+      <w:r>
+        <w:t xml:space="preserve">AFTC consists of the Arnold Engineering Development Complex, the 412th Test Wing, and the 96th Test Wing, headquartered in central Tennessee, southern California, and northwest Florida, respectively. Each of these comprises several groups and divisions, and many squadrons, offices, and other units, many of which are located at bases and facilities not geographically coincident with their headquarters. Thanks to collaboration software, primarily Microsoft Teams, other communication channels, enterprise file sharing services, and cloud computing resources, data hackers can participate from any location.</w:t>
+      </w:r>
+    </w:p>
+    <w:p>
+      <w:pPr>
+        <w:pStyle w:val="BodyText"/>
+      </w:pPr>
+      <w:r>
+        <w:t xml:space="preserve">By drawing on these diverse and distributed data hackers, the AFTC Data Hackathon supervisor approval directly reaches many units across the Center. Senior leader judges are primarily drawn from Center, Wing, and Complex levels, and sometimes from the Group and Division level. Conscious effort is made for broad representation among the judge’s panel, to include officer, enlisted, and civil service leadership.</w:t>
+      </w:r>
+    </w:p>
+    <w:p>
+      <w:pPr>
+        <w:pStyle w:val="BodyText"/>
+      </w:pPr>
+      <w:r>
+        <w:t xml:space="preserve">Advertisement and invitations are broadly distributed through command channels, direct announcement among cross-cutting data working groups, basewide bulletins, innovation channels, public affairs (PA) articles, social media such as LinkedIn and Twitter, among others.</w:t>
       </w:r>
     </w:p>
     <w:bookmarkEnd w:id="38"/>
     <w:bookmarkEnd w:id="39"/>
-    <w:bookmarkStart w:id="40" w:name="lessons-learned"/>
+    <w:bookmarkEnd w:id="40"/>
+    <w:bookmarkStart w:id="43" w:name="data-hackathon-framework"/>
     <w:p>
       <w:pPr>
         <w:pStyle w:val="Heading1"/>
       </w:pPr>
       <w:r>
-        <w:t xml:space="preserve">6. Lessons Learned</w:t>
+        <w:t xml:space="preserve">6. Data Hackathon Framework</w:t>
+      </w:r>
+    </w:p>
+    <w:bookmarkStart w:id="41" w:name="locations"/>
+    <w:p>
+      <w:pPr>
+        <w:pStyle w:val="Heading2"/>
+      </w:pPr>
+      <w:r>
+        <w:t xml:space="preserve">6.1 Locations</w:t>
       </w:r>
     </w:p>
     <w:p>
@@ -2095,17 +2343,17 @@
         <w:pStyle w:val="FirstParagraph"/>
       </w:pPr>
       <w:r>
-        <w:t xml:space="preserve">Knowledge learned along the way and of value to the next brave soul to work in this area.</w:t>
-      </w:r>
-    </w:p>
-    <w:bookmarkEnd w:id="40"/>
-    <w:bookmarkStart w:id="41" w:name="conclusions"/>
-    <w:p>
-      <w:pPr>
-        <w:pStyle w:val="Heading1"/>
-      </w:pPr>
-      <w:r>
-        <w:t xml:space="preserve">7. Conclusions</w:t>
+        <w:t xml:space="preserve">The benefits and costs of on-premises and remote participation must be weighed by your organization. The AFTC Data Hackathon, at a minimum strives for an on-premises site at each of the headquarters bases, remote participation for those unable to travel is encouraged because it is more valuable than not participating.</w:t>
+      </w:r>
+    </w:p>
+    <w:bookmarkEnd w:id="41"/>
+    <w:bookmarkStart w:id="42" w:name="roles-and-responsibilities"/>
+    <w:p>
+      <w:pPr>
+        <w:pStyle w:val="Heading2"/>
+      </w:pPr>
+      <w:r>
+        <w:t xml:space="preserve">6.2 Roles and Responsibilities</w:t>
       </w:r>
     </w:p>
     <w:p>
@@ -2113,58 +2361,781 @@
         <w:pStyle w:val="FirstParagraph"/>
       </w:pPr>
       <w:r>
-        <w:t xml:space="preserve">Points to be drawn from the material and data provided.</w:t>
-      </w:r>
-    </w:p>
-    <w:bookmarkEnd w:id="41"/>
-    <w:bookmarkStart w:id="42" w:name="acknowledgement"/>
-    <w:p>
-      <w:pPr>
-        <w:pStyle w:val="Heading1"/>
-      </w:pPr>
-      <w:r>
-        <w:t xml:space="preserve">8. Acknowledgement</w:t>
-      </w:r>
-    </w:p>
-    <w:p>
-      <w:pPr>
-        <w:pStyle w:val="FirstParagraph"/>
-      </w:pPr>
-      <w:r>
-        <w:t xml:space="preserve">To extend thanks in support of the paper.</w:t>
-      </w:r>
-    </w:p>
-    <w:bookmarkEnd w:id="42"/>
-    <w:bookmarkStart w:id="91" w:name="references"/>
-    <w:p>
-      <w:pPr>
-        <w:pStyle w:val="Heading1"/>
-      </w:pPr>
-      <w:r>
-        <w:t xml:space="preserve">9. References</w:t>
-      </w:r>
-    </w:p>
-    <w:p>
-      <w:pPr>
-        <w:pStyle w:val="FirstParagraph"/>
-      </w:pPr>
-      <w:r>
-        <w:t xml:space="preserve">Citations available on Zotero in the hackathon-paper Group,</w:t>
-      </w:r>
-      <w:r>
-        <w:t xml:space="preserve"> </w:t>
-      </w:r>
-      <w:hyperlink r:id="rId43">
+        <w:rPr>
+          <w:bCs/>
+          <w:b/>
+        </w:rPr>
+        <w:t xml:space="preserve">Data Hacker:</w:t>
+      </w:r>
+      <w:r>
+        <w:t xml:space="preserve"> </w:t>
+      </w:r>
+      <w:r>
+        <w:t xml:space="preserve">Any individual with the desire to increase their experience, knowledge, skills, and abilities in the areas of user-centered design, data science, data engineering, small team execution, and digital transformation, while solving interesting problems with real mission impact. A variety of backgrounds contribute to a diverse team, as seen in</w:t>
+      </w:r>
+      <w:r>
+        <w:t xml:space="preserve"> </w:t>
+      </w:r>
+      <w:hyperlink w:anchor="fig-kolassavenn">
         <w:r>
           <w:rPr>
             <w:rStyle w:val="Hyperlink"/>
           </w:rPr>
-          <w:t xml:space="preserve">https://www.zotero.org/groups/4761353/hackathon-paper</w:t>
+          <w:t xml:space="preserve">Figure 4</w:t>
         </w:r>
       </w:hyperlink>
-    </w:p>
-    <w:bookmarkStart w:id="90" w:name="refs"/>
-    <w:bookmarkStart w:id="45" w:name="X75f0d444a67ecc51279b660f75d6e34af17ace8"/>
+      <w:r>
+        <w:t xml:space="preserve"> </w:t>
+      </w:r>
+      <w:r>
+        <w:t xml:space="preserve">in the Appendix.</w:t>
+      </w:r>
+    </w:p>
+    <w:p>
+      <w:pPr>
+        <w:pStyle w:val="BodyText"/>
+      </w:pPr>
+      <w:r>
+        <w:rPr>
+          <w:bCs/>
+          <w:b/>
+        </w:rPr>
+        <w:t xml:space="preserve">Problem Owner:</w:t>
+      </w:r>
+      <w:r>
+        <w:t xml:space="preserve"> </w:t>
+      </w:r>
+      <w:r>
+        <w:t xml:space="preserve">Primary point of contact to Data Hackathon personnel in general, and to the hacker teams working a solution, for problem definition and associated datasets. Attends problem definition and scoping meetings. Assists in creating communication content, including a</w:t>
+      </w:r>
+      <w:r>
+        <w:t xml:space="preserve"> </w:t>
+      </w:r>
+      <w:r>
+        <w:t xml:space="preserve">“</w:t>
+      </w:r>
+      <w:r>
+        <w:t xml:space="preserve">short title</w:t>
+      </w:r>
+      <w:r>
+        <w:t xml:space="preserve">”</w:t>
+      </w:r>
+      <w:r>
+        <w:t xml:space="preserve"> </w:t>
+      </w:r>
+      <w:r>
+        <w:t xml:space="preserve">to help uniquely identify the problem. Creates a pre-recorded problem introduction briefing for use by data hackers as they choose a problem to work during team formation, and for use by judges to educate the judges panel on the value proposition and context for the teams’ solutions. Identifies an alternate problem owner. Work to operationalize the proof-of-concept or prototype generated during the event.</w:t>
+      </w:r>
+    </w:p>
+    <w:p>
+      <w:pPr>
+        <w:pStyle w:val="BodyText"/>
+      </w:pPr>
+      <w:r>
+        <w:rPr>
+          <w:bCs/>
+          <w:b/>
+        </w:rPr>
+        <w:t xml:space="preserve">Director:</w:t>
+      </w:r>
+      <w:r>
+        <w:t xml:space="preserve"> </w:t>
+      </w:r>
+      <w:r>
+        <w:t xml:space="preserve">Provides overall vision for the event. Sets event calendar. Determines event objectives. Ensures roles are filled and personnel are trained.</w:t>
+      </w:r>
+    </w:p>
+    <w:p>
+      <w:pPr>
+        <w:pStyle w:val="BodyText"/>
+      </w:pPr>
+      <w:r>
+        <w:rPr>
+          <w:bCs/>
+          <w:b/>
+        </w:rPr>
+        <w:t xml:space="preserve">Lead Software Officer:</w:t>
+      </w:r>
+      <w:r>
+        <w:t xml:space="preserve"> </w:t>
+      </w:r>
+      <w:r>
+        <w:t xml:space="preserve">This individual will guarantee the mission impact of the event and be responsible for guiding solutions from proof-of-concept or prototype created during the event to operationalization and beyond.</w:t>
+      </w:r>
+    </w:p>
+    <w:p>
+      <w:pPr>
+        <w:pStyle w:val="BodyText"/>
+      </w:pPr>
+      <w:r>
+        <w:rPr>
+          <w:bCs/>
+          <w:b/>
+        </w:rPr>
+        <w:t xml:space="preserve">Event Site Lead:</w:t>
+      </w:r>
+      <w:r>
+        <w:t xml:space="preserve"> </w:t>
+      </w:r>
+      <w:r>
+        <w:rPr>
+          <w:iCs/>
+          <w:i/>
+        </w:rPr>
+        <w:t xml:space="preserve">Broad project officer skillset</w:t>
+      </w:r>
+      <w:r>
+        <w:t xml:space="preserve">. Manages operations and logistics support for their site. (One per site)</w:t>
+      </w:r>
+    </w:p>
+    <w:p>
+      <w:pPr>
+        <w:pStyle w:val="BodyText"/>
+      </w:pPr>
+      <w:r>
+        <w:rPr>
+          <w:bCs/>
+          <w:b/>
+        </w:rPr>
+        <w:t xml:space="preserve">Solution Development Support:</w:t>
+      </w:r>
+      <w:r>
+        <w:t xml:space="preserve"> </w:t>
+      </w:r>
+      <w:r>
+        <w:rPr>
+          <w:iCs/>
+          <w:i/>
+        </w:rPr>
+        <w:t xml:space="preserve">Data science team leadership skillset</w:t>
+      </w:r>
+      <w:r>
+        <w:t xml:space="preserve">. These individuals work alongside hackers during the event and guide them through the process of working collaboratively in a team of developers. The solution development support position contributes to the</w:t>
+      </w:r>
+      <w:r>
+        <w:t xml:space="preserve"> </w:t>
+      </w:r>
+      <w:r>
+        <w:t xml:space="preserve">“</w:t>
+      </w:r>
+      <w:r>
+        <w:t xml:space="preserve">flavor</w:t>
+      </w:r>
+      <w:r>
+        <w:t xml:space="preserve">”</w:t>
+      </w:r>
+      <w:r>
+        <w:t xml:space="preserve"> </w:t>
+      </w:r>
+      <w:r>
+        <w:t xml:space="preserve">of all solutions during the event. (One per site)</w:t>
+      </w:r>
+    </w:p>
+    <w:p>
+      <w:pPr>
+        <w:pStyle w:val="BodyText"/>
+      </w:pPr>
+      <w:r>
+        <w:rPr>
+          <w:bCs/>
+          <w:b/>
+        </w:rPr>
+        <w:t xml:space="preserve">Mission/Data Solution Integration Lead:</w:t>
+      </w:r>
+      <w:r>
+        <w:t xml:space="preserve"> </w:t>
+      </w:r>
+      <w:r>
+        <w:rPr>
+          <w:iCs/>
+          <w:i/>
+        </w:rPr>
+        <w:t xml:space="preserve">Data officers in-training</w:t>
+      </w:r>
+      <w:r>
+        <w:t xml:space="preserve">. These volunteers will gain experience leading problem owners in the translation of a mission problem into a data problem which is well-scoped for the event. They will gain a breadth of understanding in the field of data science and data engineering sufficient to help others scope problems or extrapolate solutions from the current state of possible.</w:t>
+      </w:r>
+    </w:p>
+    <w:p>
+      <w:pPr>
+        <w:pStyle w:val="BodyText"/>
+      </w:pPr>
+      <w:r>
+        <w:rPr>
+          <w:bCs/>
+          <w:b/>
+        </w:rPr>
+        <w:t xml:space="preserve">Alternate Problem Owner:</w:t>
+      </w:r>
+      <w:r>
+        <w:t xml:space="preserve"> </w:t>
+      </w:r>
+      <w:r>
+        <w:t xml:space="preserve">Alternate point of contact if problem owner is unavailable to support definition, solution, and operationalization.</w:t>
+      </w:r>
+    </w:p>
+    <w:bookmarkEnd w:id="42"/>
+    <w:bookmarkEnd w:id="43"/>
+    <w:bookmarkStart w:id="44" w:name="lessons-learned"/>
+    <w:p>
+      <w:pPr>
+        <w:pStyle w:val="Heading1"/>
+      </w:pPr>
+      <w:r>
+        <w:t xml:space="preserve">7. Lessons Learned</w:t>
+      </w:r>
+    </w:p>
+    <w:p>
+      <w:pPr>
+        <w:pStyle w:val="FirstParagraph"/>
+      </w:pPr>
+      <w:r>
+        <w:t xml:space="preserve">Knowledge learned along the way and of value to the next brave soul to work in this area.</w:t>
+      </w:r>
+    </w:p>
+    <w:bookmarkEnd w:id="44"/>
+    <w:bookmarkStart w:id="45" w:name="conclusions"/>
+    <w:p>
+      <w:pPr>
+        <w:pStyle w:val="Heading1"/>
+      </w:pPr>
+      <w:r>
+        <w:t xml:space="preserve">8. Conclusions</w:t>
+      </w:r>
+    </w:p>
+    <w:p>
+      <w:pPr>
+        <w:pStyle w:val="FirstParagraph"/>
+      </w:pPr>
+      <w:r>
+        <w:t xml:space="preserve">Points to be drawn from the material and data provided.</w:t>
+      </w:r>
+    </w:p>
+    <w:bookmarkEnd w:id="45"/>
+    <w:bookmarkStart w:id="58" w:name="data-science-venn-diagrams"/>
+    <w:p>
+      <w:pPr>
+        <w:pStyle w:val="Heading1"/>
+      </w:pPr>
+      <w:r>
+        <w:t xml:space="preserve">Data Science Venn Diagrams</w:t>
+      </w:r>
+    </w:p>
+    <w:p>
+      <w:pPr>
+        <w:pStyle w:val="FirstParagraph"/>
+      </w:pPr>
+      <w:r>
+        <w:t xml:space="preserve">Many attempts to capture the essence of the field of data science have been made in the last decade and more. One of the earliest was from Drew Conway,</w:t>
+      </w:r>
+      <w:r>
+        <w:t xml:space="preserve"> </w:t>
+      </w:r>
+      <w:hyperlink w:anchor="fig-conwayvenn">
+        <w:r>
+          <w:rPr>
+            <w:rStyle w:val="Hyperlink"/>
+          </w:rPr>
+          <w:t xml:space="preserve">Figure 3</w:t>
+        </w:r>
+      </w:hyperlink>
+      <w:r>
+        <w:t xml:space="preserve">, and explained in his blog post</w:t>
+      </w:r>
+      <w:r>
+        <w:t xml:space="preserve"> </w:t>
+      </w:r>
+      <w:r>
+        <w:t xml:space="preserve">(Conway 2010)</w:t>
+      </w:r>
+      <w:r>
+        <w:t xml:space="preserve">.</w:t>
+      </w:r>
+    </w:p>
+    <w:tbl>
+      <w:tblPr>
+        <w:tblStyle w:val="Table"/>
+        <w:tblW w:type="pct" w:w="5000"/>
+        <w:tblLook w:firstRow="0" w:lastRow="0" w:firstColumn="0" w:lastColumn="0" w:noHBand="0" w:noVBand="0" w:val="0000"/>
+      </w:tblPr>
+      <w:tblGrid>
+        <w:gridCol w:w="7920"/>
+      </w:tblGrid>
+      <w:tr>
+        <w:tc>
+          <w:tcPr/>
+          <w:bookmarkStart w:id="49" w:name="fig-conwayvenn"/>
+          <w:p>
+            <w:pPr>
+              <w:pStyle w:val="Figure"/>
+              <w:jc w:val="center"/>
+            </w:pPr>
+            <w:r>
+              <w:drawing>
+                <wp:inline>
+                  <wp:extent cx="6400800" cy="6109854"/>
+                  <wp:effectExtent b="0" l="0" r="0" t="0"/>
+                  <wp:docPr descr="" title="" id="47" name="Picture"/>
+                  <a:graphic>
+                    <a:graphicData uri="http://schemas.openxmlformats.org/drawingml/2006/picture">
+                      <pic:pic>
+                        <pic:nvPicPr>
+                          <pic:cNvPr descr="Data_Science_VD.png" id="48" name="Picture"/>
+                          <pic:cNvPicPr>
+                            <a:picLocks noChangeArrowheads="1" noChangeAspect="1"/>
+                          </pic:cNvPicPr>
+                        </pic:nvPicPr>
+                        <pic:blipFill>
+                          <a:blip r:embed="rId46"/>
+                          <a:stretch>
+                            <a:fillRect/>
+                          </a:stretch>
+                        </pic:blipFill>
+                        <pic:spPr bwMode="auto">
+                          <a:xfrm>
+                            <a:off x="0" y="0"/>
+                            <a:ext cx="6400800" cy="6109854"/>
+                          </a:xfrm>
+                          <a:prstGeom prst="rect">
+                            <a:avLst/>
+                          </a:prstGeom>
+                          <a:noFill/>
+                          <a:ln w="9525">
+                            <a:noFill/>
+                            <a:headEnd/>
+                            <a:tailEnd/>
+                          </a:ln>
+                        </pic:spPr>
+                      </pic:pic>
+                    </a:graphicData>
+                  </a:graphic>
+                </wp:inline>
+              </w:drawing>
+            </w:r>
+          </w:p>
+          <w:p>
+            <w:pPr>
+              <w:jc w:val="center"/>
+            </w:pPr>
+            <w:pPr>
+              <w:jc w:val="start"/>
+              <w:spacing w:before="200"/>
+              <w:pStyle w:val="ImageCaption"/>
+            </w:pPr>
+            <w:r>
+              <w:t xml:space="preserve">Figure 3: Conway’s Data Science Venn Diagram</w:t>
+            </w:r>
+          </w:p>
+          <w:bookmarkEnd w:id="49"/>
+        </w:tc>
+      </w:tr>
+    </w:tbl>
+    <w:p>
+      <w:pPr>
+        <w:pStyle w:val="BodyText"/>
+      </w:pPr>
+      <w:r>
+        <w:t xml:space="preserve">In the years since, many attempts at summarizing the emerging field were made. One blog post found 13 different Venn diagrams</w:t>
+      </w:r>
+      <w:r>
+        <w:t xml:space="preserve"> </w:t>
+      </w:r>
+      <w:r>
+        <w:t xml:space="preserve">(Taylor 2016)</w:t>
+      </w:r>
+      <w:r>
+        <w:t xml:space="preserve">!</w:t>
+      </w:r>
+    </w:p>
+    <w:p>
+      <w:pPr>
+        <w:pStyle w:val="BodyText"/>
+      </w:pPr>
+      <w:r>
+        <w:t xml:space="preserve">The version that covers the essentials and happens to be a correct 4-element Venn diagram,</w:t>
+      </w:r>
+      <w:r>
+        <w:t xml:space="preserve"> </w:t>
+      </w:r>
+      <w:hyperlink w:anchor="fig-kolassavenn">
+        <w:r>
+          <w:rPr>
+            <w:rStyle w:val="Hyperlink"/>
+          </w:rPr>
+          <w:t xml:space="preserve">Figure 4</w:t>
+        </w:r>
+      </w:hyperlink>
+      <w:r>
+        <w:t xml:space="preserve"> </w:t>
+      </w:r>
+      <w:r>
+        <w:t xml:space="preserve">was created by Stephan Kolassa in an answer to a Data Science Stack Exchange question</w:t>
+      </w:r>
+      <w:r>
+        <w:t xml:space="preserve"> </w:t>
+      </w:r>
+      <w:r>
+        <w:t xml:space="preserve">(Kolassa 2014)</w:t>
+      </w:r>
+      <w:r>
+        <w:t xml:space="preserve">.</w:t>
+      </w:r>
+    </w:p>
+    <w:tbl>
+      <w:tblPr>
+        <w:tblStyle w:val="Table"/>
+        <w:tblW w:type="pct" w:w="5000"/>
+        <w:tblLook w:firstRow="0" w:lastRow="0" w:firstColumn="0" w:lastColumn="0" w:noHBand="0" w:noVBand="0" w:val="0000"/>
+      </w:tblPr>
+      <w:tblGrid>
+        <w:gridCol w:w="7920"/>
+      </w:tblGrid>
+      <w:tr>
+        <w:tc>
+          <w:tcPr/>
+          <w:bookmarkStart w:id="53" w:name="fig-kolassavenn"/>
+          <w:p>
+            <w:pPr>
+              <w:pStyle w:val="Figure"/>
+              <w:jc w:val="center"/>
+            </w:pPr>
+            <w:r>
+              <w:drawing>
+                <wp:inline>
+                  <wp:extent cx="6400800" cy="6400800"/>
+                  <wp:effectExtent b="0" l="0" r="0" t="0"/>
+                  <wp:docPr descr="" title="" id="51" name="Picture"/>
+                  <a:graphic>
+                    <a:graphicData uri="http://schemas.openxmlformats.org/drawingml/2006/picture">
+                      <pic:pic>
+                        <pic:nvPicPr>
+                          <pic:cNvPr descr="Venn.png" id="52" name="Picture"/>
+                          <pic:cNvPicPr>
+                            <a:picLocks noChangeArrowheads="1" noChangeAspect="1"/>
+                          </pic:cNvPicPr>
+                        </pic:nvPicPr>
+                        <pic:blipFill>
+                          <a:blip r:embed="rId50"/>
+                          <a:stretch>
+                            <a:fillRect/>
+                          </a:stretch>
+                        </pic:blipFill>
+                        <pic:spPr bwMode="auto">
+                          <a:xfrm>
+                            <a:off x="0" y="0"/>
+                            <a:ext cx="6400800" cy="6400800"/>
+                          </a:xfrm>
+                          <a:prstGeom prst="rect">
+                            <a:avLst/>
+                          </a:prstGeom>
+                          <a:noFill/>
+                          <a:ln w="9525">
+                            <a:noFill/>
+                            <a:headEnd/>
+                            <a:tailEnd/>
+                          </a:ln>
+                        </pic:spPr>
+                      </pic:pic>
+                    </a:graphicData>
+                  </a:graphic>
+                </wp:inline>
+              </w:drawing>
+            </w:r>
+          </w:p>
+          <w:p>
+            <w:pPr>
+              <w:jc w:val="center"/>
+            </w:pPr>
+            <w:pPr>
+              <w:jc w:val="start"/>
+              <w:spacing w:before="200"/>
+              <w:pStyle w:val="ImageCaption"/>
+            </w:pPr>
+            <w:r>
+              <w:t xml:space="preserve">Figure 4: Kolassa’s Data Science Venn Diagram</w:t>
+            </w:r>
+          </w:p>
+          <w:bookmarkEnd w:id="53"/>
+        </w:tc>
+      </w:tr>
+    </w:tbl>
+    <w:p>
+      <w:pPr>
+        <w:pStyle w:val="BodyText"/>
+      </w:pPr>
+      <w:r>
+        <w:t xml:space="preserve">A few key takeaways:</w:t>
+      </w:r>
+    </w:p>
+    <w:p>
+      <w:pPr>
+        <w:numPr>
+          <w:ilvl w:val="0"/>
+          <w:numId w:val="1015"/>
+        </w:numPr>
+        <w:pStyle w:val="Compact"/>
+      </w:pPr>
+      <w:r>
+        <w:t xml:space="preserve">No one person can cover down on all the elements with expertise. Data is a team sport. An organizational model more appropriate than a Venn Diagram may be a</w:t>
+      </w:r>
+      <w:r>
+        <w:t xml:space="preserve"> </w:t>
+      </w:r>
+      <w:r>
+        <w:t xml:space="preserve">“</w:t>
+      </w:r>
+      <w:r>
+        <w:t xml:space="preserve">T-diagram</w:t>
+      </w:r>
+      <w:r>
+        <w:t xml:space="preserve">”</w:t>
+      </w:r>
+      <w:r>
+        <w:t xml:space="preserve">,</w:t>
+      </w:r>
+      <w:r>
+        <w:t xml:space="preserve"> </w:t>
+      </w:r>
+      <w:hyperlink w:anchor="fig-tshape">
+        <w:r>
+          <w:rPr>
+            <w:rStyle w:val="Hyperlink"/>
+          </w:rPr>
+          <w:t xml:space="preserve">Figure 5</w:t>
+        </w:r>
+      </w:hyperlink>
+      <w:r>
+        <w:t xml:space="preserve">, which has each element in a column, and each person’s skills indicated by the depth of each column</w:t>
+      </w:r>
+      <w:r>
+        <w:t xml:space="preserve"> </w:t>
+      </w:r>
+      <w:r>
+        <w:t xml:space="preserve">(Gorjão 2020)</w:t>
+      </w:r>
+      <w:r>
+        <w:t xml:space="preserve">. The breadth is to encourage cross-talk and empathy within the team, and the depth is to ensure sufficient capability exists to complete the work.</w:t>
+      </w:r>
+    </w:p>
+    <w:tbl>
+      <w:tblPr>
+        <w:tblStyle w:val="Table"/>
+        <w:tblW w:type="pct" w:w="5000"/>
+        <w:tblLook w:firstRow="0" w:lastRow="0" w:firstColumn="0" w:lastColumn="0" w:noHBand="0" w:noVBand="0" w:val="0000"/>
+      </w:tblPr>
+      <w:tblGrid>
+        <w:gridCol w:w="7920"/>
+      </w:tblGrid>
+      <w:tr>
+        <w:tc>
+          <w:tcPr/>
+          <w:bookmarkStart w:id="57" w:name="fig-tshape"/>
+          <w:p>
+            <w:pPr>
+              <w:pStyle w:val="Figure"/>
+              <w:jc w:val="center"/>
+            </w:pPr>
+            <w:r>
+              <w:drawing>
+                <wp:inline>
+                  <wp:extent cx="5181600" cy="3276600"/>
+                  <wp:effectExtent b="0" l="0" r="0" t="0"/>
+                  <wp:docPr descr="" title="" id="55" name="Picture"/>
+                  <a:graphic>
+                    <a:graphicData uri="http://schemas.openxmlformats.org/drawingml/2006/picture">
+                      <pic:pic>
+                        <pic:nvPicPr>
+                          <pic:cNvPr descr="t-shaped-professionals.png" id="56" name="Picture"/>
+                          <pic:cNvPicPr>
+                            <a:picLocks noChangeArrowheads="1" noChangeAspect="1"/>
+                          </pic:cNvPicPr>
+                        </pic:nvPicPr>
+                        <pic:blipFill>
+                          <a:blip r:embed="rId54"/>
+                          <a:stretch>
+                            <a:fillRect/>
+                          </a:stretch>
+                        </pic:blipFill>
+                        <pic:spPr bwMode="auto">
+                          <a:xfrm>
+                            <a:off x="0" y="0"/>
+                            <a:ext cx="5181600" cy="3276600"/>
+                          </a:xfrm>
+                          <a:prstGeom prst="rect">
+                            <a:avLst/>
+                          </a:prstGeom>
+                          <a:noFill/>
+                          <a:ln w="9525">
+                            <a:noFill/>
+                            <a:headEnd/>
+                            <a:tailEnd/>
+                          </a:ln>
+                        </pic:spPr>
+                      </pic:pic>
+                    </a:graphicData>
+                  </a:graphic>
+                </wp:inline>
+              </w:drawing>
+            </w:r>
+          </w:p>
+          <w:p>
+            <w:pPr>
+              <w:jc w:val="center"/>
+            </w:pPr>
+            <w:pPr>
+              <w:jc w:val="start"/>
+              <w:spacing w:before="200"/>
+              <w:pStyle w:val="ImageCaption"/>
+            </w:pPr>
+            <w:r>
+              <w:t xml:space="preserve">Figure 5: T-shaped Professionals</w:t>
+            </w:r>
+          </w:p>
+          <w:bookmarkEnd w:id="57"/>
+        </w:tc>
+      </w:tr>
+    </w:tbl>
+    <w:p>
+      <w:pPr>
+        <w:numPr>
+          <w:ilvl w:val="0"/>
+          <w:numId w:val="1016"/>
+        </w:numPr>
+        <w:pStyle w:val="Compact"/>
+      </w:pPr>
+      <w:r>
+        <w:t xml:space="preserve">These Venn diagrams speak only to the data science discipline. There are other disciplines as well</w:t>
+      </w:r>
+    </w:p>
+    <w:p>
+      <w:pPr>
+        <w:numPr>
+          <w:ilvl w:val="0"/>
+          <w:numId w:val="1017"/>
+        </w:numPr>
+        <w:pStyle w:val="Compact"/>
+      </w:pPr>
+      <w:r>
+        <w:t xml:space="preserve">Data Science</w:t>
+      </w:r>
+    </w:p>
+    <w:p>
+      <w:pPr>
+        <w:numPr>
+          <w:ilvl w:val="0"/>
+          <w:numId w:val="1017"/>
+        </w:numPr>
+        <w:pStyle w:val="Compact"/>
+      </w:pPr>
+      <w:r>
+        <w:t xml:space="preserve">Data Engineering</w:t>
+      </w:r>
+    </w:p>
+    <w:p>
+      <w:pPr>
+        <w:numPr>
+          <w:ilvl w:val="0"/>
+          <w:numId w:val="1017"/>
+        </w:numPr>
+        <w:pStyle w:val="Compact"/>
+      </w:pPr>
+      <w:r>
+        <w:t xml:space="preserve">Data Operations</w:t>
+      </w:r>
+    </w:p>
+    <w:p>
+      <w:pPr>
+        <w:numPr>
+          <w:ilvl w:val="0"/>
+          <w:numId w:val="1017"/>
+        </w:numPr>
+        <w:pStyle w:val="Compact"/>
+      </w:pPr>
+      <w:r>
+        <w:t xml:space="preserve">Data Analyst</w:t>
+      </w:r>
+    </w:p>
+    <w:p>
+      <w:pPr>
+        <w:pStyle w:val="FirstParagraph"/>
+      </w:pPr>
+      <w:r>
+        <w:t xml:space="preserve">Jesse Anderson writes about some ways to approach a whole-of-data team</w:t>
+      </w:r>
+      <w:r>
+        <w:t xml:space="preserve"> </w:t>
+      </w:r>
+      <w:r>
+        <w:t xml:space="preserve">(Anderson 2020)</w:t>
+      </w:r>
+    </w:p>
+    <w:bookmarkEnd w:id="58"/>
+    <w:bookmarkStart w:id="59" w:name="acknowledgement"/>
+    <w:p>
+      <w:pPr>
+        <w:pStyle w:val="Heading1"/>
+      </w:pPr>
+      <w:r>
+        <w:t xml:space="preserve">Acknowledgement</w:t>
+      </w:r>
+    </w:p>
+    <w:p>
+      <w:pPr>
+        <w:pStyle w:val="FirstParagraph"/>
+      </w:pPr>
+      <w:r>
+        <w:t xml:space="preserve">To extend thanks in support of the paper.</w:t>
+      </w:r>
+    </w:p>
+    <w:bookmarkEnd w:id="59"/>
+    <w:bookmarkStart w:id="115" w:name="references"/>
+    <w:p>
+      <w:pPr>
+        <w:pStyle w:val="Heading1"/>
+      </w:pPr>
+      <w:r>
+        <w:t xml:space="preserve">References</w:t>
+      </w:r>
+    </w:p>
+    <w:bookmarkStart w:id="114" w:name="refs"/>
+    <w:bookmarkStart w:id="61" w:name="X2f65e31ff89ac1b1c6c7cca3505e4dfe5b264d2"/>
+    <w:p>
+      <w:pPr>
+        <w:pStyle w:val="Bibliography"/>
+      </w:pPr>
+      <w:r>
+        <w:t xml:space="preserve">Anderson, Jesse. 2020.</w:t>
+      </w:r>
+      <w:r>
+        <w:t xml:space="preserve"> </w:t>
+      </w:r>
+      <w:r>
+        <w:rPr>
+          <w:iCs/>
+          <w:i/>
+        </w:rPr>
+        <w:t xml:space="preserve">Data Teams: A Unified Management Model for Successful Data-Focused Teams</w:t>
+      </w:r>
+      <w:r>
+        <w:t xml:space="preserve">. Berkeley, CA: Apress.</w:t>
+      </w:r>
+      <w:r>
+        <w:t xml:space="preserve"> </w:t>
+      </w:r>
+      <w:hyperlink r:id="rId60">
+        <w:r>
+          <w:rPr>
+            <w:rStyle w:val="Hyperlink"/>
+          </w:rPr>
+          <w:t xml:space="preserve">https://doi.org/10.1007/978-1-4842-6228-3</w:t>
+        </w:r>
+      </w:hyperlink>
+      <w:r>
+        <w:t xml:space="preserve">.</w:t>
+      </w:r>
+    </w:p>
+    <w:bookmarkEnd w:id="61"/>
+    <w:bookmarkStart w:id="63" w:name="X75f0d444a67ecc51279b660f75d6e34af17ace8"/>
     <w:p>
       <w:pPr>
         <w:pStyle w:val="Bibliography"/>
@@ -2193,7 +3164,7 @@
       <w:r>
         <w:t xml:space="preserve"> </w:t>
       </w:r>
-      <w:hyperlink r:id="rId44">
+      <w:hyperlink r:id="rId62">
         <w:r>
           <w:rPr>
             <w:rStyle w:val="Hyperlink"/>
@@ -2205,8 +3176,8 @@
         <w:t xml:space="preserve">.</w:t>
       </w:r>
     </w:p>
-    <w:bookmarkEnd w:id="45"/>
-    <w:bookmarkStart w:id="47" w:name="Xa26df6e7eeba8439959ecdc01bd8fcb72c4cb32"/>
+    <w:bookmarkEnd w:id="63"/>
+    <w:bookmarkStart w:id="65" w:name="Xa26df6e7eeba8439959ecdc01bd8fcb72c4cb32"/>
     <w:p>
       <w:pPr>
         <w:pStyle w:val="Bibliography"/>
@@ -2239,7 +3210,7 @@
       <w:r>
         <w:t xml:space="preserve"> </w:t>
       </w:r>
-      <w:hyperlink r:id="rId46">
+      <w:hyperlink r:id="rId64">
         <w:r>
           <w:rPr>
             <w:rStyle w:val="Hyperlink"/>
@@ -2251,8 +3222,8 @@
         <w:t xml:space="preserve">.</w:t>
       </w:r>
     </w:p>
-    <w:bookmarkEnd w:id="47"/>
-    <w:bookmarkStart w:id="49" w:name="X7007b0c928edc9544fec759d2bcd39fb5a76b75"/>
+    <w:bookmarkEnd w:id="65"/>
+    <w:bookmarkStart w:id="67" w:name="X7007b0c928edc9544fec759d2bcd39fb5a76b75"/>
     <w:p>
       <w:pPr>
         <w:pStyle w:val="Bibliography"/>
@@ -2269,7 +3240,7 @@
       <w:r>
         <w:t xml:space="preserve"> </w:t>
       </w:r>
-      <w:hyperlink r:id="rId48">
+      <w:hyperlink r:id="rId66">
         <w:r>
           <w:rPr>
             <w:rStyle w:val="Hyperlink"/>
@@ -2281,8 +3252,8 @@
         <w:t xml:space="preserve">.</w:t>
       </w:r>
     </w:p>
-    <w:bookmarkEnd w:id="49"/>
-    <w:bookmarkStart w:id="51" w:name="Xb0ff1767b613eec21b6bbd69c79df867487d533"/>
+    <w:bookmarkEnd w:id="67"/>
+    <w:bookmarkStart w:id="69" w:name="Xb0ff1767b613eec21b6bbd69c79df867487d533"/>
     <w:p>
       <w:pPr>
         <w:pStyle w:val="Bibliography"/>
@@ -2299,7 +3270,7 @@
       <w:r>
         <w:t xml:space="preserve"> </w:t>
       </w:r>
-      <w:hyperlink r:id="rId50">
+      <w:hyperlink r:id="rId68">
         <w:r>
           <w:rPr>
             <w:rStyle w:val="Hyperlink"/>
@@ -2311,8 +3282,8 @@
         <w:t xml:space="preserve">.</w:t>
       </w:r>
     </w:p>
-    <w:bookmarkEnd w:id="51"/>
-    <w:bookmarkStart w:id="53" w:name="X0eb9ae42ecb0f448a154582795446b72c042991"/>
+    <w:bookmarkEnd w:id="69"/>
+    <w:bookmarkStart w:id="71" w:name="X0eb9ae42ecb0f448a154582795446b72c042991"/>
     <w:p>
       <w:pPr>
         <w:pStyle w:val="Bibliography"/>
@@ -2329,7 +3300,7 @@
       <w:r>
         <w:t xml:space="preserve"> </w:t>
       </w:r>
-      <w:hyperlink r:id="rId52">
+      <w:hyperlink r:id="rId70">
         <w:r>
           <w:rPr>
             <w:rStyle w:val="Hyperlink"/>
@@ -2341,8 +3312,8 @@
         <w:t xml:space="preserve">.</w:t>
       </w:r>
     </w:p>
-    <w:bookmarkEnd w:id="53"/>
-    <w:bookmarkStart w:id="55" w:name="X6ae1d6cccf462e6751fd15e71a072a1de2b17e1"/>
+    <w:bookmarkEnd w:id="71"/>
+    <w:bookmarkStart w:id="73" w:name="X6ae1d6cccf462e6751fd15e71a072a1de2b17e1"/>
     <w:p>
       <w:pPr>
         <w:pStyle w:val="Bibliography"/>
@@ -2365,7 +3336,7 @@
       <w:r>
         <w:t xml:space="preserve"> </w:t>
       </w:r>
-      <w:hyperlink r:id="rId54">
+      <w:hyperlink r:id="rId72">
         <w:r>
           <w:rPr>
             <w:rStyle w:val="Hyperlink"/>
@@ -2377,13 +3348,49 @@
         <w:t xml:space="preserve">.</w:t>
       </w:r>
     </w:p>
-    <w:bookmarkEnd w:id="55"/>
-    <w:bookmarkStart w:id="57" w:name="X74025cbf8eadc255a656a6e5b2d64ec946045c1"/>
+    <w:bookmarkEnd w:id="73"/>
+    <w:bookmarkStart w:id="75" w:name="X141450c0b13557fcad6da09764eefb85c8e2561"/>
     <w:p>
       <w:pPr>
         <w:pStyle w:val="Bibliography"/>
       </w:pPr>
       <w:r>
+        <w:t xml:space="preserve">Conway, Drew. 2010.</w:t>
+      </w:r>
+      <w:r>
+        <w:t xml:space="preserve"> </w:t>
+      </w:r>
+      <w:r>
+        <w:t xml:space="preserve">“The Data Science Venn Diagram.”</w:t>
+      </w:r>
+      <w:r>
+        <w:t xml:space="preserve"> </w:t>
+      </w:r>
+      <w:r>
+        <w:t xml:space="preserve">Blog. Drew Conway. September 30, 2010.</w:t>
+      </w:r>
+      <w:r>
+        <w:t xml:space="preserve"> </w:t>
+      </w:r>
+      <w:hyperlink r:id="rId74">
+        <w:r>
+          <w:rPr>
+            <w:rStyle w:val="Hyperlink"/>
+          </w:rPr>
+          <w:t xml:space="preserve">http://drewconway.com/zia/2013/3/26/the-data-science-venn-diagram</w:t>
+        </w:r>
+      </w:hyperlink>
+      <w:r>
+        <w:t xml:space="preserve">.</w:t>
+      </w:r>
+    </w:p>
+    <w:bookmarkEnd w:id="75"/>
+    <w:bookmarkStart w:id="77" w:name="X74025cbf8eadc255a656a6e5b2d64ec946045c1"/>
+    <w:p>
+      <w:pPr>
+        <w:pStyle w:val="Bibliography"/>
+      </w:pPr>
+      <w:r>
         <w:t xml:space="preserve">Corporation, Microsoft. n.d.</w:t>
       </w:r>
       <w:r>
@@ -2401,7 +3408,7 @@
       <w:r>
         <w:t xml:space="preserve"> </w:t>
       </w:r>
-      <w:hyperlink r:id="rId56">
+      <w:hyperlink r:id="rId76">
         <w:r>
           <w:rPr>
             <w:rStyle w:val="Hyperlink"/>
@@ -2413,8 +3420,8 @@
         <w:t xml:space="preserve">.</w:t>
       </w:r>
     </w:p>
-    <w:bookmarkEnd w:id="57"/>
-    <w:bookmarkStart w:id="59" w:name="X814979b9c8161292ca5404ecf80bb11ef1bc2d0"/>
+    <w:bookmarkEnd w:id="77"/>
+    <w:bookmarkStart w:id="79" w:name="X814979b9c8161292ca5404ecf80bb11ef1bc2d0"/>
     <w:p>
       <w:pPr>
         <w:pStyle w:val="Bibliography"/>
@@ -2434,7 +3441,7 @@
       <w:r>
         <w:t xml:space="preserve"> </w:t>
       </w:r>
-      <w:hyperlink r:id="rId58">
+      <w:hyperlink r:id="rId78">
         <w:r>
           <w:rPr>
             <w:rStyle w:val="Hyperlink"/>
@@ -2446,8 +3453,8 @@
         <w:t xml:space="preserve">.</w:t>
       </w:r>
     </w:p>
-    <w:bookmarkEnd w:id="59"/>
-    <w:bookmarkStart w:id="61" w:name="Xcc22c7fccc496c4e8994332bfb0bb71502dfc7c"/>
+    <w:bookmarkEnd w:id="79"/>
+    <w:bookmarkStart w:id="81" w:name="Xcc22c7fccc496c4e8994332bfb0bb71502dfc7c"/>
     <w:p>
       <w:pPr>
         <w:pStyle w:val="Bibliography"/>
@@ -2464,7 +3471,7 @@
       <w:r>
         <w:t xml:space="preserve"> </w:t>
       </w:r>
-      <w:hyperlink r:id="rId60">
+      <w:hyperlink r:id="rId80">
         <w:r>
           <w:rPr>
             <w:rStyle w:val="Hyperlink"/>
@@ -2476,8 +3483,8 @@
         <w:t xml:space="preserve">.</w:t>
       </w:r>
     </w:p>
-    <w:bookmarkEnd w:id="61"/>
-    <w:bookmarkStart w:id="63" w:name="Xef47b89cdb3f19c18ce5eb3affd9d2d03b771c6"/>
+    <w:bookmarkEnd w:id="81"/>
+    <w:bookmarkStart w:id="83" w:name="Xef47b89cdb3f19c18ce5eb3affd9d2d03b771c6"/>
     <w:p>
       <w:pPr>
         <w:pStyle w:val="Bibliography"/>
@@ -2494,7 +3501,7 @@
       <w:r>
         <w:t xml:space="preserve"> </w:t>
       </w:r>
-      <w:hyperlink r:id="rId62">
+      <w:hyperlink r:id="rId82">
         <w:r>
           <w:rPr>
             <w:rStyle w:val="Hyperlink"/>
@@ -2506,8 +3513,8 @@
         <w:t xml:space="preserve">.</w:t>
       </w:r>
     </w:p>
-    <w:bookmarkEnd w:id="63"/>
-    <w:bookmarkStart w:id="65" w:name="X569d258ca20e7d6c2aa81a81844d2def0e42623"/>
+    <w:bookmarkEnd w:id="83"/>
+    <w:bookmarkStart w:id="85" w:name="X569d258ca20e7d6c2aa81a81844d2def0e42623"/>
     <w:p>
       <w:pPr>
         <w:pStyle w:val="Bibliography"/>
@@ -2524,7 +3531,7 @@
       <w:r>
         <w:t xml:space="preserve"> </w:t>
       </w:r>
-      <w:hyperlink r:id="rId64">
+      <w:hyperlink r:id="rId84">
         <w:r>
           <w:rPr>
             <w:rStyle w:val="Hyperlink"/>
@@ -2536,8 +3543,8 @@
         <w:t xml:space="preserve">.</w:t>
       </w:r>
     </w:p>
-    <w:bookmarkEnd w:id="65"/>
-    <w:bookmarkStart w:id="67" w:name="X38cd49d2d81a70c55a255b2f6e7a3e69bfafc7d"/>
+    <w:bookmarkEnd w:id="85"/>
+    <w:bookmarkStart w:id="87" w:name="X38cd49d2d81a70c55a255b2f6e7a3e69bfafc7d"/>
     <w:p>
       <w:pPr>
         <w:pStyle w:val="Bibliography"/>
@@ -2554,7 +3561,7 @@
       <w:r>
         <w:t xml:space="preserve"> </w:t>
       </w:r>
-      <w:hyperlink r:id="rId66">
+      <w:hyperlink r:id="rId86">
         <w:r>
           <w:rPr>
             <w:rStyle w:val="Hyperlink"/>
@@ -2566,8 +3573,44 @@
         <w:t xml:space="preserve">.</w:t>
       </w:r>
     </w:p>
-    <w:bookmarkEnd w:id="67"/>
-    <w:bookmarkStart w:id="69" w:name="X74f8f299d87ee4b85679186b5c195cdc6482519"/>
+    <w:bookmarkEnd w:id="87"/>
+    <w:bookmarkStart w:id="89" w:name="X60ee24df3eaa5dabfeff334748bcc2b524fae4e"/>
+    <w:p>
+      <w:pPr>
+        <w:pStyle w:val="Bibliography"/>
+      </w:pPr>
+      <w:r>
+        <w:t xml:space="preserve">Gorjão, Sara. 2020.</w:t>
+      </w:r>
+      <w:r>
+        <w:t xml:space="preserve"> </w:t>
+      </w:r>
+      <w:r>
+        <w:t xml:space="preserve">“The Benefits of T-Shaped Teams.”</w:t>
+      </w:r>
+      <w:r>
+        <w:t xml:space="preserve"> </w:t>
+      </w:r>
+      <w:r>
+        <w:t xml:space="preserve">LinkedIn Article. LinkedIn. May 19, 2020.</w:t>
+      </w:r>
+      <w:r>
+        <w:t xml:space="preserve"> </w:t>
+      </w:r>
+      <w:hyperlink r:id="rId88">
+        <w:r>
+          <w:rPr>
+            <w:rStyle w:val="Hyperlink"/>
+          </w:rPr>
+          <w:t xml:space="preserve">https://www.linkedin.com/pulse/benefits-t-shaped-teams-sara-gorj%C3%A3o</w:t>
+        </w:r>
+      </w:hyperlink>
+      <w:r>
+        <w:t xml:space="preserve">.</w:t>
+      </w:r>
+    </w:p>
+    <w:bookmarkEnd w:id="89"/>
+    <w:bookmarkStart w:id="91" w:name="X74f8f299d87ee4b85679186b5c195cdc6482519"/>
     <w:p>
       <w:pPr>
         <w:pStyle w:val="Bibliography"/>
@@ -2597,7 +3640,7 @@
       <w:r>
         <w:t xml:space="preserve"> </w:t>
       </w:r>
-      <w:hyperlink r:id="rId68">
+      <w:hyperlink r:id="rId90">
         <w:r>
           <w:rPr>
             <w:rStyle w:val="Hyperlink"/>
@@ -2609,8 +3652,8 @@
         <w:t xml:space="preserve">.</w:t>
       </w:r>
     </w:p>
-    <w:bookmarkEnd w:id="69"/>
-    <w:bookmarkStart w:id="71" w:name="X590a9ff555979ae5b9edcc62aa4dafdd07c608d"/>
+    <w:bookmarkEnd w:id="91"/>
+    <w:bookmarkStart w:id="93" w:name="X590a9ff555979ae5b9edcc62aa4dafdd07c608d"/>
     <w:p>
       <w:pPr>
         <w:pStyle w:val="Bibliography"/>
@@ -2633,7 +3676,7 @@
       <w:r>
         <w:t xml:space="preserve"> </w:t>
       </w:r>
-      <w:hyperlink r:id="rId70">
+      <w:hyperlink r:id="rId92">
         <w:r>
           <w:rPr>
             <w:rStyle w:val="Hyperlink"/>
@@ -2645,8 +3688,8 @@
         <w:t xml:space="preserve">.</w:t>
       </w:r>
     </w:p>
-    <w:bookmarkEnd w:id="71"/>
-    <w:bookmarkStart w:id="73" w:name="Xeebc3d6e7163343a177e7f37ef5520be22574dc"/>
+    <w:bookmarkEnd w:id="93"/>
+    <w:bookmarkStart w:id="95" w:name="Xeebc3d6e7163343a177e7f37ef5520be22574dc"/>
     <w:p>
       <w:pPr>
         <w:pStyle w:val="Bibliography"/>
@@ -2663,7 +3706,7 @@
       <w:r>
         <w:t xml:space="preserve"> </w:t>
       </w:r>
-      <w:hyperlink r:id="rId72">
+      <w:hyperlink r:id="rId94">
         <w:r>
           <w:rPr>
             <w:rStyle w:val="Hyperlink"/>
@@ -2675,8 +3718,8 @@
         <w:t xml:space="preserve">.</w:t>
       </w:r>
     </w:p>
-    <w:bookmarkEnd w:id="73"/>
-    <w:bookmarkStart w:id="75" w:name="X2ca82d839c619e8ee8c9abda7d7c1d664c00fae"/>
+    <w:bookmarkEnd w:id="95"/>
+    <w:bookmarkStart w:id="97" w:name="X2ca82d839c619e8ee8c9abda7d7c1d664c00fae"/>
     <w:p>
       <w:pPr>
         <w:pStyle w:val="Bibliography"/>
@@ -2694,7 +3737,7 @@
       <w:r>
         <w:t xml:space="preserve"> </w:t>
       </w:r>
-      <w:hyperlink r:id="rId74">
+      <w:hyperlink r:id="rId96">
         <w:r>
           <w:rPr>
             <w:rStyle w:val="Hyperlink"/>
@@ -2706,8 +3749,8 @@
         <w:t xml:space="preserve">.</w:t>
       </w:r>
     </w:p>
-    <w:bookmarkEnd w:id="75"/>
-    <w:bookmarkStart w:id="77" w:name="Xb6283851506d9c0118b66564ecfa3d82767f7ad"/>
+    <w:bookmarkEnd w:id="97"/>
+    <w:bookmarkStart w:id="99" w:name="Xb6283851506d9c0118b66564ecfa3d82767f7ad"/>
     <w:p>
       <w:pPr>
         <w:pStyle w:val="Bibliography"/>
@@ -2746,7 +3789,7 @@
       <w:r>
         <w:t xml:space="preserve"> </w:t>
       </w:r>
-      <w:hyperlink r:id="rId76">
+      <w:hyperlink r:id="rId98">
         <w:r>
           <w:rPr>
             <w:rStyle w:val="Hyperlink"/>
@@ -2758,8 +3801,8 @@
         <w:t xml:space="preserve">.</w:t>
       </w:r>
     </w:p>
-    <w:bookmarkEnd w:id="77"/>
-    <w:bookmarkStart w:id="79" w:name="Xd0d66141495ad1107d45e770f5091ef6b11c350"/>
+    <w:bookmarkEnd w:id="99"/>
+    <w:bookmarkStart w:id="101" w:name="Xd0d66141495ad1107d45e770f5091ef6b11c350"/>
     <w:p>
       <w:pPr>
         <w:pStyle w:val="Bibliography"/>
@@ -2782,7 +3825,7 @@
       <w:r>
         <w:t xml:space="preserve"> </w:t>
       </w:r>
-      <w:hyperlink r:id="rId78">
+      <w:hyperlink r:id="rId100">
         <w:r>
           <w:rPr>
             <w:rStyle w:val="Hyperlink"/>
@@ -2794,8 +3837,8 @@
         <w:t xml:space="preserve">.</w:t>
       </w:r>
     </w:p>
-    <w:bookmarkEnd w:id="79"/>
-    <w:bookmarkStart w:id="81" w:name="X55edd9edf9779e38f020fa74c6135b13e17bb1b"/>
+    <w:bookmarkEnd w:id="101"/>
+    <w:bookmarkStart w:id="103" w:name="X55edd9edf9779e38f020fa74c6135b13e17bb1b"/>
     <w:p>
       <w:pPr>
         <w:pStyle w:val="Bibliography"/>
@@ -2828,7 +3871,7 @@
       <w:r>
         <w:t xml:space="preserve"> </w:t>
       </w:r>
-      <w:hyperlink r:id="rId80">
+      <w:hyperlink r:id="rId102">
         <w:r>
           <w:rPr>
             <w:rStyle w:val="Hyperlink"/>
@@ -2840,8 +3883,8 @@
         <w:t xml:space="preserve">.</w:t>
       </w:r>
     </w:p>
-    <w:bookmarkEnd w:id="81"/>
-    <w:bookmarkStart w:id="83" w:name="Xc0f9b8cbf25f9496bd793d2f3929f4a48e49e4b"/>
+    <w:bookmarkEnd w:id="103"/>
+    <w:bookmarkStart w:id="105" w:name="Xc0f9b8cbf25f9496bd793d2f3929f4a48e49e4b"/>
     <w:p>
       <w:pPr>
         <w:pStyle w:val="Bibliography"/>
@@ -2858,7 +3901,7 @@
       <w:r>
         <w:t xml:space="preserve"> </w:t>
       </w:r>
-      <w:hyperlink r:id="rId82">
+      <w:hyperlink r:id="rId104">
         <w:r>
           <w:rPr>
             <w:rStyle w:val="Hyperlink"/>
@@ -2870,8 +3913,8 @@
         <w:t xml:space="preserve">.</w:t>
       </w:r>
     </w:p>
-    <w:bookmarkEnd w:id="83"/>
-    <w:bookmarkStart w:id="85" w:name="X7d5ad35342af960af2e03487c7f37cfb7a4ff55"/>
+    <w:bookmarkEnd w:id="105"/>
+    <w:bookmarkStart w:id="107" w:name="X7d5ad35342af960af2e03487c7f37cfb7a4ff55"/>
     <w:p>
       <w:pPr>
         <w:pStyle w:val="Bibliography"/>
@@ -2894,7 +3937,7 @@
       <w:r>
         <w:t xml:space="preserve"> </w:t>
       </w:r>
-      <w:hyperlink r:id="rId84">
+      <w:hyperlink r:id="rId106">
         <w:r>
           <w:rPr>
             <w:rStyle w:val="Hyperlink"/>
@@ -2906,8 +3949,8 @@
         <w:t xml:space="preserve">.</w:t>
       </w:r>
     </w:p>
-    <w:bookmarkEnd w:id="85"/>
-    <w:bookmarkStart w:id="87" w:name="Xe2647893f5be5ef20e7718f45dd6e3b0bda8f73"/>
+    <w:bookmarkEnd w:id="107"/>
+    <w:bookmarkStart w:id="109" w:name="Xe2647893f5be5ef20e7718f45dd6e3b0bda8f73"/>
     <w:p>
       <w:pPr>
         <w:pStyle w:val="Bibliography"/>
@@ -2930,7 +3973,7 @@
       <w:r>
         <w:t xml:space="preserve"> </w:t>
       </w:r>
-      <w:hyperlink r:id="rId86">
+      <w:hyperlink r:id="rId108">
         <w:r>
           <w:rPr>
             <w:rStyle w:val="Hyperlink"/>
@@ -2942,13 +3985,65 @@
         <w:t xml:space="preserve">.</w:t>
       </w:r>
     </w:p>
-    <w:bookmarkEnd w:id="87"/>
-    <w:bookmarkStart w:id="89" w:name="X66d3bb662933d56eab45bc9b1be5582ddffef89"/>
+    <w:bookmarkEnd w:id="109"/>
+    <w:bookmarkStart w:id="111" w:name="X955a3c83993c601e5ff5a4dab2b9a0cc843d8af"/>
     <w:p>
       <w:pPr>
         <w:pStyle w:val="Bibliography"/>
       </w:pPr>
       <w:r>
+        <w:t xml:space="preserve">Taylor, David. 2016.</w:t>
+      </w:r>
+      <w:r>
+        <w:t xml:space="preserve"> </w:t>
+      </w:r>
+      <w:r>
+        <w:t xml:space="preserve">“Battle of Data Science Venn Diagrams.”</w:t>
+      </w:r>
+      <w:r>
+        <w:t xml:space="preserve"> </w:t>
+      </w:r>
+      <w:r>
+        <w:t xml:space="preserve">Blog.</w:t>
+      </w:r>
+      <w:r>
+        <w:t xml:space="preserve"> </w:t>
+      </w:r>
+      <w:r>
+        <w:rPr>
+          <w:iCs/>
+          <w:i/>
+        </w:rPr>
+        <w:t xml:space="preserve">ProoFFreader</w:t>
+      </w:r>
+      <w:r>
+        <w:t xml:space="preserve"> </w:t>
+      </w:r>
+      <w:r>
+        <w:t xml:space="preserve">(blog). September 12, 2016.</w:t>
+      </w:r>
+      <w:r>
+        <w:t xml:space="preserve"> </w:t>
+      </w:r>
+      <w:hyperlink r:id="rId110">
+        <w:r>
+          <w:rPr>
+            <w:rStyle w:val="Hyperlink"/>
+          </w:rPr>
+          <w:t xml:space="preserve">https://www.prooffreader.com/2016/09/battle-of-data-science-venn-diagrams.html</w:t>
+        </w:r>
+      </w:hyperlink>
+      <w:r>
+        <w:t xml:space="preserve">.</w:t>
+      </w:r>
+    </w:p>
+    <w:bookmarkEnd w:id="111"/>
+    <w:bookmarkStart w:id="113" w:name="X66d3bb662933d56eab45bc9b1be5582ddffef89"/>
+    <w:p>
+      <w:pPr>
+        <w:pStyle w:val="Bibliography"/>
+      </w:pPr>
+      <w:r>
         <w:t xml:space="preserve">“Zeppelin.”</w:t>
       </w:r>
       <w:r>
@@ -2960,7 +4055,7 @@
       <w:r>
         <w:t xml:space="preserve"> </w:t>
       </w:r>
-      <w:hyperlink r:id="rId88">
+      <w:hyperlink r:id="rId112">
         <w:r>
           <w:rPr>
             <w:rStyle w:val="Hyperlink"/>
@@ -2972,16 +4067,16 @@
         <w:t xml:space="preserve">.</w:t>
       </w:r>
     </w:p>
-    <w:bookmarkEnd w:id="89"/>
-    <w:bookmarkEnd w:id="90"/>
-    <w:bookmarkEnd w:id="91"/>
-    <w:bookmarkStart w:id="92" w:name="biographyphotograph"/>
+    <w:bookmarkEnd w:id="113"/>
+    <w:bookmarkEnd w:id="114"/>
+    <w:bookmarkEnd w:id="115"/>
+    <w:bookmarkStart w:id="116" w:name="biography"/>
     <w:p>
       <w:pPr>
         <w:pStyle w:val="Heading1"/>
       </w:pPr>
       <w:r>
-        <w:t xml:space="preserve">10. Biography/Photograph</w:t>
+        <w:t xml:space="preserve">Biography</w:t>
       </w:r>
     </w:p>
     <w:p>
@@ -2992,7 +4087,7 @@
         <w:t xml:space="preserve">A brief paragraph(s) of the author(s). A photograph is highly recommended, but of course optional.</w:t>
       </w:r>
     </w:p>
-    <w:bookmarkEnd w:id="92"/>
+    <w:bookmarkEnd w:id="116"/>
     <w:sectPr>
       <w:footerReference r:id="rId9" w:type="first"/>
       <w:pgSz w:h="15840" w:w="12240"/>
@@ -3661,6 +4756,176 @@
     <w:lvl w:ilvl="8">
       <w:numFmt w:val="bullet"/>
       <w:lvlText w:val="•"/>
+      <w:lvlJc w:val="left"/>
+      <w:pPr>
+        <w:ind w:left="6480" w:hanging="480"/>
+      </w:pPr>
+    </w:lvl>
+  </w:abstractNum>
+  <w:abstractNum w:abstractNumId="99411">
+    <w:nsid w:val="A99411"/>
+    <w:multiLevelType w:val="multilevel"/>
+    <w:lvl w:ilvl="0">
+      <w:start w:val="1"/>
+      <w:numFmt w:val="decimal"/>
+      <w:lvlText w:val="%1."/>
+      <w:lvlJc w:val="left"/>
+      <w:pPr>
+        <w:ind w:left="720" w:hanging="480"/>
+      </w:pPr>
+    </w:lvl>
+    <w:lvl w:ilvl="1">
+      <w:start w:val="1"/>
+      <w:numFmt w:val="decimal"/>
+      <w:lvlText w:val="%2."/>
+      <w:lvlJc w:val="left"/>
+      <w:pPr>
+        <w:ind w:left="1440" w:hanging="480"/>
+      </w:pPr>
+    </w:lvl>
+    <w:lvl w:ilvl="2">
+      <w:start w:val="1"/>
+      <w:numFmt w:val="decimal"/>
+      <w:lvlText w:val="%3."/>
+      <w:lvlJc w:val="left"/>
+      <w:pPr>
+        <w:ind w:left="2160" w:hanging="480"/>
+      </w:pPr>
+    </w:lvl>
+    <w:lvl w:ilvl="3">
+      <w:start w:val="1"/>
+      <w:numFmt w:val="decimal"/>
+      <w:lvlText w:val="%4."/>
+      <w:lvlJc w:val="left"/>
+      <w:pPr>
+        <w:ind w:left="2880" w:hanging="480"/>
+      </w:pPr>
+    </w:lvl>
+    <w:lvl w:ilvl="4">
+      <w:start w:val="1"/>
+      <w:numFmt w:val="decimal"/>
+      <w:lvlText w:val="%5."/>
+      <w:lvlJc w:val="left"/>
+      <w:pPr>
+        <w:ind w:left="3600" w:hanging="480"/>
+      </w:pPr>
+    </w:lvl>
+    <w:lvl w:ilvl="5">
+      <w:start w:val="1"/>
+      <w:numFmt w:val="decimal"/>
+      <w:lvlText w:val="%6."/>
+      <w:lvlJc w:val="left"/>
+      <w:pPr>
+        <w:ind w:left="4320" w:hanging="480"/>
+      </w:pPr>
+    </w:lvl>
+    <w:lvl w:ilvl="6">
+      <w:start w:val="1"/>
+      <w:numFmt w:val="decimal"/>
+      <w:lvlText w:val="%7."/>
+      <w:lvlJc w:val="left"/>
+      <w:pPr>
+        <w:ind w:left="5040" w:hanging="480"/>
+      </w:pPr>
+    </w:lvl>
+    <w:lvl w:ilvl="7">
+      <w:start w:val="1"/>
+      <w:numFmt w:val="decimal"/>
+      <w:lvlText w:val="%8."/>
+      <w:lvlJc w:val="left"/>
+      <w:pPr>
+        <w:ind w:left="5760" w:hanging="480"/>
+      </w:pPr>
+    </w:lvl>
+    <w:lvl w:ilvl="8">
+      <w:start w:val="1"/>
+      <w:numFmt w:val="decimal"/>
+      <w:lvlText w:val="%9."/>
+      <w:lvlJc w:val="left"/>
+      <w:pPr>
+        <w:ind w:left="6480" w:hanging="480"/>
+      </w:pPr>
+    </w:lvl>
+  </w:abstractNum>
+  <w:abstractNum w:abstractNumId="99412">
+    <w:nsid w:val="A99412"/>
+    <w:multiLevelType w:val="multilevel"/>
+    <w:lvl w:ilvl="0">
+      <w:start w:val="2"/>
+      <w:numFmt w:val="decimal"/>
+      <w:lvlText w:val="%1."/>
+      <w:lvlJc w:val="left"/>
+      <w:pPr>
+        <w:ind w:left="720" w:hanging="480"/>
+      </w:pPr>
+    </w:lvl>
+    <w:lvl w:ilvl="1">
+      <w:start w:val="2"/>
+      <w:numFmt w:val="decimal"/>
+      <w:lvlText w:val="%2."/>
+      <w:lvlJc w:val="left"/>
+      <w:pPr>
+        <w:ind w:left="1440" w:hanging="480"/>
+      </w:pPr>
+    </w:lvl>
+    <w:lvl w:ilvl="2">
+      <w:start w:val="2"/>
+      <w:numFmt w:val="decimal"/>
+      <w:lvlText w:val="%3."/>
+      <w:lvlJc w:val="left"/>
+      <w:pPr>
+        <w:ind w:left="2160" w:hanging="480"/>
+      </w:pPr>
+    </w:lvl>
+    <w:lvl w:ilvl="3">
+      <w:start w:val="2"/>
+      <w:numFmt w:val="decimal"/>
+      <w:lvlText w:val="%4."/>
+      <w:lvlJc w:val="left"/>
+      <w:pPr>
+        <w:ind w:left="2880" w:hanging="480"/>
+      </w:pPr>
+    </w:lvl>
+    <w:lvl w:ilvl="4">
+      <w:start w:val="2"/>
+      <w:numFmt w:val="decimal"/>
+      <w:lvlText w:val="%5."/>
+      <w:lvlJc w:val="left"/>
+      <w:pPr>
+        <w:ind w:left="3600" w:hanging="480"/>
+      </w:pPr>
+    </w:lvl>
+    <w:lvl w:ilvl="5">
+      <w:start w:val="2"/>
+      <w:numFmt w:val="decimal"/>
+      <w:lvlText w:val="%6."/>
+      <w:lvlJc w:val="left"/>
+      <w:pPr>
+        <w:ind w:left="4320" w:hanging="480"/>
+      </w:pPr>
+    </w:lvl>
+    <w:lvl w:ilvl="6">
+      <w:start w:val="2"/>
+      <w:numFmt w:val="decimal"/>
+      <w:lvlText w:val="%7."/>
+      <w:lvlJc w:val="left"/>
+      <w:pPr>
+        <w:ind w:left="5040" w:hanging="480"/>
+      </w:pPr>
+    </w:lvl>
+    <w:lvl w:ilvl="7">
+      <w:start w:val="2"/>
+      <w:numFmt w:val="decimal"/>
+      <w:lvlText w:val="%8."/>
+      <w:lvlJc w:val="left"/>
+      <w:pPr>
+        <w:ind w:left="5760" w:hanging="480"/>
+      </w:pPr>
+    </w:lvl>
+    <w:lvl w:ilvl="8">
+      <w:start w:val="2"/>
+      <w:numFmt w:val="decimal"/>
+      <w:lvlText w:val="%9."/>
       <w:lvlJc w:val="left"/>
       <w:pPr>
         <w:ind w:left="6480" w:hanging="480"/>
@@ -3746,6 +5011,72 @@
     <w:abstractNumId w:val="991"/>
   </w:num>
   <w:num w:numId="1013">
+    <w:abstractNumId w:val="991"/>
+  </w:num>
+  <w:num w:numId="1014">
+    <w:abstractNumId w:val="991"/>
+  </w:num>
+  <w:num w:numId="1015">
+    <w:abstractNumId w:val="99411"/>
+    <w:lvlOverride w:ilvl="0">
+      <w:startOverride w:val="1"/>
+    </w:lvlOverride>
+    <w:lvlOverride w:ilvl="1">
+      <w:startOverride w:val="1"/>
+    </w:lvlOverride>
+    <w:lvlOverride w:ilvl="2">
+      <w:startOverride w:val="1"/>
+    </w:lvlOverride>
+    <w:lvlOverride w:ilvl="3">
+      <w:startOverride w:val="1"/>
+    </w:lvlOverride>
+    <w:lvlOverride w:ilvl="4">
+      <w:startOverride w:val="1"/>
+    </w:lvlOverride>
+    <w:lvlOverride w:ilvl="5">
+      <w:startOverride w:val="1"/>
+    </w:lvlOverride>
+    <w:lvlOverride w:ilvl="6">
+      <w:startOverride w:val="1"/>
+    </w:lvlOverride>
+    <w:lvlOverride w:ilvl="7">
+      <w:startOverride w:val="1"/>
+    </w:lvlOverride>
+    <w:lvlOverride w:ilvl="8">
+      <w:startOverride w:val="1"/>
+    </w:lvlOverride>
+  </w:num>
+  <w:num w:numId="1016">
+    <w:abstractNumId w:val="99412"/>
+    <w:lvlOverride w:ilvl="0">
+      <w:startOverride w:val="2"/>
+    </w:lvlOverride>
+    <w:lvlOverride w:ilvl="1">
+      <w:startOverride w:val="2"/>
+    </w:lvlOverride>
+    <w:lvlOverride w:ilvl="2">
+      <w:startOverride w:val="2"/>
+    </w:lvlOverride>
+    <w:lvlOverride w:ilvl="3">
+      <w:startOverride w:val="2"/>
+    </w:lvlOverride>
+    <w:lvlOverride w:ilvl="4">
+      <w:startOverride w:val="2"/>
+    </w:lvlOverride>
+    <w:lvlOverride w:ilvl="5">
+      <w:startOverride w:val="2"/>
+    </w:lvlOverride>
+    <w:lvlOverride w:ilvl="6">
+      <w:startOverride w:val="2"/>
+    </w:lvlOverride>
+    <w:lvlOverride w:ilvl="7">
+      <w:startOverride w:val="2"/>
+    </w:lvlOverride>
+    <w:lvlOverride w:ilvl="8">
+      <w:startOverride w:val="2"/>
+    </w:lvlOverride>
+  </w:num>
+  <w:num w:numId="1017">
     <w:abstractNumId w:val="991"/>
   </w:num>
 </w:numbering>

</xml_diff>

<commit_message>
Roles and responsibilities added
</commit_message>
<xml_diff>
--- a/hackathon-cook-soileau-mccormack.docx
+++ b/hackathon-cook-soileau-mccormack.docx
@@ -2320,7 +2320,7 @@
     <w:bookmarkEnd w:id="38"/>
     <w:bookmarkEnd w:id="39"/>
     <w:bookmarkEnd w:id="40"/>
-    <w:bookmarkStart w:id="43" w:name="data-hackathon-framework"/>
+    <w:bookmarkStart w:id="44" w:name="data-hackathon-framework"/>
     <w:p>
       <w:pPr>
         <w:pStyle w:val="Heading1"/>
@@ -2436,6 +2436,24 @@
           <w:bCs/>
           <w:b/>
         </w:rPr>
+        <w:t xml:space="preserve">Judge:</w:t>
+      </w:r>
+      <w:r>
+        <w:t xml:space="preserve"> </w:t>
+      </w:r>
+      <w:r>
+        <w:t xml:space="preserve">Receives solution presentation briefings, asks questions to clarify the solution and its impact, applies rubric to award prizes.</w:t>
+      </w:r>
+    </w:p>
+    <w:p>
+      <w:pPr>
+        <w:pStyle w:val="BodyText"/>
+      </w:pPr>
+      <w:r>
+        <w:rPr>
+          <w:bCs/>
+          <w:b/>
+        </w:rPr>
         <w:t xml:space="preserve">Director:</w:t>
       </w:r>
       <w:r>
@@ -2460,7 +2478,7 @@
         <w:t xml:space="preserve"> </w:t>
       </w:r>
       <w:r>
-        <w:t xml:space="preserve">This individual will guarantee the mission impact of the event and be responsible for guiding solutions from proof-of-concept or prototype created during the event to operationalization and beyond.</w:t>
+        <w:t xml:space="preserve">Guarantees the mission impact of the event and be responsible for guiding solutions from proof-of-concept or prototype created during the event to operationalization and beyond.</w:t>
       </w:r>
     </w:p>
     <w:p>
@@ -2482,7 +2500,7 @@
           <w:iCs/>
           <w:i/>
         </w:rPr>
-        <w:t xml:space="preserve">Broad project officer skillset</w:t>
+        <w:t xml:space="preserve">Broad project officer skill set</w:t>
       </w:r>
       <w:r>
         <w:t xml:space="preserve">. Manages operations and logistics support for their site. (One per site)</w:t>
@@ -2507,10 +2525,10 @@
           <w:iCs/>
           <w:i/>
         </w:rPr>
-        <w:t xml:space="preserve">Data science team leadership skillset</w:t>
-      </w:r>
-      <w:r>
-        <w:t xml:space="preserve">. These individuals work alongside hackers during the event and guide them through the process of working collaboratively in a team of developers. The solution development support position contributes to the</w:t>
+        <w:t xml:space="preserve">Data science team leadership skill set</w:t>
+      </w:r>
+      <w:r>
+        <w:t xml:space="preserve">. Work alongside hackers during the event and guide them through the process of working collaboratively in a team of developers. The solution development support position contributes to the</w:t>
       </w:r>
       <w:r>
         <w:t xml:space="preserve"> </w:t>
@@ -2553,7 +2571,7 @@
         <w:t xml:space="preserve">Data officers in-training</w:t>
       </w:r>
       <w:r>
-        <w:t xml:space="preserve">. These volunteers will gain experience leading problem owners in the translation of a mission problem into a data problem which is well-scoped for the event. They will gain a breadth of understanding in the field of data science and data engineering sufficient to help others scope problems or extrapolate solutions from the current state of possible.</w:t>
+        <w:t xml:space="preserve">. Gain experience leading problem owners in the translation of a mission problem into a data problem which is well-scoped for the event. They will gain a breadth of understanding in the field of data science and data engineering sufficient to help others scope problems or extrapolate solutions from the current state of possible.</w:t>
       </w:r>
     </w:p>
     <w:p>
@@ -2575,8 +2593,26 @@
       </w:r>
     </w:p>
     <w:bookmarkEnd w:id="42"/>
+    <w:bookmarkStart w:id="43" w:name="problem-definition-process"/>
+    <w:p>
+      <w:pPr>
+        <w:pStyle w:val="Heading2"/>
+      </w:pPr>
+      <w:r>
+        <w:t xml:space="preserve">6.3 Problem Definition Process</w:t>
+      </w:r>
+    </w:p>
+    <w:p>
+      <w:pPr>
+        <w:pStyle w:val="FirstParagraph"/>
+      </w:pPr>
+      <w:r>
+        <w:t xml:space="preserve">Problems arrive in several ways, but once identified, there are several steps required to prepare the problem prior to the event.</w:t>
+      </w:r>
+    </w:p>
     <w:bookmarkEnd w:id="43"/>
-    <w:bookmarkStart w:id="44" w:name="lessons-learned"/>
+    <w:bookmarkEnd w:id="44"/>
+    <w:bookmarkStart w:id="45" w:name="lessons-learned"/>
     <w:p>
       <w:pPr>
         <w:pStyle w:val="Heading1"/>
@@ -2593,8 +2629,8 @@
         <w:t xml:space="preserve">Knowledge learned along the way and of value to the next brave soul to work in this area.</w:t>
       </w:r>
     </w:p>
-    <w:bookmarkEnd w:id="44"/>
-    <w:bookmarkStart w:id="45" w:name="conclusions"/>
+    <w:bookmarkEnd w:id="45"/>
+    <w:bookmarkStart w:id="46" w:name="conclusions"/>
     <w:p>
       <w:pPr>
         <w:pStyle w:val="Heading1"/>
@@ -2611,8 +2647,8 @@
         <w:t xml:space="preserve">Points to be drawn from the material and data provided.</w:t>
       </w:r>
     </w:p>
-    <w:bookmarkEnd w:id="45"/>
-    <w:bookmarkStart w:id="58" w:name="data-science-venn-diagrams"/>
+    <w:bookmarkEnd w:id="46"/>
+    <w:bookmarkStart w:id="59" w:name="data-science-venn-diagrams"/>
     <w:p>
       <w:pPr>
         <w:pStyle w:val="Heading1"/>
@@ -2664,7 +2700,7 @@
       <w:tr>
         <w:tc>
           <w:tcPr/>
-          <w:bookmarkStart w:id="49" w:name="fig-conwayvenn"/>
+          <w:bookmarkStart w:id="50" w:name="fig-conwayvenn"/>
           <w:p>
             <w:pPr>
               <w:pStyle w:val="Figure"/>
@@ -2675,18 +2711,18 @@
                 <wp:inline>
                   <wp:extent cx="6400800" cy="6109854"/>
                   <wp:effectExtent b="0" l="0" r="0" t="0"/>
-                  <wp:docPr descr="" title="" id="47" name="Picture"/>
+                  <wp:docPr descr="" title="" id="48" name="Picture"/>
                   <a:graphic>
                     <a:graphicData uri="http://schemas.openxmlformats.org/drawingml/2006/picture">
                       <pic:pic>
                         <pic:nvPicPr>
-                          <pic:cNvPr descr="Data_Science_VD.png" id="48" name="Picture"/>
+                          <pic:cNvPr descr="Data_Science_VD.png" id="49" name="Picture"/>
                           <pic:cNvPicPr>
                             <a:picLocks noChangeArrowheads="1" noChangeAspect="1"/>
                           </pic:cNvPicPr>
                         </pic:nvPicPr>
                         <pic:blipFill>
-                          <a:blip r:embed="rId46"/>
+                          <a:blip r:embed="rId47"/>
                           <a:stretch>
                             <a:fillRect/>
                           </a:stretch>
@@ -2726,7 +2762,7 @@
               <w:t xml:space="preserve">Figure 3: Conway’s Data Science Venn Diagram</w:t>
             </w:r>
           </w:p>
-          <w:bookmarkEnd w:id="49"/>
+          <w:bookmarkEnd w:id="50"/>
         </w:tc>
       </w:tr>
     </w:tbl>
@@ -2766,10 +2802,7 @@
         </w:r>
       </w:hyperlink>
       <w:r>
-        <w:t xml:space="preserve"> </w:t>
-      </w:r>
-      <w:r>
-        <w:t xml:space="preserve">was created by Stephan Kolassa in an answer to a Data Science Stack Exchange question</w:t>
+        <w:t xml:space="preserve">, was created by Stephan Kolassa in an answer to a Data Science Stack Exchange question</w:t>
       </w:r>
       <w:r>
         <w:t xml:space="preserve"> </w:t>
@@ -2793,7 +2826,7 @@
       <w:tr>
         <w:tc>
           <w:tcPr/>
-          <w:bookmarkStart w:id="53" w:name="fig-kolassavenn"/>
+          <w:bookmarkStart w:id="54" w:name="fig-kolassavenn"/>
           <w:p>
             <w:pPr>
               <w:pStyle w:val="Figure"/>
@@ -2804,18 +2837,18 @@
                 <wp:inline>
                   <wp:extent cx="6400800" cy="6400800"/>
                   <wp:effectExtent b="0" l="0" r="0" t="0"/>
-                  <wp:docPr descr="" title="" id="51" name="Picture"/>
+                  <wp:docPr descr="" title="" id="52" name="Picture"/>
                   <a:graphic>
                     <a:graphicData uri="http://schemas.openxmlformats.org/drawingml/2006/picture">
                       <pic:pic>
                         <pic:nvPicPr>
-                          <pic:cNvPr descr="Venn.png" id="52" name="Picture"/>
+                          <pic:cNvPr descr="Venn.png" id="53" name="Picture"/>
                           <pic:cNvPicPr>
                             <a:picLocks noChangeArrowheads="1" noChangeAspect="1"/>
                           </pic:cNvPicPr>
                         </pic:nvPicPr>
                         <pic:blipFill>
-                          <a:blip r:embed="rId50"/>
+                          <a:blip r:embed="rId51"/>
                           <a:stretch>
                             <a:fillRect/>
                           </a:stretch>
@@ -2855,7 +2888,7 @@
               <w:t xml:space="preserve">Figure 4: Kolassa’s Data Science Venn Diagram</w:t>
             </w:r>
           </w:p>
-          <w:bookmarkEnd w:id="53"/>
+          <w:bookmarkEnd w:id="54"/>
         </w:tc>
       </w:tr>
     </w:tbl>
@@ -2876,7 +2909,7 @@
         <w:pStyle w:val="Compact"/>
       </w:pPr>
       <w:r>
-        <w:t xml:space="preserve">No one person can cover down on all the elements with expertise. Data is a team sport. An organizational model more appropriate than a Venn Diagram may be a</w:t>
+        <w:t xml:space="preserve">No single person can cover down on all the elements with expertise. Data is a team sport. An organizational model more appropriate than a Venn Diagram may be a</w:t>
       </w:r>
       <w:r>
         <w:t xml:space="preserve"> </w:t>
@@ -2929,7 +2962,7 @@
       <w:tr>
         <w:tc>
           <w:tcPr/>
-          <w:bookmarkStart w:id="57" w:name="fig-tshape"/>
+          <w:bookmarkStart w:id="58" w:name="fig-tshape"/>
           <w:p>
             <w:pPr>
               <w:pStyle w:val="Figure"/>
@@ -2940,18 +2973,18 @@
                 <wp:inline>
                   <wp:extent cx="5181600" cy="3276600"/>
                   <wp:effectExtent b="0" l="0" r="0" t="0"/>
-                  <wp:docPr descr="" title="" id="55" name="Picture"/>
+                  <wp:docPr descr="" title="" id="56" name="Picture"/>
                   <a:graphic>
                     <a:graphicData uri="http://schemas.openxmlformats.org/drawingml/2006/picture">
                       <pic:pic>
                         <pic:nvPicPr>
-                          <pic:cNvPr descr="t-shaped-professionals.png" id="56" name="Picture"/>
+                          <pic:cNvPr descr="t-shaped-professionals.png" id="57" name="Picture"/>
                           <pic:cNvPicPr>
                             <a:picLocks noChangeArrowheads="1" noChangeAspect="1"/>
                           </pic:cNvPicPr>
                         </pic:nvPicPr>
                         <pic:blipFill>
-                          <a:blip r:embed="rId54"/>
+                          <a:blip r:embed="rId55"/>
                           <a:stretch>
                             <a:fillRect/>
                           </a:stretch>
@@ -2991,7 +3024,7 @@
               <w:t xml:space="preserve">Figure 5: T-shaped Professionals</w:t>
             </w:r>
           </w:p>
-          <w:bookmarkEnd w:id="57"/>
+          <w:bookmarkEnd w:id="58"/>
         </w:tc>
       </w:tr>
     </w:tbl>
@@ -3004,13 +3037,22 @@
         <w:pStyle w:val="Compact"/>
       </w:pPr>
       <w:r>
-        <w:t xml:space="preserve">These Venn diagrams speak only to the data science discipline. There are other disciplines as well</w:t>
+        <w:t xml:space="preserve">These Venn diagrams speak only to the data science discipline. There are other disciplines as well, and a complete data team requires them all. Jesse Anderson writes about some ways to approach a whole-of-data team</w:t>
+      </w:r>
+      <w:r>
+        <w:t xml:space="preserve"> </w:t>
+      </w:r>
+      <w:r>
+        <w:t xml:space="preserve">(Anderson 2020)</w:t>
+      </w:r>
+      <w:r>
+        <w:t xml:space="preserve">.</w:t>
       </w:r>
     </w:p>
     <w:p>
       <w:pPr>
         <w:numPr>
-          <w:ilvl w:val="0"/>
+          <w:ilvl w:val="1"/>
           <w:numId w:val="1017"/>
         </w:numPr>
         <w:pStyle w:val="Compact"/>
@@ -3022,7 +3064,7 @@
     <w:p>
       <w:pPr>
         <w:numPr>
-          <w:ilvl w:val="0"/>
+          <w:ilvl w:val="1"/>
           <w:numId w:val="1017"/>
         </w:numPr>
         <w:pStyle w:val="Compact"/>
@@ -3034,7 +3076,7 @@
     <w:p>
       <w:pPr>
         <w:numPr>
-          <w:ilvl w:val="0"/>
+          <w:ilvl w:val="1"/>
           <w:numId w:val="1017"/>
         </w:numPr>
         <w:pStyle w:val="Compact"/>
@@ -3046,7 +3088,7 @@
     <w:p>
       <w:pPr>
         <w:numPr>
-          <w:ilvl w:val="0"/>
+          <w:ilvl w:val="1"/>
           <w:numId w:val="1017"/>
         </w:numPr>
         <w:pStyle w:val="Compact"/>
@@ -3057,48 +3099,46 @@
     </w:p>
     <w:p>
       <w:pPr>
+        <w:numPr>
+          <w:ilvl w:val="0"/>
+          <w:numId w:val="1016"/>
+        </w:numPr>
+        <w:pStyle w:val="Compact"/>
+      </w:pPr>
+      <w:r>
+        <w:t xml:space="preserve">A hacker team shouldn’t be restricted to the data disciplines. In addition to subject matter experts like the problem owner, other disciplines can make significant contributions to a hacker team. Human factors engineers specializing in human-systems interfaces can provide insight into user experience. Software engineers can provide programming patterns that make more efficient and maintainable code. The more the diverse the team, the more robust the solution.</w:t>
+      </w:r>
+    </w:p>
+    <w:bookmarkEnd w:id="59"/>
+    <w:bookmarkStart w:id="60" w:name="acknowledgement"/>
+    <w:p>
+      <w:pPr>
+        <w:pStyle w:val="Heading1"/>
+      </w:pPr>
+      <w:r>
+        <w:t xml:space="preserve">Acknowledgement</w:t>
+      </w:r>
+    </w:p>
+    <w:p>
+      <w:pPr>
         <w:pStyle w:val="FirstParagraph"/>
       </w:pPr>
       <w:r>
-        <w:t xml:space="preserve">Jesse Anderson writes about some ways to approach a whole-of-data team</w:t>
-      </w:r>
-      <w:r>
-        <w:t xml:space="preserve"> </w:t>
-      </w:r>
-      <w:r>
-        <w:t xml:space="preserve">(Anderson 2020)</w:t>
-      </w:r>
-    </w:p>
-    <w:bookmarkEnd w:id="58"/>
-    <w:bookmarkStart w:id="59" w:name="acknowledgement"/>
+        <w:t xml:space="preserve">To extend thanks in support of the paper.</w:t>
+      </w:r>
+    </w:p>
+    <w:bookmarkEnd w:id="60"/>
+    <w:bookmarkStart w:id="116" w:name="references"/>
     <w:p>
       <w:pPr>
         <w:pStyle w:val="Heading1"/>
       </w:pPr>
       <w:r>
-        <w:t xml:space="preserve">Acknowledgement</w:t>
-      </w:r>
-    </w:p>
-    <w:p>
-      <w:pPr>
-        <w:pStyle w:val="FirstParagraph"/>
-      </w:pPr>
-      <w:r>
-        <w:t xml:space="preserve">To extend thanks in support of the paper.</w:t>
-      </w:r>
-    </w:p>
-    <w:bookmarkEnd w:id="59"/>
-    <w:bookmarkStart w:id="115" w:name="references"/>
-    <w:p>
-      <w:pPr>
-        <w:pStyle w:val="Heading1"/>
-      </w:pPr>
-      <w:r>
         <w:t xml:space="preserve">References</w:t>
       </w:r>
     </w:p>
-    <w:bookmarkStart w:id="114" w:name="refs"/>
-    <w:bookmarkStart w:id="61" w:name="X2f65e31ff89ac1b1c6c7cca3505e4dfe5b264d2"/>
+    <w:bookmarkStart w:id="115" w:name="refs"/>
+    <w:bookmarkStart w:id="62" w:name="X2f65e31ff89ac1b1c6c7cca3505e4dfe5b264d2"/>
     <w:p>
       <w:pPr>
         <w:pStyle w:val="Bibliography"/>
@@ -3122,7 +3162,7 @@
       <w:r>
         <w:t xml:space="preserve"> </w:t>
       </w:r>
-      <w:hyperlink r:id="rId60">
+      <w:hyperlink r:id="rId61">
         <w:r>
           <w:rPr>
             <w:rStyle w:val="Hyperlink"/>
@@ -3134,8 +3174,8 @@
         <w:t xml:space="preserve">.</w:t>
       </w:r>
     </w:p>
-    <w:bookmarkEnd w:id="61"/>
-    <w:bookmarkStart w:id="63" w:name="X75f0d444a67ecc51279b660f75d6e34af17ace8"/>
+    <w:bookmarkEnd w:id="62"/>
+    <w:bookmarkStart w:id="64" w:name="X75f0d444a67ecc51279b660f75d6e34af17ace8"/>
     <w:p>
       <w:pPr>
         <w:pStyle w:val="Bibliography"/>
@@ -3164,7 +3204,7 @@
       <w:r>
         <w:t xml:space="preserve"> </w:t>
       </w:r>
-      <w:hyperlink r:id="rId62">
+      <w:hyperlink r:id="rId63">
         <w:r>
           <w:rPr>
             <w:rStyle w:val="Hyperlink"/>
@@ -3176,8 +3216,8 @@
         <w:t xml:space="preserve">.</w:t>
       </w:r>
     </w:p>
-    <w:bookmarkEnd w:id="63"/>
-    <w:bookmarkStart w:id="65" w:name="Xa26df6e7eeba8439959ecdc01bd8fcb72c4cb32"/>
+    <w:bookmarkEnd w:id="64"/>
+    <w:bookmarkStart w:id="66" w:name="Xa26df6e7eeba8439959ecdc01bd8fcb72c4cb32"/>
     <w:p>
       <w:pPr>
         <w:pStyle w:val="Bibliography"/>
@@ -3210,7 +3250,7 @@
       <w:r>
         <w:t xml:space="preserve"> </w:t>
       </w:r>
-      <w:hyperlink r:id="rId64">
+      <w:hyperlink r:id="rId65">
         <w:r>
           <w:rPr>
             <w:rStyle w:val="Hyperlink"/>
@@ -3222,8 +3262,8 @@
         <w:t xml:space="preserve">.</w:t>
       </w:r>
     </w:p>
-    <w:bookmarkEnd w:id="65"/>
-    <w:bookmarkStart w:id="67" w:name="X7007b0c928edc9544fec759d2bcd39fb5a76b75"/>
+    <w:bookmarkEnd w:id="66"/>
+    <w:bookmarkStart w:id="68" w:name="X7007b0c928edc9544fec759d2bcd39fb5a76b75"/>
     <w:p>
       <w:pPr>
         <w:pStyle w:val="Bibliography"/>
@@ -3240,7 +3280,7 @@
       <w:r>
         <w:t xml:space="preserve"> </w:t>
       </w:r>
-      <w:hyperlink r:id="rId66">
+      <w:hyperlink r:id="rId67">
         <w:r>
           <w:rPr>
             <w:rStyle w:val="Hyperlink"/>
@@ -3252,8 +3292,8 @@
         <w:t xml:space="preserve">.</w:t>
       </w:r>
     </w:p>
-    <w:bookmarkEnd w:id="67"/>
-    <w:bookmarkStart w:id="69" w:name="Xb0ff1767b613eec21b6bbd69c79df867487d533"/>
+    <w:bookmarkEnd w:id="68"/>
+    <w:bookmarkStart w:id="70" w:name="Xb0ff1767b613eec21b6bbd69c79df867487d533"/>
     <w:p>
       <w:pPr>
         <w:pStyle w:val="Bibliography"/>
@@ -3270,7 +3310,7 @@
       <w:r>
         <w:t xml:space="preserve"> </w:t>
       </w:r>
-      <w:hyperlink r:id="rId68">
+      <w:hyperlink r:id="rId69">
         <w:r>
           <w:rPr>
             <w:rStyle w:val="Hyperlink"/>
@@ -3282,8 +3322,8 @@
         <w:t xml:space="preserve">.</w:t>
       </w:r>
     </w:p>
-    <w:bookmarkEnd w:id="69"/>
-    <w:bookmarkStart w:id="71" w:name="X0eb9ae42ecb0f448a154582795446b72c042991"/>
+    <w:bookmarkEnd w:id="70"/>
+    <w:bookmarkStart w:id="72" w:name="X0eb9ae42ecb0f448a154582795446b72c042991"/>
     <w:p>
       <w:pPr>
         <w:pStyle w:val="Bibliography"/>
@@ -3300,7 +3340,7 @@
       <w:r>
         <w:t xml:space="preserve"> </w:t>
       </w:r>
-      <w:hyperlink r:id="rId70">
+      <w:hyperlink r:id="rId71">
         <w:r>
           <w:rPr>
             <w:rStyle w:val="Hyperlink"/>
@@ -3312,8 +3352,8 @@
         <w:t xml:space="preserve">.</w:t>
       </w:r>
     </w:p>
-    <w:bookmarkEnd w:id="71"/>
-    <w:bookmarkStart w:id="73" w:name="X6ae1d6cccf462e6751fd15e71a072a1de2b17e1"/>
+    <w:bookmarkEnd w:id="72"/>
+    <w:bookmarkStart w:id="74" w:name="X6ae1d6cccf462e6751fd15e71a072a1de2b17e1"/>
     <w:p>
       <w:pPr>
         <w:pStyle w:val="Bibliography"/>
@@ -3336,7 +3376,7 @@
       <w:r>
         <w:t xml:space="preserve"> </w:t>
       </w:r>
-      <w:hyperlink r:id="rId72">
+      <w:hyperlink r:id="rId73">
         <w:r>
           <w:rPr>
             <w:rStyle w:val="Hyperlink"/>
@@ -3348,8 +3388,8 @@
         <w:t xml:space="preserve">.</w:t>
       </w:r>
     </w:p>
-    <w:bookmarkEnd w:id="73"/>
-    <w:bookmarkStart w:id="75" w:name="X141450c0b13557fcad6da09764eefb85c8e2561"/>
+    <w:bookmarkEnd w:id="74"/>
+    <w:bookmarkStart w:id="76" w:name="X141450c0b13557fcad6da09764eefb85c8e2561"/>
     <w:p>
       <w:pPr>
         <w:pStyle w:val="Bibliography"/>
@@ -3372,7 +3412,7 @@
       <w:r>
         <w:t xml:space="preserve"> </w:t>
       </w:r>
-      <w:hyperlink r:id="rId74">
+      <w:hyperlink r:id="rId75">
         <w:r>
           <w:rPr>
             <w:rStyle w:val="Hyperlink"/>
@@ -3384,8 +3424,8 @@
         <w:t xml:space="preserve">.</w:t>
       </w:r>
     </w:p>
-    <w:bookmarkEnd w:id="75"/>
-    <w:bookmarkStart w:id="77" w:name="X74025cbf8eadc255a656a6e5b2d64ec946045c1"/>
+    <w:bookmarkEnd w:id="76"/>
+    <w:bookmarkStart w:id="78" w:name="X74025cbf8eadc255a656a6e5b2d64ec946045c1"/>
     <w:p>
       <w:pPr>
         <w:pStyle w:val="Bibliography"/>
@@ -3408,7 +3448,7 @@
       <w:r>
         <w:t xml:space="preserve"> </w:t>
       </w:r>
-      <w:hyperlink r:id="rId76">
+      <w:hyperlink r:id="rId77">
         <w:r>
           <w:rPr>
             <w:rStyle w:val="Hyperlink"/>
@@ -3420,8 +3460,8 @@
         <w:t xml:space="preserve">.</w:t>
       </w:r>
     </w:p>
-    <w:bookmarkEnd w:id="77"/>
-    <w:bookmarkStart w:id="79" w:name="X814979b9c8161292ca5404ecf80bb11ef1bc2d0"/>
+    <w:bookmarkEnd w:id="78"/>
+    <w:bookmarkStart w:id="80" w:name="X814979b9c8161292ca5404ecf80bb11ef1bc2d0"/>
     <w:p>
       <w:pPr>
         <w:pStyle w:val="Bibliography"/>
@@ -3441,7 +3481,7 @@
       <w:r>
         <w:t xml:space="preserve"> </w:t>
       </w:r>
-      <w:hyperlink r:id="rId78">
+      <w:hyperlink r:id="rId79">
         <w:r>
           <w:rPr>
             <w:rStyle w:val="Hyperlink"/>
@@ -3453,8 +3493,8 @@
         <w:t xml:space="preserve">.</w:t>
       </w:r>
     </w:p>
-    <w:bookmarkEnd w:id="79"/>
-    <w:bookmarkStart w:id="81" w:name="Xcc22c7fccc496c4e8994332bfb0bb71502dfc7c"/>
+    <w:bookmarkEnd w:id="80"/>
+    <w:bookmarkStart w:id="82" w:name="Xcc22c7fccc496c4e8994332bfb0bb71502dfc7c"/>
     <w:p>
       <w:pPr>
         <w:pStyle w:val="Bibliography"/>
@@ -3471,7 +3511,7 @@
       <w:r>
         <w:t xml:space="preserve"> </w:t>
       </w:r>
-      <w:hyperlink r:id="rId80">
+      <w:hyperlink r:id="rId81">
         <w:r>
           <w:rPr>
             <w:rStyle w:val="Hyperlink"/>
@@ -3483,8 +3523,8 @@
         <w:t xml:space="preserve">.</w:t>
       </w:r>
     </w:p>
-    <w:bookmarkEnd w:id="81"/>
-    <w:bookmarkStart w:id="83" w:name="Xef47b89cdb3f19c18ce5eb3affd9d2d03b771c6"/>
+    <w:bookmarkEnd w:id="82"/>
+    <w:bookmarkStart w:id="84" w:name="Xef47b89cdb3f19c18ce5eb3affd9d2d03b771c6"/>
     <w:p>
       <w:pPr>
         <w:pStyle w:val="Bibliography"/>
@@ -3501,7 +3541,7 @@
       <w:r>
         <w:t xml:space="preserve"> </w:t>
       </w:r>
-      <w:hyperlink r:id="rId82">
+      <w:hyperlink r:id="rId83">
         <w:r>
           <w:rPr>
             <w:rStyle w:val="Hyperlink"/>
@@ -3513,8 +3553,8 @@
         <w:t xml:space="preserve">.</w:t>
       </w:r>
     </w:p>
-    <w:bookmarkEnd w:id="83"/>
-    <w:bookmarkStart w:id="85" w:name="X569d258ca20e7d6c2aa81a81844d2def0e42623"/>
+    <w:bookmarkEnd w:id="84"/>
+    <w:bookmarkStart w:id="86" w:name="X569d258ca20e7d6c2aa81a81844d2def0e42623"/>
     <w:p>
       <w:pPr>
         <w:pStyle w:val="Bibliography"/>
@@ -3531,7 +3571,7 @@
       <w:r>
         <w:t xml:space="preserve"> </w:t>
       </w:r>
-      <w:hyperlink r:id="rId84">
+      <w:hyperlink r:id="rId85">
         <w:r>
           <w:rPr>
             <w:rStyle w:val="Hyperlink"/>
@@ -3543,8 +3583,8 @@
         <w:t xml:space="preserve">.</w:t>
       </w:r>
     </w:p>
-    <w:bookmarkEnd w:id="85"/>
-    <w:bookmarkStart w:id="87" w:name="X38cd49d2d81a70c55a255b2f6e7a3e69bfafc7d"/>
+    <w:bookmarkEnd w:id="86"/>
+    <w:bookmarkStart w:id="88" w:name="X38cd49d2d81a70c55a255b2f6e7a3e69bfafc7d"/>
     <w:p>
       <w:pPr>
         <w:pStyle w:val="Bibliography"/>
@@ -3561,7 +3601,7 @@
       <w:r>
         <w:t xml:space="preserve"> </w:t>
       </w:r>
-      <w:hyperlink r:id="rId86">
+      <w:hyperlink r:id="rId87">
         <w:r>
           <w:rPr>
             <w:rStyle w:val="Hyperlink"/>
@@ -3573,8 +3613,8 @@
         <w:t xml:space="preserve">.</w:t>
       </w:r>
     </w:p>
-    <w:bookmarkEnd w:id="87"/>
-    <w:bookmarkStart w:id="89" w:name="X60ee24df3eaa5dabfeff334748bcc2b524fae4e"/>
+    <w:bookmarkEnd w:id="88"/>
+    <w:bookmarkStart w:id="90" w:name="X60ee24df3eaa5dabfeff334748bcc2b524fae4e"/>
     <w:p>
       <w:pPr>
         <w:pStyle w:val="Bibliography"/>
@@ -3597,7 +3637,7 @@
       <w:r>
         <w:t xml:space="preserve"> </w:t>
       </w:r>
-      <w:hyperlink r:id="rId88">
+      <w:hyperlink r:id="rId89">
         <w:r>
           <w:rPr>
             <w:rStyle w:val="Hyperlink"/>
@@ -3609,8 +3649,8 @@
         <w:t xml:space="preserve">.</w:t>
       </w:r>
     </w:p>
-    <w:bookmarkEnd w:id="89"/>
-    <w:bookmarkStart w:id="91" w:name="X74f8f299d87ee4b85679186b5c195cdc6482519"/>
+    <w:bookmarkEnd w:id="90"/>
+    <w:bookmarkStart w:id="92" w:name="X74f8f299d87ee4b85679186b5c195cdc6482519"/>
     <w:p>
       <w:pPr>
         <w:pStyle w:val="Bibliography"/>
@@ -3640,7 +3680,7 @@
       <w:r>
         <w:t xml:space="preserve"> </w:t>
       </w:r>
-      <w:hyperlink r:id="rId90">
+      <w:hyperlink r:id="rId91">
         <w:r>
           <w:rPr>
             <w:rStyle w:val="Hyperlink"/>
@@ -3652,8 +3692,8 @@
         <w:t xml:space="preserve">.</w:t>
       </w:r>
     </w:p>
-    <w:bookmarkEnd w:id="91"/>
-    <w:bookmarkStart w:id="93" w:name="X590a9ff555979ae5b9edcc62aa4dafdd07c608d"/>
+    <w:bookmarkEnd w:id="92"/>
+    <w:bookmarkStart w:id="94" w:name="X590a9ff555979ae5b9edcc62aa4dafdd07c608d"/>
     <w:p>
       <w:pPr>
         <w:pStyle w:val="Bibliography"/>
@@ -3676,7 +3716,7 @@
       <w:r>
         <w:t xml:space="preserve"> </w:t>
       </w:r>
-      <w:hyperlink r:id="rId92">
+      <w:hyperlink r:id="rId93">
         <w:r>
           <w:rPr>
             <w:rStyle w:val="Hyperlink"/>
@@ -3688,8 +3728,8 @@
         <w:t xml:space="preserve">.</w:t>
       </w:r>
     </w:p>
-    <w:bookmarkEnd w:id="93"/>
-    <w:bookmarkStart w:id="95" w:name="Xeebc3d6e7163343a177e7f37ef5520be22574dc"/>
+    <w:bookmarkEnd w:id="94"/>
+    <w:bookmarkStart w:id="96" w:name="Xeebc3d6e7163343a177e7f37ef5520be22574dc"/>
     <w:p>
       <w:pPr>
         <w:pStyle w:val="Bibliography"/>
@@ -3706,7 +3746,7 @@
       <w:r>
         <w:t xml:space="preserve"> </w:t>
       </w:r>
-      <w:hyperlink r:id="rId94">
+      <w:hyperlink r:id="rId95">
         <w:r>
           <w:rPr>
             <w:rStyle w:val="Hyperlink"/>
@@ -3718,8 +3758,8 @@
         <w:t xml:space="preserve">.</w:t>
       </w:r>
     </w:p>
-    <w:bookmarkEnd w:id="95"/>
-    <w:bookmarkStart w:id="97" w:name="X2ca82d839c619e8ee8c9abda7d7c1d664c00fae"/>
+    <w:bookmarkEnd w:id="96"/>
+    <w:bookmarkStart w:id="98" w:name="X2ca82d839c619e8ee8c9abda7d7c1d664c00fae"/>
     <w:p>
       <w:pPr>
         <w:pStyle w:val="Bibliography"/>
@@ -3737,7 +3777,7 @@
       <w:r>
         <w:t xml:space="preserve"> </w:t>
       </w:r>
-      <w:hyperlink r:id="rId96">
+      <w:hyperlink r:id="rId97">
         <w:r>
           <w:rPr>
             <w:rStyle w:val="Hyperlink"/>
@@ -3749,8 +3789,8 @@
         <w:t xml:space="preserve">.</w:t>
       </w:r>
     </w:p>
-    <w:bookmarkEnd w:id="97"/>
-    <w:bookmarkStart w:id="99" w:name="Xb6283851506d9c0118b66564ecfa3d82767f7ad"/>
+    <w:bookmarkEnd w:id="98"/>
+    <w:bookmarkStart w:id="100" w:name="Xb6283851506d9c0118b66564ecfa3d82767f7ad"/>
     <w:p>
       <w:pPr>
         <w:pStyle w:val="Bibliography"/>
@@ -3789,7 +3829,7 @@
       <w:r>
         <w:t xml:space="preserve"> </w:t>
       </w:r>
-      <w:hyperlink r:id="rId98">
+      <w:hyperlink r:id="rId99">
         <w:r>
           <w:rPr>
             <w:rStyle w:val="Hyperlink"/>
@@ -3801,8 +3841,8 @@
         <w:t xml:space="preserve">.</w:t>
       </w:r>
     </w:p>
-    <w:bookmarkEnd w:id="99"/>
-    <w:bookmarkStart w:id="101" w:name="Xd0d66141495ad1107d45e770f5091ef6b11c350"/>
+    <w:bookmarkEnd w:id="100"/>
+    <w:bookmarkStart w:id="102" w:name="Xd0d66141495ad1107d45e770f5091ef6b11c350"/>
     <w:p>
       <w:pPr>
         <w:pStyle w:val="Bibliography"/>
@@ -3825,7 +3865,7 @@
       <w:r>
         <w:t xml:space="preserve"> </w:t>
       </w:r>
-      <w:hyperlink r:id="rId100">
+      <w:hyperlink r:id="rId101">
         <w:r>
           <w:rPr>
             <w:rStyle w:val="Hyperlink"/>
@@ -3837,8 +3877,8 @@
         <w:t xml:space="preserve">.</w:t>
       </w:r>
     </w:p>
-    <w:bookmarkEnd w:id="101"/>
-    <w:bookmarkStart w:id="103" w:name="X55edd9edf9779e38f020fa74c6135b13e17bb1b"/>
+    <w:bookmarkEnd w:id="102"/>
+    <w:bookmarkStart w:id="104" w:name="X55edd9edf9779e38f020fa74c6135b13e17bb1b"/>
     <w:p>
       <w:pPr>
         <w:pStyle w:val="Bibliography"/>
@@ -3871,7 +3911,7 @@
       <w:r>
         <w:t xml:space="preserve"> </w:t>
       </w:r>
-      <w:hyperlink r:id="rId102">
+      <w:hyperlink r:id="rId103">
         <w:r>
           <w:rPr>
             <w:rStyle w:val="Hyperlink"/>
@@ -3883,8 +3923,8 @@
         <w:t xml:space="preserve">.</w:t>
       </w:r>
     </w:p>
-    <w:bookmarkEnd w:id="103"/>
-    <w:bookmarkStart w:id="105" w:name="Xc0f9b8cbf25f9496bd793d2f3929f4a48e49e4b"/>
+    <w:bookmarkEnd w:id="104"/>
+    <w:bookmarkStart w:id="106" w:name="Xc0f9b8cbf25f9496bd793d2f3929f4a48e49e4b"/>
     <w:p>
       <w:pPr>
         <w:pStyle w:val="Bibliography"/>
@@ -3901,7 +3941,7 @@
       <w:r>
         <w:t xml:space="preserve"> </w:t>
       </w:r>
-      <w:hyperlink r:id="rId104">
+      <w:hyperlink r:id="rId105">
         <w:r>
           <w:rPr>
             <w:rStyle w:val="Hyperlink"/>
@@ -3913,8 +3953,8 @@
         <w:t xml:space="preserve">.</w:t>
       </w:r>
     </w:p>
-    <w:bookmarkEnd w:id="105"/>
-    <w:bookmarkStart w:id="107" w:name="X7d5ad35342af960af2e03487c7f37cfb7a4ff55"/>
+    <w:bookmarkEnd w:id="106"/>
+    <w:bookmarkStart w:id="108" w:name="X7d5ad35342af960af2e03487c7f37cfb7a4ff55"/>
     <w:p>
       <w:pPr>
         <w:pStyle w:val="Bibliography"/>
@@ -3937,7 +3977,7 @@
       <w:r>
         <w:t xml:space="preserve"> </w:t>
       </w:r>
-      <w:hyperlink r:id="rId106">
+      <w:hyperlink r:id="rId107">
         <w:r>
           <w:rPr>
             <w:rStyle w:val="Hyperlink"/>
@@ -3949,8 +3989,8 @@
         <w:t xml:space="preserve">.</w:t>
       </w:r>
     </w:p>
-    <w:bookmarkEnd w:id="107"/>
-    <w:bookmarkStart w:id="109" w:name="Xe2647893f5be5ef20e7718f45dd6e3b0bda8f73"/>
+    <w:bookmarkEnd w:id="108"/>
+    <w:bookmarkStart w:id="110" w:name="Xe2647893f5be5ef20e7718f45dd6e3b0bda8f73"/>
     <w:p>
       <w:pPr>
         <w:pStyle w:val="Bibliography"/>
@@ -3973,7 +4013,7 @@
       <w:r>
         <w:t xml:space="preserve"> </w:t>
       </w:r>
-      <w:hyperlink r:id="rId108">
+      <w:hyperlink r:id="rId109">
         <w:r>
           <w:rPr>
             <w:rStyle w:val="Hyperlink"/>
@@ -3985,8 +4025,8 @@
         <w:t xml:space="preserve">.</w:t>
       </w:r>
     </w:p>
-    <w:bookmarkEnd w:id="109"/>
-    <w:bookmarkStart w:id="111" w:name="X955a3c83993c601e5ff5a4dab2b9a0cc843d8af"/>
+    <w:bookmarkEnd w:id="110"/>
+    <w:bookmarkStart w:id="112" w:name="X955a3c83993c601e5ff5a4dab2b9a0cc843d8af"/>
     <w:p>
       <w:pPr>
         <w:pStyle w:val="Bibliography"/>
@@ -4025,7 +4065,7 @@
       <w:r>
         <w:t xml:space="preserve"> </w:t>
       </w:r>
-      <w:hyperlink r:id="rId110">
+      <w:hyperlink r:id="rId111">
         <w:r>
           <w:rPr>
             <w:rStyle w:val="Hyperlink"/>
@@ -4037,8 +4077,8 @@
         <w:t xml:space="preserve">.</w:t>
       </w:r>
     </w:p>
-    <w:bookmarkEnd w:id="111"/>
-    <w:bookmarkStart w:id="113" w:name="X66d3bb662933d56eab45bc9b1be5582ddffef89"/>
+    <w:bookmarkEnd w:id="112"/>
+    <w:bookmarkStart w:id="114" w:name="X66d3bb662933d56eab45bc9b1be5582ddffef89"/>
     <w:p>
       <w:pPr>
         <w:pStyle w:val="Bibliography"/>
@@ -4055,7 +4095,7 @@
       <w:r>
         <w:t xml:space="preserve"> </w:t>
       </w:r>
-      <w:hyperlink r:id="rId112">
+      <w:hyperlink r:id="rId113">
         <w:r>
           <w:rPr>
             <w:rStyle w:val="Hyperlink"/>
@@ -4067,10 +4107,10 @@
         <w:t xml:space="preserve">.</w:t>
       </w:r>
     </w:p>
-    <w:bookmarkEnd w:id="113"/>
     <w:bookmarkEnd w:id="114"/>
     <w:bookmarkEnd w:id="115"/>
-    <w:bookmarkStart w:id="116" w:name="biography"/>
+    <w:bookmarkEnd w:id="116"/>
+    <w:bookmarkStart w:id="117" w:name="biography"/>
     <w:p>
       <w:pPr>
         <w:pStyle w:val="Heading1"/>
@@ -4087,7 +4127,7 @@
         <w:t xml:space="preserve">A brief paragraph(s) of the author(s). A photograph is highly recommended, but of course optional.</w:t>
       </w:r>
     </w:p>
-    <w:bookmarkEnd w:id="116"/>
+    <w:bookmarkEnd w:id="117"/>
     <w:sectPr>
       <w:footerReference r:id="rId9" w:type="first"/>
       <w:pgSz w:h="15840" w:w="12240"/>

</xml_diff>